<commit_message>
changes : more parser
</commit_message>
<xml_diff>
--- a/Grammar.docx
+++ b/Grammar.docx
@@ -14,13 +14,8 @@
     <w:p/>
     <w:p>
       <w:r>
-        <w:t xml:space="preserve">start </w:t>
+        <w:t>start symbol:Program</w:t>
       </w:r>
-      <w:proofErr w:type="spellStart"/>
-      <w:r>
-        <w:t>symbol:Program</w:t>
-      </w:r>
-      <w:proofErr w:type="spellEnd"/>
     </w:p>
     <w:p/>
     <w:p>
@@ -80,11 +75,9 @@
             <w:r>
               <w:t xml:space="preserve">::= </w:t>
             </w:r>
-            <w:proofErr w:type="spellStart"/>
             <w:r>
               <w:t>StatementCol</w:t>
             </w:r>
-            <w:proofErr w:type="spellEnd"/>
           </w:p>
         </w:tc>
         <w:tc>
@@ -100,11 +93,9 @@
             <w:tcW w:w="3005" w:type="dxa"/>
           </w:tcPr>
           <w:p>
-            <w:proofErr w:type="spellStart"/>
             <w:r>
               <w:t>StatementCol</w:t>
             </w:r>
-            <w:proofErr w:type="spellEnd"/>
           </w:p>
         </w:tc>
         <w:tc>
@@ -113,15 +104,7 @@
           </w:tcPr>
           <w:p>
             <w:r>
-              <w:t xml:space="preserve">::= </w:t>
-            </w:r>
-            <w:proofErr w:type="spellStart"/>
-            <w:r>
-              <w:t>StatementCol</w:t>
-            </w:r>
-            <w:proofErr w:type="spellEnd"/>
-            <w:r>
-              <w:t xml:space="preserve"> Statement</w:t>
+              <w:t>::= StatementCol Statement</w:t>
             </w:r>
           </w:p>
           <w:p>
@@ -170,13 +153,8 @@
           </w:p>
           <w:p>
             <w:r>
-              <w:t xml:space="preserve">| </w:t>
-            </w:r>
-            <w:proofErr w:type="spellStart"/>
-            <w:r>
-              <w:t>ControlFlow</w:t>
-            </w:r>
-            <w:proofErr w:type="spellEnd"/>
+              <w:t>| ControlFlow</w:t>
+            </w:r>
           </w:p>
         </w:tc>
         <w:tc>
@@ -225,11 +203,9 @@
               </w:rPr>
               <w:t xml:space="preserve"> </w:t>
             </w:r>
-            <w:proofErr w:type="spellStart"/>
             <w:r>
               <w:t>StatementCol</w:t>
             </w:r>
-            <w:proofErr w:type="spellEnd"/>
             <w:r>
               <w:t xml:space="preserve"> </w:t>
             </w:r>
@@ -253,13 +229,8 @@
               <w:t>:</w:t>
             </w:r>
             <w:r>
-              <w:t xml:space="preserve"> </w:t>
-            </w:r>
-            <w:proofErr w:type="spellStart"/>
-            <w:r>
-              <w:t>StatementCol</w:t>
-            </w:r>
-            <w:proofErr w:type="spellEnd"/>
+              <w:t xml:space="preserve"> StatementCol</w:t>
+            </w:r>
             <w:r>
               <w:t xml:space="preserve"> </w:t>
             </w:r>
@@ -508,11 +479,9 @@
               </w:rPr>
               <w:t>-</w:t>
             </w:r>
-            <w:proofErr w:type="spellStart"/>
             <w:r>
               <w:t>ParamList</w:t>
             </w:r>
-            <w:proofErr w:type="spellEnd"/>
             <w:r>
               <w:rPr>
                 <w:b/>
@@ -622,11 +591,9 @@
             <w:tcW w:w="3005" w:type="dxa"/>
           </w:tcPr>
           <w:p>
-            <w:proofErr w:type="spellStart"/>
             <w:r>
               <w:t>ParamList</w:t>
             </w:r>
-            <w:proofErr w:type="spellEnd"/>
           </w:p>
         </w:tc>
         <w:tc>
@@ -653,11 +620,9 @@
             <w:r>
               <w:t xml:space="preserve"> </w:t>
             </w:r>
-            <w:proofErr w:type="spellStart"/>
             <w:r>
               <w:t>ParamListTail</w:t>
             </w:r>
-            <w:proofErr w:type="spellEnd"/>
           </w:p>
           <w:p>
             <w:r>
@@ -681,11 +646,9 @@
             <w:tcW w:w="3005" w:type="dxa"/>
           </w:tcPr>
           <w:p>
-            <w:proofErr w:type="spellStart"/>
             <w:r>
               <w:t>ParamListTail</w:t>
             </w:r>
-            <w:proofErr w:type="spellEnd"/>
           </w:p>
         </w:tc>
         <w:tc>
@@ -721,13 +684,8 @@
               <w:t xml:space="preserve"> Identifier</w:t>
             </w:r>
             <w:r>
-              <w:t xml:space="preserve"> </w:t>
-            </w:r>
-            <w:proofErr w:type="spellStart"/>
-            <w:r>
-              <w:t>ParamListTail</w:t>
-            </w:r>
-            <w:proofErr w:type="spellEnd"/>
+              <w:t xml:space="preserve"> ParamListTail</w:t>
+            </w:r>
           </w:p>
           <w:p>
             <w:r>
@@ -751,11 +709,9 @@
             <w:tcW w:w="3005" w:type="dxa"/>
           </w:tcPr>
           <w:p>
-            <w:proofErr w:type="spellStart"/>
             <w:r>
               <w:t>ControlFlow</w:t>
             </w:r>
-            <w:proofErr w:type="spellEnd"/>
             <w:r>
               <w:t xml:space="preserve"> (if,</w:t>
             </w:r>
@@ -882,11 +838,9 @@
             <w:tcW w:w="3005" w:type="dxa"/>
           </w:tcPr>
           <w:p>
-            <w:proofErr w:type="spellStart"/>
             <w:r>
               <w:t>FunctionCall</w:t>
             </w:r>
-            <w:proofErr w:type="spellEnd"/>
           </w:p>
         </w:tc>
         <w:tc>
@@ -897,36 +851,22 @@
             <w:r>
               <w:t xml:space="preserve">::= </w:t>
             </w:r>
-            <w:proofErr w:type="spellStart"/>
-            <w:r>
-              <w:rPr>
-                <w:b/>
-                <w:bCs/>
-              </w:rPr>
-              <w:t>Indentifier</w:t>
-            </w:r>
-            <w:proofErr w:type="spellEnd"/>
-            <w:r>
-              <w:rPr>
-                <w:b/>
-                <w:bCs/>
-              </w:rPr>
-              <w:t>-</w:t>
-            </w:r>
-            <w:r>
-              <w:rPr>
-                <w:b/>
-                <w:bCs/>
-              </w:rPr>
-              <w:t xml:space="preserve"> </w:t>
-            </w:r>
-            <w:proofErr w:type="spellStart"/>
-            <w:r>
-              <w:t>ArgumentList</w:t>
-            </w:r>
-            <w:proofErr w:type="spellEnd"/>
-            <w:r>
-              <w:t xml:space="preserve"> </w:t>
+            <w:r>
+              <w:rPr>
+                <w:b/>
+                <w:bCs/>
+              </w:rPr>
+              <w:t>Indentifier-</w:t>
+            </w:r>
+            <w:r>
+              <w:rPr>
+                <w:b/>
+                <w:bCs/>
+              </w:rPr>
+              <w:t xml:space="preserve"> </w:t>
+            </w:r>
+            <w:r>
+              <w:t xml:space="preserve">ArgumentList </w:t>
             </w:r>
             <w:r>
               <w:rPr>
@@ -957,11 +897,9 @@
             <w:tcW w:w="3005" w:type="dxa"/>
           </w:tcPr>
           <w:p>
-            <w:proofErr w:type="spellStart"/>
             <w:r>
               <w:t>ArgumentList</w:t>
             </w:r>
-            <w:proofErr w:type="spellEnd"/>
           </w:p>
         </w:tc>
         <w:tc>
@@ -982,11 +920,9 @@
             <w:r>
               <w:t xml:space="preserve"> </w:t>
             </w:r>
-            <w:proofErr w:type="spellStart"/>
             <w:r>
               <w:t>ArgumentListTail</w:t>
             </w:r>
-            <w:proofErr w:type="spellEnd"/>
           </w:p>
           <w:p>
             <w:r>
@@ -1022,11 +958,9 @@
             <w:tcW w:w="3005" w:type="dxa"/>
           </w:tcPr>
           <w:p>
-            <w:proofErr w:type="spellStart"/>
             <w:r>
               <w:t>ArgumentListTail</w:t>
             </w:r>
-            <w:proofErr w:type="spellEnd"/>
           </w:p>
         </w:tc>
         <w:tc>
@@ -1045,37 +979,30 @@
               <w:t>, Identifier</w:t>
             </w:r>
             <w:r>
-              <w:t xml:space="preserve"> </w:t>
-            </w:r>
-            <w:proofErr w:type="spellStart"/>
+              <w:t xml:space="preserve"> ArgumentListTail</w:t>
+            </w:r>
+          </w:p>
+          <w:p>
+            <w:r>
+              <w:t xml:space="preserve">| </w:t>
+            </w:r>
+            <w:r>
+              <w:rPr>
+                <w:b/>
+                <w:bCs/>
+              </w:rPr>
+              <w:t>,</w:t>
+            </w:r>
+            <w:r>
+              <w:rPr>
+                <w:b/>
+                <w:bCs/>
+              </w:rPr>
+              <w:t xml:space="preserve"> Value </w:t>
+            </w:r>
             <w:r>
               <w:t>ArgumentListTail</w:t>
             </w:r>
-            <w:proofErr w:type="spellEnd"/>
-          </w:p>
-          <w:p>
-            <w:r>
-              <w:t xml:space="preserve">| </w:t>
-            </w:r>
-            <w:r>
-              <w:rPr>
-                <w:b/>
-                <w:bCs/>
-              </w:rPr>
-              <w:t>,</w:t>
-            </w:r>
-            <w:r>
-              <w:rPr>
-                <w:b/>
-                <w:bCs/>
-              </w:rPr>
-              <w:t xml:space="preserve"> Value </w:t>
-            </w:r>
-            <w:proofErr w:type="spellStart"/>
-            <w:r>
-              <w:t>ArgumentListTail</w:t>
-            </w:r>
-            <w:proofErr w:type="spellEnd"/>
           </w:p>
           <w:p>
             <w:r>
@@ -1099,11 +1026,9 @@
             <w:tcW w:w="3005" w:type="dxa"/>
           </w:tcPr>
           <w:p>
-            <w:proofErr w:type="spellStart"/>
             <w:r>
               <w:t>ConsoleOut</w:t>
             </w:r>
-            <w:proofErr w:type="spellEnd"/>
           </w:p>
         </w:tc>
         <w:tc>
@@ -1156,11 +1081,9 @@
             <w:tcW w:w="3005" w:type="dxa"/>
           </w:tcPr>
           <w:p>
-            <w:proofErr w:type="spellStart"/>
             <w:r>
               <w:t>ConsoleIn</w:t>
             </w:r>
-            <w:proofErr w:type="spellEnd"/>
           </w:p>
         </w:tc>
         <w:tc>
@@ -1256,13 +1179,8 @@
           </w:tcPr>
           <w:p>
             <w:r>
-              <w:t xml:space="preserve">::= </w:t>
-            </w:r>
-            <w:proofErr w:type="spellStart"/>
-            <w:r>
-              <w:t>StatementCol</w:t>
-            </w:r>
-            <w:proofErr w:type="spellEnd"/>
+              <w:t>::= StatementCol</w:t>
+            </w:r>
           </w:p>
         </w:tc>
       </w:tr>
@@ -1272,11 +1190,9 @@
             <w:tcW w:w="3005" w:type="dxa"/>
           </w:tcPr>
           <w:p>
-            <w:proofErr w:type="spellStart"/>
             <w:r>
               <w:t>StatementCol</w:t>
             </w:r>
-            <w:proofErr w:type="spellEnd"/>
           </w:p>
         </w:tc>
         <w:tc>
@@ -1326,33 +1242,18 @@
           </w:p>
           <w:p>
             <w:r>
-              <w:t xml:space="preserve">| </w:t>
-            </w:r>
-            <w:proofErr w:type="spellStart"/>
-            <w:r>
-              <w:t>ControlFlow</w:t>
-            </w:r>
-            <w:proofErr w:type="spellEnd"/>
-          </w:p>
-          <w:p>
-            <w:r>
-              <w:t xml:space="preserve">| </w:t>
-            </w:r>
-            <w:proofErr w:type="spellStart"/>
-            <w:r>
-              <w:t>ConsoleOut</w:t>
-            </w:r>
-            <w:proofErr w:type="spellEnd"/>
-          </w:p>
-          <w:p>
-            <w:r>
-              <w:t xml:space="preserve">| </w:t>
-            </w:r>
-            <w:proofErr w:type="spellStart"/>
-            <w:r>
-              <w:t>ConsoleIn</w:t>
-            </w:r>
-            <w:proofErr w:type="spellEnd"/>
+              <w:t>| ControlFlow</w:t>
+            </w:r>
+          </w:p>
+          <w:p>
+            <w:r>
+              <w:t>| ConsoleOut</w:t>
+            </w:r>
+          </w:p>
+          <w:p>
+            <w:r>
+              <w:t>| ConsoleIn</w:t>
+            </w:r>
           </w:p>
         </w:tc>
       </w:tr>
@@ -1395,11 +1296,9 @@
               </w:rPr>
               <w:t xml:space="preserve"> </w:t>
             </w:r>
-            <w:proofErr w:type="spellStart"/>
             <w:r>
               <w:t>StatementCol</w:t>
             </w:r>
-            <w:proofErr w:type="spellEnd"/>
             <w:r>
               <w:t xml:space="preserve"> (</w:t>
             </w:r>
@@ -1418,11 +1317,7 @@
               <w:t xml:space="preserve"> </w:t>
             </w:r>
             <w:r>
-              <w:rPr>
-                <w:b/>
-                <w:bCs/>
-              </w:rPr>
-              <w:t>Identifier</w:t>
+              <w:t>MathExpr</w:t>
             </w:r>
             <w:r>
               <w:rPr>
@@ -1590,59 +1485,40 @@
               <w:t xml:space="preserve"> </w:t>
             </w:r>
             <w:r>
+              <w:t>MathExpr</w:t>
+            </w:r>
+            <w:r>
+              <w:t>);</w:t>
+            </w:r>
+          </w:p>
+          <w:p>
+            <w:r>
+              <w:t xml:space="preserve">| </w:t>
+            </w:r>
+            <w:r>
+              <w:rPr>
+                <w:b/>
+                <w:bCs/>
+              </w:rPr>
+              <w:t>&lt;-&gt;</w:t>
+            </w:r>
+            <w:r>
+              <w:rPr>
+                <w:b/>
+                <w:bCs/>
+              </w:rPr>
+              <w:t>Identifier</w:t>
+            </w:r>
+            <w:r>
+              <w:rPr>
+                <w:b/>
+                <w:bCs/>
+              </w:rPr>
               <w:t>(</w:t>
             </w:r>
-            <w:proofErr w:type="spellStart"/>
-            <w:r>
-              <w:t>C</w:t>
-            </w:r>
-            <w:r>
-              <w:t>alculation</w:t>
-            </w:r>
-            <w:r>
-              <w:t>|</w:t>
-            </w:r>
-            <w:r>
-              <w:rPr>
-                <w:b/>
-                <w:bCs/>
-              </w:rPr>
-              <w:t>Identifier</w:t>
-            </w:r>
-            <w:proofErr w:type="spellEnd"/>
-            <w:r>
-              <w:t>)</w:t>
-            </w:r>
-            <w:r>
-              <w:t>);</w:t>
-            </w:r>
-          </w:p>
-          <w:p>
-            <w:r>
-              <w:t xml:space="preserve">| </w:t>
-            </w:r>
-            <w:r>
-              <w:t>&lt;-&gt;</w:t>
-            </w:r>
-            <w:r>
-              <w:rPr>
-                <w:b/>
-                <w:bCs/>
-              </w:rPr>
-              <w:t>Identifier</w:t>
-            </w:r>
-            <w:r>
-              <w:rPr>
-                <w:b/>
-                <w:bCs/>
-              </w:rPr>
-              <w:t>(</w:t>
-            </w:r>
-            <w:proofErr w:type="spellStart"/>
             <w:r>
               <w:t>ParamList</w:t>
             </w:r>
-            <w:proofErr w:type="spellEnd"/>
             <w:r>
               <w:rPr>
                 <w:b/>
@@ -1690,10 +1566,20 @@
               <w:t>Identifier</w:t>
             </w:r>
             <w:r>
-              <w:t xml:space="preserve"> = </w:t>
-            </w:r>
-            <w:r>
-              <w:t>Calculation</w:t>
+              <w:t xml:space="preserve"> </w:t>
+            </w:r>
+            <w:r>
+              <w:rPr>
+                <w:b/>
+                <w:bCs/>
+              </w:rPr>
+              <w:t>=</w:t>
+            </w:r>
+            <w:r>
+              <w:t xml:space="preserve"> </w:t>
+            </w:r>
+            <w:r>
+              <w:t>MathExpr</w:t>
             </w:r>
             <w:r>
               <w:rPr>
@@ -1711,11 +1597,9 @@
             <w:tcW w:w="3005" w:type="dxa"/>
           </w:tcPr>
           <w:p>
-            <w:proofErr w:type="spellStart"/>
             <w:r>
               <w:t>ParamList</w:t>
             </w:r>
-            <w:proofErr w:type="spellEnd"/>
           </w:p>
         </w:tc>
         <w:tc>
@@ -1736,11 +1620,9 @@
             <w:r>
               <w:t xml:space="preserve"> </w:t>
             </w:r>
-            <w:proofErr w:type="spellStart"/>
             <w:r>
               <w:t>ParamListTail</w:t>
             </w:r>
-            <w:proofErr w:type="spellEnd"/>
           </w:p>
           <w:p>
             <w:r>
@@ -1758,11 +1640,9 @@
             <w:tcW w:w="3005" w:type="dxa"/>
           </w:tcPr>
           <w:p>
-            <w:proofErr w:type="spellStart"/>
             <w:r>
               <w:t>ParamListTail</w:t>
             </w:r>
-            <w:proofErr w:type="spellEnd"/>
           </w:p>
         </w:tc>
         <w:tc>
@@ -1791,13 +1671,8 @@
               <w:t xml:space="preserve"> Identifier</w:t>
             </w:r>
             <w:r>
-              <w:t xml:space="preserve"> </w:t>
-            </w:r>
-            <w:proofErr w:type="spellStart"/>
-            <w:r>
-              <w:t>ParamListTail</w:t>
-            </w:r>
-            <w:proofErr w:type="spellEnd"/>
+              <w:t xml:space="preserve"> ParamListTail</w:t>
+            </w:r>
           </w:p>
           <w:p>
             <w:r>
@@ -1815,13 +1690,8 @@
             <w:tcW w:w="3005" w:type="dxa"/>
           </w:tcPr>
           <w:p>
-            <w:proofErr w:type="spellStart"/>
-            <w:r>
-              <w:t>ControlFlow</w:t>
-            </w:r>
-            <w:proofErr w:type="spellEnd"/>
-            <w:r>
-              <w:t xml:space="preserve"> (if,</w:t>
+            <w:r>
+              <w:t>ControlFlow (if,</w:t>
             </w:r>
           </w:p>
           <w:p>
@@ -1940,14 +1810,12 @@
             <w:tcW w:w="3005" w:type="dxa"/>
           </w:tcPr>
           <w:p>
-            <w:proofErr w:type="spellStart"/>
             <w:r>
               <w:t>Function</w:t>
             </w:r>
             <w:r>
               <w:t>Arguments</w:t>
             </w:r>
-            <w:proofErr w:type="spellEnd"/>
           </w:p>
         </w:tc>
         <w:tc>
@@ -1963,36 +1831,17 @@
                 <w:b/>
                 <w:bCs/>
               </w:rPr>
-              <w:t>(</w:t>
-            </w:r>
-            <w:r>
-              <w:rPr>
-                <w:b/>
-                <w:bCs/>
-              </w:rPr>
-              <w:t xml:space="preserve"> </w:t>
-            </w:r>
-            <w:proofErr w:type="spellStart"/>
-            <w:r>
-              <w:t>ArgumentList</w:t>
-            </w:r>
-            <w:proofErr w:type="spellEnd"/>
-            <w:r>
-              <w:t xml:space="preserve"> </w:t>
-            </w:r>
-            <w:r>
-              <w:rPr>
-                <w:b/>
-                <w:bCs/>
-              </w:rPr>
-              <w:t>)</w:t>
-            </w:r>
-            <w:r>
-              <w:rPr>
-                <w:b/>
-                <w:bCs/>
-              </w:rPr>
-              <w:t>;</w:t>
+              <w:t xml:space="preserve">( </w:t>
+            </w:r>
+            <w:r>
+              <w:t xml:space="preserve">ArgumentList </w:t>
+            </w:r>
+            <w:r>
+              <w:rPr>
+                <w:b/>
+                <w:bCs/>
+              </w:rPr>
+              <w:t>);</w:t>
             </w:r>
           </w:p>
         </w:tc>
@@ -2003,11 +1852,9 @@
             <w:tcW w:w="3005" w:type="dxa"/>
           </w:tcPr>
           <w:p>
-            <w:proofErr w:type="spellStart"/>
             <w:r>
               <w:t>ArgumentList</w:t>
             </w:r>
-            <w:proofErr w:type="spellEnd"/>
           </w:p>
         </w:tc>
         <w:tc>
@@ -2019,31 +1866,13 @@
               <w:t xml:space="preserve">::= </w:t>
             </w:r>
             <w:r>
-              <w:rPr>
-                <w:b/>
-                <w:bCs/>
-              </w:rPr>
-              <w:t>Identifier</w:t>
-            </w:r>
-            <w:r>
-              <w:t xml:space="preserve"> </w:t>
-            </w:r>
-            <w:proofErr w:type="spellStart"/>
+              <w:t>MathExpr</w:t>
+            </w:r>
+            <w:r>
+              <w:t xml:space="preserve"> </w:t>
+            </w:r>
             <w:r>
               <w:t>ArgumentListTail</w:t>
-            </w:r>
-            <w:proofErr w:type="spellEnd"/>
-          </w:p>
-          <w:p>
-            <w:r>
-              <w:t xml:space="preserve">| </w:t>
-            </w:r>
-            <w:r>
-              <w:rPr>
-                <w:b/>
-                <w:bCs/>
-              </w:rPr>
-              <w:t>Value</w:t>
             </w:r>
           </w:p>
           <w:p>
@@ -2062,11 +1891,9 @@
             <w:tcW w:w="3005" w:type="dxa"/>
           </w:tcPr>
           <w:p>
-            <w:proofErr w:type="spellStart"/>
             <w:r>
               <w:t>ArgumentListTail</w:t>
             </w:r>
-            <w:proofErr w:type="spellEnd"/>
           </w:p>
         </w:tc>
         <w:tc>
@@ -2082,40 +1909,17 @@
                 <w:b/>
                 <w:bCs/>
               </w:rPr>
-              <w:t>, Identifier</w:t>
-            </w:r>
-            <w:r>
-              <w:t xml:space="preserve"> </w:t>
-            </w:r>
-            <w:proofErr w:type="spellStart"/>
+              <w:t xml:space="preserve">, </w:t>
+            </w:r>
+            <w:r>
+              <w:t>MathExpr</w:t>
+            </w:r>
+            <w:r>
+              <w:t xml:space="preserve"> </w:t>
+            </w:r>
             <w:r>
               <w:t>ArgumentListTail</w:t>
             </w:r>
-            <w:proofErr w:type="spellEnd"/>
-          </w:p>
-          <w:p>
-            <w:r>
-              <w:t xml:space="preserve">| </w:t>
-            </w:r>
-            <w:r>
-              <w:rPr>
-                <w:b/>
-                <w:bCs/>
-              </w:rPr>
-              <w:t>,</w:t>
-            </w:r>
-            <w:r>
-              <w:rPr>
-                <w:b/>
-                <w:bCs/>
-              </w:rPr>
-              <w:t xml:space="preserve"> Value </w:t>
-            </w:r>
-            <w:proofErr w:type="spellStart"/>
-            <w:r>
-              <w:t>ArgumentListTail</w:t>
-            </w:r>
-            <w:proofErr w:type="spellEnd"/>
           </w:p>
           <w:p>
             <w:r>
@@ -2134,7 +1938,7 @@
           </w:tcPr>
           <w:p>
             <w:r>
-              <w:t>Calculation</w:t>
+              <w:t>MathExpr</w:t>
             </w:r>
           </w:p>
         </w:tc>
@@ -2147,90 +1951,24 @@
               <w:t xml:space="preserve">::= </w:t>
             </w:r>
             <w:r>
-              <w:t>(</w:t>
-            </w:r>
-            <w:proofErr w:type="spellStart"/>
-            <w:r>
-              <w:rPr>
-                <w:b/>
-                <w:bCs/>
-              </w:rPr>
-              <w:t>Value</w:t>
-            </w:r>
-            <w:r>
-              <w:t>|</w:t>
-            </w:r>
-            <w:r>
-              <w:rPr>
-                <w:b/>
-                <w:bCs/>
-              </w:rPr>
-              <w:t>Identifier</w:t>
-            </w:r>
-            <w:proofErr w:type="spellEnd"/>
-            <w:r>
-              <w:rPr>
-                <w:b/>
-                <w:bCs/>
-              </w:rPr>
-              <w:t xml:space="preserve"> </w:t>
-            </w:r>
-            <w:r>
-              <w:t>(</w:t>
-            </w:r>
-            <w:proofErr w:type="spellStart"/>
-            <w:r>
-              <w:t>FunctionArguments</w:t>
-            </w:r>
-            <w:proofErr w:type="spellEnd"/>
-            <w:r>
-              <w:t>)</w:t>
-            </w:r>
-            <w:r>
-              <w:t>)</w:t>
-            </w:r>
-            <w:r>
-              <w:t xml:space="preserve"> (</w:t>
-            </w:r>
-            <w:r>
-              <w:rPr>
-                <w:b/>
-                <w:bCs/>
-              </w:rPr>
-              <w:t>+</w:t>
-            </w:r>
-            <w:r>
-              <w:t>|</w:t>
-            </w:r>
-            <w:r>
-              <w:rPr>
-                <w:b/>
-                <w:bCs/>
-              </w:rPr>
-              <w:t>-</w:t>
-            </w:r>
-            <w:r>
-              <w:t>|</w:t>
-            </w:r>
-            <w:r>
-              <w:rPr>
-                <w:b/>
-                <w:bCs/>
-              </w:rPr>
-              <w:t>*</w:t>
-            </w:r>
-            <w:r>
-              <w:t>|</w:t>
-            </w:r>
-            <w:r>
-              <w:rPr>
-                <w:b/>
-                <w:bCs/>
-              </w:rPr>
-              <w:t>/</w:t>
-            </w:r>
-            <w:r>
-              <w:t>) (Calculation)</w:t>
+              <w:t>S</w:t>
+            </w:r>
+            <w:r>
+              <w:t>econdMathExpr</w:t>
+            </w:r>
+          </w:p>
+          <w:p>
+            <w:r>
+              <w:t xml:space="preserve">| </w:t>
+            </w:r>
+            <w:r>
+              <w:t>MathExpr</w:t>
+            </w:r>
+            <w:r>
+              <w:t xml:space="preserve">  AddSubOp </w:t>
+            </w:r>
+            <w:r>
+              <w:t>SecondMathExpr</w:t>
             </w:r>
           </w:p>
         </w:tc>
@@ -2241,11 +1979,9 @@
             <w:tcW w:w="3005" w:type="dxa"/>
           </w:tcPr>
           <w:p>
-            <w:proofErr w:type="spellStart"/>
-            <w:r>
-              <w:t>ConsoleOut</w:t>
-            </w:r>
-            <w:proofErr w:type="spellEnd"/>
+            <w:r>
+              <w:t>SecondMathExpr</w:t>
+            </w:r>
           </w:p>
         </w:tc>
         <w:tc>
@@ -2253,49 +1989,43 @@
             <w:tcW w:w="5495" w:type="dxa"/>
           </w:tcPr>
           <w:p>
-            <w:pPr>
-              <w:rPr>
-                <w:b/>
-                <w:bCs/>
-              </w:rPr>
-            </w:pPr>
-            <w:r>
-              <w:t xml:space="preserve">::= </w:t>
-            </w:r>
-            <w:r>
-              <w:t xml:space="preserve">&gt;&gt; </w:t>
-            </w:r>
-            <w:r>
-              <w:rPr>
-                <w:b/>
-                <w:bCs/>
-              </w:rPr>
-              <w:t>Identifier</w:t>
-            </w:r>
-            <w:r>
-              <w:rPr>
-                <w:b/>
-                <w:bCs/>
-              </w:rPr>
-              <w:t xml:space="preserve"> </w:t>
-            </w:r>
-            <w:r>
-              <w:t>(</w:t>
-            </w:r>
-            <w:proofErr w:type="spellStart"/>
-            <w:r>
-              <w:t>FunctionArguments</w:t>
-            </w:r>
-            <w:proofErr w:type="spellEnd"/>
-            <w:r>
-              <w:t>)</w:t>
-            </w:r>
-            <w:r>
-              <w:rPr>
-                <w:b/>
-                <w:bCs/>
-              </w:rPr>
-              <w:t>;</w:t>
+            <w:r>
+              <w:t>::= P</w:t>
+            </w:r>
+            <w:r>
+              <w:t>rim</w:t>
+            </w:r>
+            <w:r>
+              <w:t>ary</w:t>
+            </w:r>
+            <w:r>
+              <w:t>MathExpr</w:t>
+            </w:r>
+          </w:p>
+          <w:p>
+            <w:r>
+              <w:t>| S</w:t>
+            </w:r>
+            <w:r>
+              <w:t>econdMathExpr</w:t>
+            </w:r>
+            <w:r>
+              <w:t xml:space="preserve"> M</w:t>
+            </w:r>
+            <w:r>
+              <w:t>ulDivOP</w:t>
+            </w:r>
+            <w:r>
+              <w:t xml:space="preserve"> P</w:t>
+            </w:r>
+            <w:r>
+              <w:t>rim</w:t>
+            </w:r>
+            <w:r>
+              <w:t>ary</w:t>
+            </w:r>
+            <w:r>
+              <w:t>MathExpr</w:t>
             </w:r>
           </w:p>
         </w:tc>
@@ -2306,11 +2036,282 @@
             <w:tcW w:w="3005" w:type="dxa"/>
           </w:tcPr>
           <w:p>
-            <w:proofErr w:type="spellStart"/>
+            <w:r>
+              <w:t>P</w:t>
+            </w:r>
+            <w:r>
+              <w:t>rim</w:t>
+            </w:r>
+            <w:r>
+              <w:t>ary</w:t>
+            </w:r>
+            <w:r>
+              <w:t>MathExpr</w:t>
+            </w:r>
+          </w:p>
+        </w:tc>
+        <w:tc>
+          <w:tcPr>
+            <w:tcW w:w="5495" w:type="dxa"/>
+          </w:tcPr>
+          <w:p>
+            <w:r>
+              <w:t xml:space="preserve">::= </w:t>
+            </w:r>
+            <w:r>
+              <w:rPr>
+                <w:b/>
+                <w:bCs/>
+              </w:rPr>
+              <w:t>Value</w:t>
+            </w:r>
+            <w:r>
+              <w:t xml:space="preserve"> </w:t>
+            </w:r>
+          </w:p>
+          <w:p>
+            <w:pPr>
+              <w:rPr>
+                <w:b/>
+                <w:bCs/>
+              </w:rPr>
+            </w:pPr>
+            <w:r>
+              <w:t>|</w:t>
+            </w:r>
+            <w:r>
+              <w:t xml:space="preserve"> </w:t>
+            </w:r>
+            <w:r>
+              <w:rPr>
+                <w:b/>
+                <w:bCs/>
+              </w:rPr>
+              <w:t>Identifier</w:t>
+            </w:r>
+            <w:r>
+              <w:rPr>
+                <w:b/>
+                <w:bCs/>
+              </w:rPr>
+              <w:t xml:space="preserve"> </w:t>
+            </w:r>
+            <w:r>
+              <w:t>(</w:t>
+            </w:r>
+            <w:r>
+              <w:t xml:space="preserve"> FuctionArguments </w:t>
+            </w:r>
+            <w:r>
+              <w:t>)</w:t>
+            </w:r>
+          </w:p>
+          <w:p>
+            <w:r>
+              <w:t>|</w:t>
+            </w:r>
+            <w:r>
+              <w:rPr>
+                <w:b/>
+                <w:bCs/>
+              </w:rPr>
+              <w:t xml:space="preserve"> </w:t>
+            </w:r>
+            <w:r>
+              <w:rPr>
+                <w:b/>
+                <w:bCs/>
+              </w:rPr>
+              <w:t>(</w:t>
+            </w:r>
+            <w:r>
+              <w:rPr>
+                <w:b/>
+                <w:bCs/>
+              </w:rPr>
+              <w:t xml:space="preserve"> </w:t>
+            </w:r>
+            <w:r>
+              <w:t>MathExpr</w:t>
+            </w:r>
+            <w:r>
+              <w:rPr>
+                <w:b/>
+                <w:bCs/>
+              </w:rPr>
+              <w:t xml:space="preserve"> )</w:t>
+            </w:r>
+          </w:p>
+        </w:tc>
+      </w:tr>
+      <w:tr>
+        <w:tc>
+          <w:tcPr>
+            <w:tcW w:w="3005" w:type="dxa"/>
+          </w:tcPr>
+          <w:p>
+            <w:r>
+              <w:t>A</w:t>
+            </w:r>
+            <w:r>
+              <w:t>ddSubOp</w:t>
+            </w:r>
+          </w:p>
+        </w:tc>
+        <w:tc>
+          <w:tcPr>
+            <w:tcW w:w="5495" w:type="dxa"/>
+          </w:tcPr>
+          <w:p>
+            <w:r>
+              <w:t>::=</w:t>
+            </w:r>
+            <w:r>
+              <w:rPr>
+                <w:b/>
+                <w:bCs/>
+              </w:rPr>
+              <w:t xml:space="preserve"> </w:t>
+            </w:r>
+            <w:r>
+              <w:rPr>
+                <w:b/>
+                <w:bCs/>
+              </w:rPr>
+              <w:t>+</w:t>
+            </w:r>
+            <w:r>
+              <w:t xml:space="preserve"> </w:t>
+            </w:r>
+          </w:p>
+          <w:p>
+            <w:r>
+              <w:t xml:space="preserve">| </w:t>
+            </w:r>
+            <w:r>
+              <w:rPr>
+                <w:b/>
+                <w:bCs/>
+              </w:rPr>
+              <w:t>-</w:t>
+            </w:r>
+          </w:p>
+        </w:tc>
+      </w:tr>
+      <w:tr>
+        <w:tc>
+          <w:tcPr>
+            <w:tcW w:w="3005" w:type="dxa"/>
+          </w:tcPr>
+          <w:p>
+            <w:r>
+              <w:t>M</w:t>
+            </w:r>
+            <w:r>
+              <w:t>ulDivOP</w:t>
+            </w:r>
+          </w:p>
+        </w:tc>
+        <w:tc>
+          <w:tcPr>
+            <w:tcW w:w="5495" w:type="dxa"/>
+          </w:tcPr>
+          <w:p>
+            <w:pPr>
+              <w:rPr>
+                <w:b/>
+                <w:bCs/>
+              </w:rPr>
+            </w:pPr>
+            <w:r>
+              <w:t>::=</w:t>
+            </w:r>
+            <w:r>
+              <w:rPr>
+                <w:b/>
+                <w:bCs/>
+              </w:rPr>
+              <w:t xml:space="preserve"> </w:t>
+            </w:r>
+            <w:r>
+              <w:rPr>
+                <w:b/>
+                <w:bCs/>
+              </w:rPr>
+              <w:t>*</w:t>
+            </w:r>
+            <w:r>
+              <w:rPr>
+                <w:b/>
+                <w:bCs/>
+              </w:rPr>
+              <w:t xml:space="preserve"> </w:t>
+            </w:r>
+          </w:p>
+          <w:p>
+            <w:r>
+              <w:t xml:space="preserve">| </w:t>
+            </w:r>
+            <w:r>
+              <w:rPr>
+                <w:b/>
+                <w:bCs/>
+              </w:rPr>
+              <w:t>/</w:t>
+            </w:r>
+          </w:p>
+        </w:tc>
+      </w:tr>
+      <w:tr>
+        <w:tc>
+          <w:tcPr>
+            <w:tcW w:w="3005" w:type="dxa"/>
+          </w:tcPr>
+          <w:p>
+            <w:r>
+              <w:t>ConsoleOut</w:t>
+            </w:r>
+          </w:p>
+        </w:tc>
+        <w:tc>
+          <w:tcPr>
+            <w:tcW w:w="5495" w:type="dxa"/>
+          </w:tcPr>
+          <w:p>
+            <w:pPr>
+              <w:rPr>
+                <w:b/>
+                <w:bCs/>
+              </w:rPr>
+            </w:pPr>
+            <w:r>
+              <w:t xml:space="preserve">::= </w:t>
+            </w:r>
+            <w:r>
+              <w:t xml:space="preserve">&gt;&gt; </w:t>
+            </w:r>
+            <w:r>
+              <w:t>MathExpr</w:t>
+            </w:r>
+            <w:r>
+              <w:rPr>
+                <w:b/>
+                <w:bCs/>
+              </w:rPr>
+              <w:t>;</w:t>
+            </w:r>
+          </w:p>
+        </w:tc>
+      </w:tr>
+      <w:tr>
+        <w:tc>
+          <w:tcPr>
+            <w:tcW w:w="3005" w:type="dxa"/>
+          </w:tcPr>
+          <w:p>
             <w:r>
               <w:t>ConsoleIn</w:t>
             </w:r>
-            <w:proofErr w:type="spellEnd"/>
           </w:p>
         </w:tc>
         <w:tc>
@@ -2325,29 +2326,7 @@
               <w:t xml:space="preserve">&lt;&lt; </w:t>
             </w:r>
             <w:r>
-              <w:rPr>
-                <w:b/>
-                <w:bCs/>
-              </w:rPr>
-              <w:t>Identifier</w:t>
-            </w:r>
-            <w:r>
-              <w:rPr>
-                <w:b/>
-                <w:bCs/>
-              </w:rPr>
-              <w:t xml:space="preserve"> </w:t>
-            </w:r>
-            <w:r>
-              <w:t>(</w:t>
-            </w:r>
-            <w:proofErr w:type="spellStart"/>
-            <w:r>
-              <w:t>FunctionArguments</w:t>
-            </w:r>
-            <w:proofErr w:type="spellEnd"/>
-            <w:r>
-              <w:t>)</w:t>
+              <w:t>MathExpr</w:t>
             </w:r>
             <w:r>
               <w:rPr>

</xml_diff>

<commit_message>
added : arrays to grammar
</commit_message>
<xml_diff>
--- a/Grammar.docx
+++ b/Grammar.docx
@@ -34,8 +34,16 @@
         <w:rPr>
           <w:lang w:val="en-US"/>
         </w:rPr>
-        <w:t>start symbol:Program</w:t>
+        <w:t xml:space="preserve">start </w:t>
       </w:r>
+      <w:proofErr w:type="spellStart"/>
+      <w:r>
+        <w:rPr>
+          <w:lang w:val="en-US"/>
+        </w:rPr>
+        <w:t>symbol:Program</w:t>
+      </w:r>
+      <w:proofErr w:type="spellEnd"/>
     </w:p>
     <w:p>
       <w:pPr>
@@ -95,7 +103,7 @@
     </w:p>
     <w:tbl>
       <w:tblPr>
-        <w:tblStyle w:val="Tabel-Gitter"/>
+        <w:tblStyle w:val="TableGrid"/>
         <w:tblW w:w="0" w:type="auto"/>
         <w:tblLook w:val="04A0" w:firstRow="1" w:lastRow="0" w:firstColumn="1" w:lastColumn="0" w:noHBand="0" w:noVBand="1"/>
       </w:tblPr>
@@ -123,9 +131,11 @@
             <w:r>
               <w:t xml:space="preserve">::= </w:t>
             </w:r>
+            <w:proofErr w:type="spellStart"/>
             <w:r>
               <w:t>StatementCol</w:t>
             </w:r>
+            <w:proofErr w:type="spellEnd"/>
           </w:p>
         </w:tc>
         <w:tc>
@@ -141,9 +151,11 @@
             <w:tcW w:w="3005" w:type="dxa"/>
           </w:tcPr>
           <w:p>
+            <w:proofErr w:type="spellStart"/>
             <w:r>
               <w:t>StatementCol</w:t>
             </w:r>
+            <w:proofErr w:type="spellEnd"/>
           </w:p>
         </w:tc>
         <w:tc>
@@ -152,7 +164,15 @@
           </w:tcPr>
           <w:p>
             <w:r>
-              <w:t>::= StatementCol Statement</w:t>
+              <w:t xml:space="preserve">::= </w:t>
+            </w:r>
+            <w:proofErr w:type="spellStart"/>
+            <w:r>
+              <w:t>StatementCol</w:t>
+            </w:r>
+            <w:proofErr w:type="spellEnd"/>
+            <w:r>
+              <w:t xml:space="preserve"> Statement</w:t>
             </w:r>
           </w:p>
           <w:p>
@@ -185,24 +205,36 @@
           </w:tcPr>
           <w:p>
             <w:r>
-              <w:t>::= De</w:t>
+              <w:t xml:space="preserve">::= </w:t>
+            </w:r>
+            <w:proofErr w:type="spellStart"/>
+            <w:r>
+              <w:t>De</w:t>
             </w:r>
             <w:r>
               <w:t>claration</w:t>
             </w:r>
+            <w:proofErr w:type="spellEnd"/>
           </w:p>
           <w:p>
             <w:r>
               <w:t xml:space="preserve">| </w:t>
             </w:r>
+            <w:proofErr w:type="spellStart"/>
             <w:r>
               <w:t>Assignment</w:t>
             </w:r>
-          </w:p>
-          <w:p>
-            <w:r>
-              <w:t>| ControlFlow</w:t>
-            </w:r>
+            <w:proofErr w:type="spellEnd"/>
+          </w:p>
+          <w:p>
+            <w:r>
+              <w:t xml:space="preserve">| </w:t>
+            </w:r>
+            <w:proofErr w:type="spellStart"/>
+            <w:r>
+              <w:t>ControlFlow</w:t>
+            </w:r>
+            <w:proofErr w:type="spellEnd"/>
           </w:p>
         </w:tc>
         <w:tc>
@@ -251,9 +283,11 @@
               </w:rPr>
               <w:t xml:space="preserve"> </w:t>
             </w:r>
+            <w:proofErr w:type="spellStart"/>
             <w:r>
               <w:t>StatementCol</w:t>
             </w:r>
+            <w:proofErr w:type="spellEnd"/>
             <w:r>
               <w:t xml:space="preserve"> </w:t>
             </w:r>
@@ -277,8 +311,13 @@
               <w:t>:</w:t>
             </w:r>
             <w:r>
-              <w:t xml:space="preserve"> StatementCol</w:t>
-            </w:r>
+              <w:t xml:space="preserve"> </w:t>
+            </w:r>
+            <w:proofErr w:type="spellStart"/>
+            <w:r>
+              <w:t>StatementCol</w:t>
+            </w:r>
+            <w:proofErr w:type="spellEnd"/>
             <w:r>
               <w:t xml:space="preserve"> </w:t>
             </w:r>
@@ -303,6 +342,7 @@
               </w:rPr>
               <w:t xml:space="preserve"> </w:t>
             </w:r>
+            <w:proofErr w:type="spellStart"/>
             <w:r>
               <w:rPr>
                 <w:b/>
@@ -310,6 +350,7 @@
               </w:rPr>
               <w:t>Identifier</w:t>
             </w:r>
+            <w:proofErr w:type="spellEnd"/>
             <w:r>
               <w:rPr>
                 <w:b/>
@@ -340,7 +381,31 @@
           </w:tcPr>
           <w:p>
             <w:r>
-              <w:t>Type (bool, number, string)</w:t>
+              <w:t>Type (</w:t>
+            </w:r>
+            <w:proofErr w:type="spellStart"/>
+            <w:r>
+              <w:t>bool</w:t>
+            </w:r>
+            <w:proofErr w:type="spellEnd"/>
+            <w:r>
+              <w:t xml:space="preserve">, </w:t>
+            </w:r>
+            <w:proofErr w:type="spellStart"/>
+            <w:r>
+              <w:t>number</w:t>
+            </w:r>
+            <w:proofErr w:type="spellEnd"/>
+            <w:r>
+              <w:t xml:space="preserve">, </w:t>
+            </w:r>
+            <w:proofErr w:type="spellStart"/>
+            <w:r>
+              <w:t>string</w:t>
+            </w:r>
+            <w:proofErr w:type="spellEnd"/>
+            <w:r>
+              <w:t>)</w:t>
             </w:r>
           </w:p>
         </w:tc>
@@ -418,9 +483,11 @@
             <w:tcW w:w="3005" w:type="dxa"/>
           </w:tcPr>
           <w:p>
+            <w:proofErr w:type="spellStart"/>
             <w:r>
               <w:t>Declaration</w:t>
             </w:r>
+            <w:proofErr w:type="spellEnd"/>
           </w:p>
         </w:tc>
         <w:tc>
@@ -457,6 +524,7 @@
               </w:rPr>
               <w:t xml:space="preserve"> </w:t>
             </w:r>
+            <w:proofErr w:type="spellStart"/>
             <w:r>
               <w:rPr>
                 <w:b/>
@@ -464,6 +532,7 @@
               </w:rPr>
               <w:t>Identifier</w:t>
             </w:r>
+            <w:proofErr w:type="spellEnd"/>
             <w:r>
               <w:rPr>
                 <w:b/>
@@ -488,6 +557,7 @@
             <w:r>
               <w:t xml:space="preserve"> </w:t>
             </w:r>
+            <w:proofErr w:type="spellStart"/>
             <w:r>
               <w:rPr>
                 <w:b/>
@@ -495,24 +565,28 @@
               </w:rPr>
               <w:t>Identifier</w:t>
             </w:r>
-            <w:r>
-              <w:rPr>
-                <w:b/>
-                <w:bCs/>
-              </w:rPr>
-              <w:t xml:space="preserve"> </w:t>
-            </w:r>
+            <w:proofErr w:type="spellEnd"/>
+            <w:r>
+              <w:rPr>
+                <w:b/>
+                <w:bCs/>
+              </w:rPr>
+              <w:t xml:space="preserve"> </w:t>
+            </w:r>
+            <w:proofErr w:type="spellStart"/>
             <w:r>
               <w:t>A</w:t>
             </w:r>
             <w:r>
               <w:t>ssignment</w:t>
             </w:r>
+            <w:proofErr w:type="spellEnd"/>
           </w:p>
           <w:p>
             <w:r>
               <w:t xml:space="preserve">| </w:t>
             </w:r>
+            <w:proofErr w:type="spellStart"/>
             <w:r>
               <w:rPr>
                 <w:b/>
@@ -530,6 +604,7 @@
             <w:r>
               <w:t>ParamList</w:t>
             </w:r>
+            <w:proofErr w:type="spellEnd"/>
             <w:r>
               <w:rPr>
                 <w:b/>
@@ -558,9 +633,11 @@
             <w:tcW w:w="3005" w:type="dxa"/>
           </w:tcPr>
           <w:p>
+            <w:proofErr w:type="spellStart"/>
             <w:r>
               <w:t>Assignment</w:t>
             </w:r>
+            <w:proofErr w:type="spellEnd"/>
           </w:p>
         </w:tc>
         <w:tc>
@@ -571,12 +648,14 @@
             <w:r>
               <w:t xml:space="preserve">::= </w:t>
             </w:r>
+            <w:proofErr w:type="spellStart"/>
             <w:r>
               <w:rPr>
                 <w:b/>
               </w:rPr>
               <w:t>Identifier</w:t>
             </w:r>
+            <w:proofErr w:type="spellEnd"/>
             <w:r>
               <w:t xml:space="preserve"> = </w:t>
             </w:r>
@@ -599,12 +678,14 @@
             <w:r>
               <w:t xml:space="preserve">| </w:t>
             </w:r>
+            <w:proofErr w:type="spellStart"/>
             <w:r>
               <w:rPr>
                 <w:b/>
               </w:rPr>
               <w:t>Identifier</w:t>
             </w:r>
+            <w:proofErr w:type="spellEnd"/>
             <w:r>
               <w:rPr>
                 <w:b/>
@@ -612,12 +693,14 @@
               </w:rPr>
               <w:t xml:space="preserve"> = </w:t>
             </w:r>
+            <w:proofErr w:type="spellStart"/>
             <w:r>
               <w:rPr>
                 <w:b/>
               </w:rPr>
               <w:t>Identifier</w:t>
             </w:r>
+            <w:proofErr w:type="spellEnd"/>
             <w:r>
               <w:rPr>
                 <w:b/>
@@ -639,9 +722,11 @@
             <w:tcW w:w="3005" w:type="dxa"/>
           </w:tcPr>
           <w:p>
+            <w:proofErr w:type="spellStart"/>
             <w:r>
               <w:t>ParamList</w:t>
             </w:r>
+            <w:proofErr w:type="spellEnd"/>
           </w:p>
         </w:tc>
         <w:tc>
@@ -658,6 +743,7 @@
             <w:r>
               <w:t xml:space="preserve"> </w:t>
             </w:r>
+            <w:proofErr w:type="spellStart"/>
             <w:r>
               <w:rPr>
                 <w:b/>
@@ -665,12 +751,15 @@
               </w:rPr>
               <w:t>Identifier</w:t>
             </w:r>
-            <w:r>
-              <w:t xml:space="preserve"> </w:t>
-            </w:r>
+            <w:proofErr w:type="spellEnd"/>
+            <w:r>
+              <w:t xml:space="preserve"> </w:t>
+            </w:r>
+            <w:proofErr w:type="spellStart"/>
             <w:r>
               <w:t>ParamListTail</w:t>
             </w:r>
+            <w:proofErr w:type="spellEnd"/>
           </w:p>
           <w:p>
             <w:r>
@@ -694,9 +783,11 @@
             <w:tcW w:w="3005" w:type="dxa"/>
           </w:tcPr>
           <w:p>
+            <w:proofErr w:type="spellStart"/>
             <w:r>
               <w:t>ParamListTail</w:t>
             </w:r>
+            <w:proofErr w:type="spellEnd"/>
           </w:p>
         </w:tc>
         <w:tc>
@@ -729,11 +820,25 @@
                 <w:b/>
                 <w:bCs/>
               </w:rPr>
-              <w:t xml:space="preserve"> Identifier</w:t>
-            </w:r>
-            <w:r>
-              <w:t xml:space="preserve"> ParamListTail</w:t>
-            </w:r>
+              <w:t xml:space="preserve"> </w:t>
+            </w:r>
+            <w:proofErr w:type="spellStart"/>
+            <w:r>
+              <w:rPr>
+                <w:b/>
+                <w:bCs/>
+              </w:rPr>
+              <w:t>Identifier</w:t>
+            </w:r>
+            <w:proofErr w:type="spellEnd"/>
+            <w:r>
+              <w:t xml:space="preserve"> </w:t>
+            </w:r>
+            <w:proofErr w:type="spellStart"/>
+            <w:r>
+              <w:t>ParamListTail</w:t>
+            </w:r>
+            <w:proofErr w:type="spellEnd"/>
           </w:p>
           <w:p>
             <w:r>
@@ -757,21 +862,49 @@
             <w:tcW w:w="3005" w:type="dxa"/>
           </w:tcPr>
           <w:p>
+            <w:proofErr w:type="spellStart"/>
             <w:r>
               <w:t>ControlFlow</w:t>
             </w:r>
-            <w:r>
-              <w:t xml:space="preserve"> (if,</w:t>
-            </w:r>
-          </w:p>
-          <w:p>
-            <w:r>
-              <w:t>if else,</w:t>
-            </w:r>
-          </w:p>
-          <w:p>
-            <w:r>
-              <w:t>while)</w:t>
+            <w:proofErr w:type="spellEnd"/>
+            <w:r>
+              <w:t xml:space="preserve"> (</w:t>
+            </w:r>
+            <w:proofErr w:type="spellStart"/>
+            <w:r>
+              <w:t>if</w:t>
+            </w:r>
+            <w:proofErr w:type="spellEnd"/>
+            <w:r>
+              <w:t>,</w:t>
+            </w:r>
+          </w:p>
+          <w:p>
+            <w:proofErr w:type="spellStart"/>
+            <w:r>
+              <w:t>if</w:t>
+            </w:r>
+            <w:proofErr w:type="spellEnd"/>
+            <w:r>
+              <w:t xml:space="preserve"> </w:t>
+            </w:r>
+            <w:proofErr w:type="spellStart"/>
+            <w:r>
+              <w:t>else</w:t>
+            </w:r>
+            <w:proofErr w:type="spellEnd"/>
+            <w:r>
+              <w:t>,</w:t>
+            </w:r>
+          </w:p>
+          <w:p>
+            <w:proofErr w:type="spellStart"/>
+            <w:r>
+              <w:t>while</w:t>
+            </w:r>
+            <w:proofErr w:type="spellEnd"/>
+            <w:r>
+              <w:t>)</w:t>
             </w:r>
           </w:p>
         </w:tc>
@@ -797,6 +930,7 @@
               </w:rPr>
               <w:t xml:space="preserve"> </w:t>
             </w:r>
+            <w:proofErr w:type="spellStart"/>
             <w:r>
               <w:rPr>
                 <w:b/>
@@ -804,6 +938,7 @@
               </w:rPr>
               <w:t>Condition</w:t>
             </w:r>
+            <w:proofErr w:type="spellEnd"/>
             <w:r>
               <w:t xml:space="preserve"> Block</w:t>
             </w:r>
@@ -826,6 +961,7 @@
               </w:rPr>
               <w:t xml:space="preserve"> </w:t>
             </w:r>
+            <w:proofErr w:type="spellStart"/>
             <w:r>
               <w:rPr>
                 <w:b/>
@@ -833,6 +969,7 @@
               </w:rPr>
               <w:t>Condition</w:t>
             </w:r>
+            <w:proofErr w:type="spellEnd"/>
             <w:r>
               <w:rPr>
                 <w:b/>
@@ -866,8 +1003,17 @@
                 <w:b/>
                 <w:bCs/>
               </w:rPr>
-              <w:t>! Condition</w:t>
-            </w:r>
+              <w:t xml:space="preserve">! </w:t>
+            </w:r>
+            <w:proofErr w:type="spellStart"/>
+            <w:r>
+              <w:rPr>
+                <w:b/>
+                <w:bCs/>
+              </w:rPr>
+              <w:t>Condition</w:t>
+            </w:r>
+            <w:proofErr w:type="spellEnd"/>
             <w:r>
               <w:t xml:space="preserve"> Block</w:t>
             </w:r>
@@ -886,9 +1032,11 @@
             <w:tcW w:w="3005" w:type="dxa"/>
           </w:tcPr>
           <w:p>
+            <w:proofErr w:type="spellStart"/>
             <w:r>
               <w:t>FunctionCall</w:t>
             </w:r>
+            <w:proofErr w:type="spellEnd"/>
           </w:p>
         </w:tc>
         <w:tc>
@@ -899,22 +1047,36 @@
             <w:r>
               <w:t xml:space="preserve">::= </w:t>
             </w:r>
-            <w:r>
-              <w:rPr>
-                <w:b/>
-                <w:bCs/>
-              </w:rPr>
-              <w:t>Indentifier-</w:t>
-            </w:r>
-            <w:r>
-              <w:rPr>
-                <w:b/>
-                <w:bCs/>
-              </w:rPr>
-              <w:t xml:space="preserve"> </w:t>
-            </w:r>
-            <w:r>
-              <w:t xml:space="preserve">ArgumentList </w:t>
+            <w:proofErr w:type="spellStart"/>
+            <w:r>
+              <w:rPr>
+                <w:b/>
+                <w:bCs/>
+              </w:rPr>
+              <w:t>Indentifier</w:t>
+            </w:r>
+            <w:proofErr w:type="spellEnd"/>
+            <w:r>
+              <w:rPr>
+                <w:b/>
+                <w:bCs/>
+              </w:rPr>
+              <w:t>-</w:t>
+            </w:r>
+            <w:r>
+              <w:rPr>
+                <w:b/>
+                <w:bCs/>
+              </w:rPr>
+              <w:t xml:space="preserve"> </w:t>
+            </w:r>
+            <w:proofErr w:type="spellStart"/>
+            <w:r>
+              <w:t>ArgumentList</w:t>
+            </w:r>
+            <w:proofErr w:type="spellEnd"/>
+            <w:r>
+              <w:t xml:space="preserve"> </w:t>
             </w:r>
             <w:r>
               <w:rPr>
@@ -945,9 +1107,11 @@
             <w:tcW w:w="3005" w:type="dxa"/>
           </w:tcPr>
           <w:p>
+            <w:proofErr w:type="spellStart"/>
             <w:r>
               <w:t>ArgumentList</w:t>
             </w:r>
+            <w:proofErr w:type="spellEnd"/>
           </w:p>
         </w:tc>
         <w:tc>
@@ -958,6 +1122,7 @@
             <w:r>
               <w:t xml:space="preserve">::= </w:t>
             </w:r>
+            <w:proofErr w:type="spellStart"/>
             <w:r>
               <w:rPr>
                 <w:b/>
@@ -965,12 +1130,15 @@
               </w:rPr>
               <w:t>Identifier</w:t>
             </w:r>
-            <w:r>
-              <w:t xml:space="preserve"> </w:t>
-            </w:r>
+            <w:proofErr w:type="spellEnd"/>
+            <w:r>
+              <w:t xml:space="preserve"> </w:t>
+            </w:r>
+            <w:proofErr w:type="spellStart"/>
             <w:r>
               <w:t>ArgumentListTail</w:t>
             </w:r>
+            <w:proofErr w:type="spellEnd"/>
           </w:p>
           <w:p>
             <w:r>
@@ -1006,9 +1174,11 @@
             <w:tcW w:w="3005" w:type="dxa"/>
           </w:tcPr>
           <w:p>
+            <w:proofErr w:type="spellStart"/>
             <w:r>
               <w:t>ArgumentListTail</w:t>
             </w:r>
+            <w:proofErr w:type="spellEnd"/>
           </w:p>
         </w:tc>
         <w:tc>
@@ -1024,11 +1194,25 @@
                 <w:b/>
                 <w:bCs/>
               </w:rPr>
-              <w:t>, Identifier</w:t>
-            </w:r>
-            <w:r>
-              <w:t xml:space="preserve"> ArgumentListTail</w:t>
-            </w:r>
+              <w:t xml:space="preserve">, </w:t>
+            </w:r>
+            <w:proofErr w:type="spellStart"/>
+            <w:r>
+              <w:rPr>
+                <w:b/>
+                <w:bCs/>
+              </w:rPr>
+              <w:t>Identifier</w:t>
+            </w:r>
+            <w:proofErr w:type="spellEnd"/>
+            <w:r>
+              <w:t xml:space="preserve"> </w:t>
+            </w:r>
+            <w:proofErr w:type="spellStart"/>
+            <w:r>
+              <w:t>ArgumentListTail</w:t>
+            </w:r>
+            <w:proofErr w:type="spellEnd"/>
           </w:p>
           <w:p>
             <w:r>
@@ -1048,9 +1232,11 @@
               </w:rPr>
               <w:t xml:space="preserve"> Value </w:t>
             </w:r>
+            <w:proofErr w:type="spellStart"/>
             <w:r>
               <w:t>ArgumentListTail</w:t>
             </w:r>
+            <w:proofErr w:type="spellEnd"/>
           </w:p>
           <w:p>
             <w:r>
@@ -1074,9 +1260,11 @@
             <w:tcW w:w="3005" w:type="dxa"/>
           </w:tcPr>
           <w:p>
+            <w:proofErr w:type="spellStart"/>
             <w:r>
               <w:t>ConsoleOut</w:t>
             </w:r>
+            <w:proofErr w:type="spellEnd"/>
           </w:p>
         </w:tc>
         <w:tc>
@@ -1093,6 +1281,7 @@
             <w:r>
               <w:t xml:space="preserve">::= </w:t>
             </w:r>
+            <w:proofErr w:type="spellStart"/>
             <w:r>
               <w:rPr>
                 <w:b/>
@@ -1100,6 +1289,7 @@
               </w:rPr>
               <w:t>Identifier</w:t>
             </w:r>
+            <w:proofErr w:type="spellEnd"/>
             <w:r>
               <w:rPr>
                 <w:b/>
@@ -1129,9 +1319,11 @@
             <w:tcW w:w="3005" w:type="dxa"/>
           </w:tcPr>
           <w:p>
+            <w:proofErr w:type="spellStart"/>
             <w:r>
               <w:t>ConsoleIn</w:t>
             </w:r>
+            <w:proofErr w:type="spellEnd"/>
           </w:p>
         </w:tc>
         <w:tc>
@@ -1142,6 +1334,7 @@
             <w:r>
               <w:t xml:space="preserve">::= </w:t>
             </w:r>
+            <w:proofErr w:type="spellStart"/>
             <w:r>
               <w:rPr>
                 <w:b/>
@@ -1149,6 +1342,7 @@
               </w:rPr>
               <w:t>Identifier</w:t>
             </w:r>
+            <w:proofErr w:type="spellEnd"/>
             <w:r>
               <w:rPr>
                 <w:b/>
@@ -1202,7 +1396,7 @@
     </w:p>
     <w:tbl>
       <w:tblPr>
-        <w:tblStyle w:val="Tabel-Gitter"/>
+        <w:tblStyle w:val="TableGrid"/>
         <w:tblW w:w="0" w:type="auto"/>
         <w:tblLook w:val="04A0" w:firstRow="1" w:lastRow="0" w:firstColumn="1" w:lastColumn="0" w:noHBand="0" w:noVBand="1"/>
       </w:tblPr>
@@ -1227,8 +1421,13 @@
           </w:tcPr>
           <w:p>
             <w:r>
-              <w:t>::= StatementCol</w:t>
-            </w:r>
+              <w:t xml:space="preserve">::= </w:t>
+            </w:r>
+            <w:proofErr w:type="spellStart"/>
+            <w:r>
+              <w:t>StatementCol</w:t>
+            </w:r>
+            <w:proofErr w:type="spellEnd"/>
           </w:p>
         </w:tc>
       </w:tr>
@@ -1238,9 +1437,11 @@
             <w:tcW w:w="3005" w:type="dxa"/>
           </w:tcPr>
           <w:p>
+            <w:proofErr w:type="spellStart"/>
             <w:r>
               <w:t>StatementCol</w:t>
             </w:r>
+            <w:proofErr w:type="spellEnd"/>
           </w:p>
         </w:tc>
         <w:tc>
@@ -1280,28 +1481,53 @@
           </w:tcPr>
           <w:p>
             <w:r>
-              <w:t>::= Declaration</w:t>
-            </w:r>
-          </w:p>
-          <w:p>
-            <w:r>
-              <w:t>| Assignment</w:t>
-            </w:r>
-          </w:p>
-          <w:p>
-            <w:r>
-              <w:t>| ControlFlow</w:t>
-            </w:r>
-          </w:p>
-          <w:p>
-            <w:r>
-              <w:t>| ConsoleOut</w:t>
-            </w:r>
-          </w:p>
-          <w:p>
-            <w:r>
-              <w:t>| ConsoleIn</w:t>
-            </w:r>
+              <w:t xml:space="preserve">::= </w:t>
+            </w:r>
+            <w:proofErr w:type="spellStart"/>
+            <w:r>
+              <w:t>Declaration</w:t>
+            </w:r>
+            <w:proofErr w:type="spellEnd"/>
+          </w:p>
+          <w:p>
+            <w:r>
+              <w:t xml:space="preserve">| </w:t>
+            </w:r>
+            <w:proofErr w:type="spellStart"/>
+            <w:r>
+              <w:t>Assignment</w:t>
+            </w:r>
+            <w:proofErr w:type="spellEnd"/>
+          </w:p>
+          <w:p>
+            <w:r>
+              <w:t xml:space="preserve">| </w:t>
+            </w:r>
+            <w:proofErr w:type="spellStart"/>
+            <w:r>
+              <w:t>ControlFlow</w:t>
+            </w:r>
+            <w:proofErr w:type="spellEnd"/>
+          </w:p>
+          <w:p>
+            <w:r>
+              <w:t xml:space="preserve">| </w:t>
+            </w:r>
+            <w:proofErr w:type="spellStart"/>
+            <w:r>
+              <w:t>ConsoleOut</w:t>
+            </w:r>
+            <w:proofErr w:type="spellEnd"/>
+          </w:p>
+          <w:p>
+            <w:r>
+              <w:t xml:space="preserve">| </w:t>
+            </w:r>
+            <w:proofErr w:type="spellStart"/>
+            <w:r>
+              <w:t>ConsoleIn</w:t>
+            </w:r>
+            <w:proofErr w:type="spellEnd"/>
           </w:p>
         </w:tc>
       </w:tr>
@@ -1344,9 +1570,11 @@
               </w:rPr>
               <w:t xml:space="preserve"> </w:t>
             </w:r>
+            <w:proofErr w:type="spellStart"/>
             <w:r>
               <w:t>StatementCol</w:t>
             </w:r>
+            <w:proofErr w:type="spellEnd"/>
             <w:r>
               <w:t xml:space="preserve"> (</w:t>
             </w:r>
@@ -1364,9 +1592,11 @@
               </w:rPr>
               <w:t xml:space="preserve"> </w:t>
             </w:r>
+            <w:proofErr w:type="spellStart"/>
             <w:r>
               <w:t>MathExpr</w:t>
             </w:r>
+            <w:proofErr w:type="spellEnd"/>
             <w:r>
               <w:rPr>
                 <w:b/>
@@ -1397,7 +1627,31 @@
           </w:tcPr>
           <w:p>
             <w:r>
-              <w:t>Type (bool, number, string)</w:t>
+              <w:t>Type (</w:t>
+            </w:r>
+            <w:proofErr w:type="spellStart"/>
+            <w:r>
+              <w:t>bool</w:t>
+            </w:r>
+            <w:proofErr w:type="spellEnd"/>
+            <w:r>
+              <w:t xml:space="preserve">, </w:t>
+            </w:r>
+            <w:proofErr w:type="spellStart"/>
+            <w:r>
+              <w:t>number</w:t>
+            </w:r>
+            <w:proofErr w:type="spellEnd"/>
+            <w:r>
+              <w:t xml:space="preserve">, </w:t>
+            </w:r>
+            <w:proofErr w:type="spellStart"/>
+            <w:r>
+              <w:t>string</w:t>
+            </w:r>
+            <w:proofErr w:type="spellEnd"/>
+            <w:r>
+              <w:t>)</w:t>
             </w:r>
           </w:p>
         </w:tc>
@@ -1469,9 +1723,11 @@
             <w:tcW w:w="3005" w:type="dxa"/>
           </w:tcPr>
           <w:p>
+            <w:proofErr w:type="spellStart"/>
             <w:r>
               <w:t>Declaration</w:t>
             </w:r>
+            <w:proofErr w:type="spellEnd"/>
           </w:p>
         </w:tc>
         <w:tc>
@@ -1501,6 +1757,7 @@
             <w:r>
               <w:t xml:space="preserve"> </w:t>
             </w:r>
+            <w:proofErr w:type="spellStart"/>
             <w:r>
               <w:rPr>
                 <w:b/>
@@ -1508,6 +1765,7 @@
               </w:rPr>
               <w:t>Identifier</w:t>
             </w:r>
+            <w:proofErr w:type="spellEnd"/>
             <w:r>
               <w:rPr>
                 <w:b/>
@@ -1532,9 +1790,11 @@
               </w:rPr>
               <w:t xml:space="preserve"> </w:t>
             </w:r>
+            <w:proofErr w:type="spellStart"/>
             <w:r>
               <w:t>MathExpr</w:t>
             </w:r>
+            <w:proofErr w:type="spellEnd"/>
             <w:r>
               <w:t>);</w:t>
             </w:r>
@@ -1550,6 +1810,7 @@
               </w:rPr>
               <w:t>&lt;-&gt;</w:t>
             </w:r>
+            <w:proofErr w:type="spellStart"/>
             <w:r>
               <w:rPr>
                 <w:b/>
@@ -1557,6 +1818,7 @@
               </w:rPr>
               <w:t>Identifier</w:t>
             </w:r>
+            <w:proofErr w:type="spellEnd"/>
             <w:r>
               <w:rPr>
                 <w:b/>
@@ -1564,9 +1826,11 @@
               </w:rPr>
               <w:t>(</w:t>
             </w:r>
+            <w:proofErr w:type="spellStart"/>
             <w:r>
               <w:t>ParamList</w:t>
             </w:r>
+            <w:proofErr w:type="spellEnd"/>
             <w:r>
               <w:rPr>
                 <w:b/>
@@ -1589,9 +1853,11 @@
             <w:tcW w:w="3005" w:type="dxa"/>
           </w:tcPr>
           <w:p>
+            <w:proofErr w:type="spellStart"/>
             <w:r>
               <w:t>Assignment</w:t>
             </w:r>
+            <w:proofErr w:type="spellEnd"/>
           </w:p>
         </w:tc>
         <w:tc>
@@ -1607,12 +1873,14 @@
             <w:r>
               <w:t xml:space="preserve">::= </w:t>
             </w:r>
+            <w:proofErr w:type="spellStart"/>
             <w:r>
               <w:rPr>
                 <w:b/>
               </w:rPr>
               <w:t>Identifier</w:t>
             </w:r>
+            <w:proofErr w:type="spellEnd"/>
             <w:r>
               <w:t xml:space="preserve"> </w:t>
             </w:r>
@@ -1626,9 +1894,11 @@
             <w:r>
               <w:t xml:space="preserve"> </w:t>
             </w:r>
+            <w:proofErr w:type="spellStart"/>
             <w:r>
               <w:t>MathExpr</w:t>
             </w:r>
+            <w:proofErr w:type="spellEnd"/>
             <w:r>
               <w:rPr>
                 <w:b/>
@@ -1645,9 +1915,11 @@
             <w:tcW w:w="3005" w:type="dxa"/>
           </w:tcPr>
           <w:p>
+            <w:proofErr w:type="spellStart"/>
             <w:r>
               <w:t>ParamList</w:t>
             </w:r>
+            <w:proofErr w:type="spellEnd"/>
           </w:p>
         </w:tc>
         <w:tc>
@@ -1658,6 +1930,7 @@
             <w:r>
               <w:t xml:space="preserve">::= Type </w:t>
             </w:r>
+            <w:proofErr w:type="spellStart"/>
             <w:r>
               <w:rPr>
                 <w:b/>
@@ -1665,12 +1938,15 @@
               </w:rPr>
               <w:t>Identifier</w:t>
             </w:r>
-            <w:r>
-              <w:t xml:space="preserve"> </w:t>
-            </w:r>
+            <w:proofErr w:type="spellEnd"/>
+            <w:r>
+              <w:t xml:space="preserve"> </w:t>
+            </w:r>
+            <w:proofErr w:type="spellStart"/>
             <w:r>
               <w:t>ParamListTail</w:t>
             </w:r>
+            <w:proofErr w:type="spellEnd"/>
           </w:p>
           <w:p>
             <w:r>
@@ -1688,9 +1964,11 @@
             <w:tcW w:w="3005" w:type="dxa"/>
           </w:tcPr>
           <w:p>
+            <w:proofErr w:type="spellStart"/>
             <w:r>
               <w:t>ParamListTail</w:t>
             </w:r>
+            <w:proofErr w:type="spellEnd"/>
           </w:p>
         </w:tc>
         <w:tc>
@@ -1716,11 +1994,25 @@
                 <w:b/>
                 <w:bCs/>
               </w:rPr>
-              <w:t xml:space="preserve"> Identifier</w:t>
-            </w:r>
-            <w:r>
-              <w:t xml:space="preserve"> ParamListTail</w:t>
-            </w:r>
+              <w:t xml:space="preserve"> </w:t>
+            </w:r>
+            <w:proofErr w:type="spellStart"/>
+            <w:r>
+              <w:rPr>
+                <w:b/>
+                <w:bCs/>
+              </w:rPr>
+              <w:t>Identifier</w:t>
+            </w:r>
+            <w:proofErr w:type="spellEnd"/>
+            <w:r>
+              <w:t xml:space="preserve"> </w:t>
+            </w:r>
+            <w:proofErr w:type="spellStart"/>
+            <w:r>
+              <w:t>ParamListTail</w:t>
+            </w:r>
+            <w:proofErr w:type="spellEnd"/>
           </w:p>
           <w:p>
             <w:r>
@@ -1738,18 +2030,49 @@
             <w:tcW w:w="3005" w:type="dxa"/>
           </w:tcPr>
           <w:p>
-            <w:r>
-              <w:t>ControlFlow (if,</w:t>
-            </w:r>
-          </w:p>
-          <w:p>
-            <w:r>
-              <w:t>if else,</w:t>
-            </w:r>
-          </w:p>
-          <w:p>
-            <w:r>
-              <w:t>while)</w:t>
+            <w:proofErr w:type="spellStart"/>
+            <w:r>
+              <w:t>ControlFlow</w:t>
+            </w:r>
+            <w:proofErr w:type="spellEnd"/>
+            <w:r>
+              <w:t xml:space="preserve"> (</w:t>
+            </w:r>
+            <w:proofErr w:type="spellStart"/>
+            <w:r>
+              <w:t>if</w:t>
+            </w:r>
+            <w:proofErr w:type="spellEnd"/>
+            <w:r>
+              <w:t>,</w:t>
+            </w:r>
+          </w:p>
+          <w:p>
+            <w:proofErr w:type="spellStart"/>
+            <w:r>
+              <w:t>if</w:t>
+            </w:r>
+            <w:proofErr w:type="spellEnd"/>
+            <w:r>
+              <w:t xml:space="preserve"> </w:t>
+            </w:r>
+            <w:proofErr w:type="spellStart"/>
+            <w:r>
+              <w:t>else</w:t>
+            </w:r>
+            <w:proofErr w:type="spellEnd"/>
+            <w:r>
+              <w:t>,</w:t>
+            </w:r>
+          </w:p>
+          <w:p>
+            <w:proofErr w:type="spellStart"/>
+            <w:r>
+              <w:t>while</w:t>
+            </w:r>
+            <w:proofErr w:type="spellEnd"/>
+            <w:r>
+              <w:t>)</w:t>
             </w:r>
           </w:p>
         </w:tc>
@@ -1775,6 +2098,7 @@
               </w:rPr>
               <w:t xml:space="preserve"> </w:t>
             </w:r>
+            <w:proofErr w:type="spellStart"/>
             <w:r>
               <w:rPr>
                 <w:b/>
@@ -1782,6 +2106,7 @@
               </w:rPr>
               <w:t>Condition</w:t>
             </w:r>
+            <w:proofErr w:type="spellEnd"/>
             <w:r>
               <w:t xml:space="preserve"> Block</w:t>
             </w:r>
@@ -1804,6 +2129,7 @@
               </w:rPr>
               <w:t xml:space="preserve"> </w:t>
             </w:r>
+            <w:proofErr w:type="spellStart"/>
             <w:r>
               <w:rPr>
                 <w:b/>
@@ -1811,6 +2137,7 @@
               </w:rPr>
               <w:t>Condition</w:t>
             </w:r>
+            <w:proofErr w:type="spellEnd"/>
             <w:r>
               <w:rPr>
                 <w:b/>
@@ -1844,8 +2171,17 @@
                 <w:b/>
                 <w:bCs/>
               </w:rPr>
-              <w:t>! Condition</w:t>
-            </w:r>
+              <w:t xml:space="preserve">! </w:t>
+            </w:r>
+            <w:proofErr w:type="spellStart"/>
+            <w:r>
+              <w:rPr>
+                <w:b/>
+                <w:bCs/>
+              </w:rPr>
+              <w:t>Condition</w:t>
+            </w:r>
+            <w:proofErr w:type="spellEnd"/>
             <w:r>
               <w:t xml:space="preserve"> Block</w:t>
             </w:r>
@@ -1858,12 +2194,14 @@
             <w:tcW w:w="3005" w:type="dxa"/>
           </w:tcPr>
           <w:p>
+            <w:proofErr w:type="spellStart"/>
             <w:r>
               <w:t>Function</w:t>
             </w:r>
             <w:r>
               <w:t>Arguments</w:t>
             </w:r>
+            <w:proofErr w:type="spellEnd"/>
           </w:p>
         </w:tc>
         <w:tc>
@@ -1881,8 +2219,13 @@
               </w:rPr>
               <w:t xml:space="preserve">( </w:t>
             </w:r>
-            <w:r>
-              <w:t xml:space="preserve">ArgumentList </w:t>
+            <w:proofErr w:type="spellStart"/>
+            <w:r>
+              <w:t>ArgumentList</w:t>
+            </w:r>
+            <w:proofErr w:type="spellEnd"/>
+            <w:r>
+              <w:t xml:space="preserve"> </w:t>
             </w:r>
             <w:r>
               <w:rPr>
@@ -1900,9 +2243,11 @@
             <w:tcW w:w="3005" w:type="dxa"/>
           </w:tcPr>
           <w:p>
+            <w:proofErr w:type="spellStart"/>
             <w:r>
               <w:t>ArgumentList</w:t>
             </w:r>
+            <w:proofErr w:type="spellEnd"/>
           </w:p>
         </w:tc>
         <w:tc>
@@ -1913,12 +2258,19 @@
             <w:r>
               <w:t xml:space="preserve">::= </w:t>
             </w:r>
-            <w:r>
-              <w:t xml:space="preserve">MathExpr </w:t>
-            </w:r>
+            <w:proofErr w:type="spellStart"/>
+            <w:r>
+              <w:t>MathExpr</w:t>
+            </w:r>
+            <w:proofErr w:type="spellEnd"/>
+            <w:r>
+              <w:t xml:space="preserve"> </w:t>
+            </w:r>
+            <w:proofErr w:type="spellStart"/>
             <w:r>
               <w:t>ArgumentListTail</w:t>
             </w:r>
+            <w:proofErr w:type="spellEnd"/>
           </w:p>
           <w:p>
             <w:r>
@@ -1936,9 +2288,11 @@
             <w:tcW w:w="3005" w:type="dxa"/>
           </w:tcPr>
           <w:p>
+            <w:proofErr w:type="spellStart"/>
             <w:r>
               <w:t>ArgumentListTail</w:t>
             </w:r>
+            <w:proofErr w:type="spellEnd"/>
           </w:p>
         </w:tc>
         <w:tc>
@@ -1956,12 +2310,19 @@
               </w:rPr>
               <w:t xml:space="preserve">, </w:t>
             </w:r>
-            <w:r>
-              <w:t xml:space="preserve">MathExpr </w:t>
-            </w:r>
+            <w:proofErr w:type="spellStart"/>
+            <w:r>
+              <w:t>MathExpr</w:t>
+            </w:r>
+            <w:proofErr w:type="spellEnd"/>
+            <w:r>
+              <w:t xml:space="preserve"> </w:t>
+            </w:r>
+            <w:proofErr w:type="spellStart"/>
             <w:r>
               <w:t>ArgumentListTail</w:t>
             </w:r>
+            <w:proofErr w:type="spellEnd"/>
           </w:p>
           <w:p>
             <w:r>
@@ -1979,9 +2340,11 @@
             <w:tcW w:w="3005" w:type="dxa"/>
           </w:tcPr>
           <w:p>
+            <w:proofErr w:type="spellStart"/>
             <w:r>
               <w:t>MathExpr</w:t>
             </w:r>
+            <w:proofErr w:type="spellEnd"/>
           </w:p>
         </w:tc>
         <w:tc>
@@ -1992,14 +2355,37 @@
             <w:r>
               <w:t xml:space="preserve">::= </w:t>
             </w:r>
+            <w:proofErr w:type="spellStart"/>
             <w:r>
               <w:t>SecondMathExpr</w:t>
             </w:r>
-          </w:p>
-          <w:p>
-            <w:r>
-              <w:t>| MathExpr  AddSubOp SecondMathExpr</w:t>
-            </w:r>
+            <w:proofErr w:type="spellEnd"/>
+          </w:p>
+          <w:p>
+            <w:r>
+              <w:t xml:space="preserve">| </w:t>
+            </w:r>
+            <w:proofErr w:type="spellStart"/>
+            <w:r>
+              <w:t>MathExpr</w:t>
+            </w:r>
+            <w:proofErr w:type="spellEnd"/>
+            <w:r>
+              <w:t xml:space="preserve">  </w:t>
+            </w:r>
+            <w:proofErr w:type="spellStart"/>
+            <w:r>
+              <w:t>AddSubOp</w:t>
+            </w:r>
+            <w:proofErr w:type="spellEnd"/>
+            <w:r>
+              <w:t xml:space="preserve"> </w:t>
+            </w:r>
+            <w:proofErr w:type="spellStart"/>
+            <w:r>
+              <w:t>SecondMathExpr</w:t>
+            </w:r>
+            <w:proofErr w:type="spellEnd"/>
           </w:p>
         </w:tc>
       </w:tr>
@@ -2009,9 +2395,11 @@
             <w:tcW w:w="3005" w:type="dxa"/>
           </w:tcPr>
           <w:p>
+            <w:proofErr w:type="spellStart"/>
             <w:r>
               <w:t>SecondMathExpr</w:t>
             </w:r>
+            <w:proofErr w:type="spellEnd"/>
           </w:p>
         </w:tc>
         <w:tc>
@@ -2020,13 +2408,39 @@
           </w:tcPr>
           <w:p>
             <w:r>
-              <w:t>::= PrimaryMathExpr</w:t>
-            </w:r>
-          </w:p>
-          <w:p>
-            <w:r>
-              <w:t>| SecondMathExpr MulDivOP PrimaryMathExpr</w:t>
-            </w:r>
+              <w:t xml:space="preserve">::= </w:t>
+            </w:r>
+            <w:proofErr w:type="spellStart"/>
+            <w:r>
+              <w:t>PrimaryMathExpr</w:t>
+            </w:r>
+            <w:proofErr w:type="spellEnd"/>
+          </w:p>
+          <w:p>
+            <w:r>
+              <w:t xml:space="preserve">| </w:t>
+            </w:r>
+            <w:proofErr w:type="spellStart"/>
+            <w:r>
+              <w:t>SecondMathExpr</w:t>
+            </w:r>
+            <w:proofErr w:type="spellEnd"/>
+            <w:r>
+              <w:t xml:space="preserve"> </w:t>
+            </w:r>
+            <w:proofErr w:type="spellStart"/>
+            <w:r>
+              <w:t>MulDivOP</w:t>
+            </w:r>
+            <w:proofErr w:type="spellEnd"/>
+            <w:r>
+              <w:t xml:space="preserve"> </w:t>
+            </w:r>
+            <w:proofErr w:type="spellStart"/>
+            <w:r>
+              <w:t>PrimaryMathExpr</w:t>
+            </w:r>
+            <w:proofErr w:type="spellEnd"/>
           </w:p>
         </w:tc>
       </w:tr>
@@ -2036,6 +2450,7 @@
             <w:tcW w:w="3005" w:type="dxa"/>
           </w:tcPr>
           <w:p>
+            <w:proofErr w:type="spellStart"/>
             <w:r>
               <w:t>P</w:t>
             </w:r>
@@ -2048,6 +2463,7 @@
             <w:r>
               <w:t>MathExpr</w:t>
             </w:r>
+            <w:proofErr w:type="spellEnd"/>
           </w:p>
         </w:tc>
         <w:tc>
@@ -2082,6 +2498,7 @@
             <w:r>
               <w:t xml:space="preserve"> </w:t>
             </w:r>
+            <w:proofErr w:type="spellStart"/>
             <w:r>
               <w:rPr>
                 <w:b/>
@@ -2089,6 +2506,7 @@
               </w:rPr>
               <w:t>Identifier</w:t>
             </w:r>
+            <w:proofErr w:type="spellEnd"/>
             <w:r>
               <w:rPr>
                 <w:b/>
@@ -2100,7 +2518,15 @@
               <w:t>(</w:t>
             </w:r>
             <w:r>
-              <w:t xml:space="preserve"> FuctionArguments </w:t>
+              <w:t xml:space="preserve"> </w:t>
+            </w:r>
+            <w:proofErr w:type="spellStart"/>
+            <w:r>
+              <w:t>FuctionArguments</w:t>
+            </w:r>
+            <w:proofErr w:type="spellEnd"/>
+            <w:r>
+              <w:t xml:space="preserve"> </w:t>
             </w:r>
             <w:r>
               <w:t>)</w:t>
@@ -2131,9 +2557,11 @@
               </w:rPr>
               <w:t xml:space="preserve"> </w:t>
             </w:r>
+            <w:proofErr w:type="spellStart"/>
             <w:r>
               <w:t>MathExpr</w:t>
             </w:r>
+            <w:proofErr w:type="spellEnd"/>
             <w:r>
               <w:rPr>
                 <w:b/>
@@ -2150,12 +2578,14 @@
             <w:tcW w:w="3005" w:type="dxa"/>
           </w:tcPr>
           <w:p>
+            <w:proofErr w:type="spellStart"/>
             <w:r>
               <w:t>A</w:t>
             </w:r>
             <w:r>
               <w:t>ddSubOp</w:t>
             </w:r>
+            <w:proofErr w:type="spellEnd"/>
           </w:p>
         </w:tc>
         <w:tc>
@@ -2204,12 +2634,14 @@
             <w:tcW w:w="3005" w:type="dxa"/>
           </w:tcPr>
           <w:p>
+            <w:proofErr w:type="spellStart"/>
             <w:r>
               <w:t>M</w:t>
             </w:r>
             <w:r>
               <w:t>ulDivOP</w:t>
             </w:r>
+            <w:proofErr w:type="spellEnd"/>
           </w:p>
         </w:tc>
         <w:tc>
@@ -2268,9 +2700,11 @@
             <w:tcW w:w="3005" w:type="dxa"/>
           </w:tcPr>
           <w:p>
+            <w:proofErr w:type="spellStart"/>
             <w:r>
               <w:t>ConsoleOut</w:t>
             </w:r>
+            <w:proofErr w:type="spellEnd"/>
           </w:p>
         </w:tc>
         <w:tc>
@@ -2290,9 +2724,11 @@
             <w:r>
               <w:t xml:space="preserve">&gt;&gt; </w:t>
             </w:r>
+            <w:proofErr w:type="spellStart"/>
             <w:r>
               <w:t>MathExpr</w:t>
             </w:r>
+            <w:proofErr w:type="spellEnd"/>
             <w:r>
               <w:rPr>
                 <w:b/>
@@ -2309,9 +2745,11 @@
             <w:tcW w:w="3005" w:type="dxa"/>
           </w:tcPr>
           <w:p>
+            <w:proofErr w:type="spellStart"/>
             <w:r>
               <w:t>ConsoleIn</w:t>
             </w:r>
+            <w:proofErr w:type="spellEnd"/>
           </w:p>
         </w:tc>
         <w:tc>
@@ -2325,9 +2763,11 @@
             <w:r>
               <w:t xml:space="preserve">&lt;&lt; </w:t>
             </w:r>
+            <w:proofErr w:type="spellStart"/>
             <w:r>
               <w:t>MathExpr</w:t>
             </w:r>
+            <w:proofErr w:type="spellEnd"/>
             <w:r>
               <w:rPr>
                 <w:b/>
@@ -2413,7 +2853,7 @@
     </w:p>
     <w:tbl>
       <w:tblPr>
-        <w:tblStyle w:val="Tabel-Gitter"/>
+        <w:tblStyle w:val="TableGrid"/>
         <w:tblW w:w="0" w:type="auto"/>
         <w:tblLook w:val="04A0" w:firstRow="1" w:lastRow="0" w:firstColumn="1" w:lastColumn="0" w:noHBand="0" w:noVBand="1"/>
       </w:tblPr>
@@ -2438,8 +2878,13 @@
           </w:tcPr>
           <w:p>
             <w:r>
-              <w:t>::= StatementCol</w:t>
-            </w:r>
+              <w:t xml:space="preserve">::= </w:t>
+            </w:r>
+            <w:proofErr w:type="spellStart"/>
+            <w:r>
+              <w:t>StatementCol</w:t>
+            </w:r>
+            <w:proofErr w:type="spellEnd"/>
           </w:p>
         </w:tc>
       </w:tr>
@@ -2449,9 +2894,11 @@
             <w:tcW w:w="3005" w:type="dxa"/>
           </w:tcPr>
           <w:p>
+            <w:proofErr w:type="spellStart"/>
             <w:r>
               <w:t>StatementCol</w:t>
             </w:r>
+            <w:proofErr w:type="spellEnd"/>
           </w:p>
         </w:tc>
         <w:tc>
@@ -2482,28 +2929,53 @@
           </w:tcPr>
           <w:p>
             <w:r>
-              <w:t>::= Declaration</w:t>
-            </w:r>
-          </w:p>
-          <w:p>
-            <w:r>
-              <w:t>| Assignment</w:t>
-            </w:r>
-          </w:p>
-          <w:p>
-            <w:r>
-              <w:t>| ControlFlow</w:t>
-            </w:r>
-          </w:p>
-          <w:p>
-            <w:r>
-              <w:t>| ConsoleOut</w:t>
-            </w:r>
-          </w:p>
-          <w:p>
-            <w:r>
-              <w:t>| ConsoleIn</w:t>
-            </w:r>
+              <w:t xml:space="preserve">::= </w:t>
+            </w:r>
+            <w:proofErr w:type="spellStart"/>
+            <w:r>
+              <w:t>Declaration</w:t>
+            </w:r>
+            <w:proofErr w:type="spellEnd"/>
+          </w:p>
+          <w:p>
+            <w:r>
+              <w:t xml:space="preserve">| </w:t>
+            </w:r>
+            <w:proofErr w:type="spellStart"/>
+            <w:r>
+              <w:t>Assignment</w:t>
+            </w:r>
+            <w:proofErr w:type="spellEnd"/>
+          </w:p>
+          <w:p>
+            <w:r>
+              <w:t xml:space="preserve">| </w:t>
+            </w:r>
+            <w:proofErr w:type="spellStart"/>
+            <w:r>
+              <w:t>ControlFlow</w:t>
+            </w:r>
+            <w:proofErr w:type="spellEnd"/>
+          </w:p>
+          <w:p>
+            <w:r>
+              <w:t xml:space="preserve">| </w:t>
+            </w:r>
+            <w:proofErr w:type="spellStart"/>
+            <w:r>
+              <w:t>ConsoleOut</w:t>
+            </w:r>
+            <w:proofErr w:type="spellEnd"/>
+          </w:p>
+          <w:p>
+            <w:r>
+              <w:t xml:space="preserve">| </w:t>
+            </w:r>
+            <w:proofErr w:type="spellStart"/>
+            <w:r>
+              <w:t>ConsoleIn</w:t>
+            </w:r>
+            <w:proofErr w:type="spellEnd"/>
           </w:p>
         </w:tc>
       </w:tr>
@@ -2546,9 +3018,11 @@
               </w:rPr>
               <w:t xml:space="preserve"> </w:t>
             </w:r>
+            <w:proofErr w:type="spellStart"/>
             <w:r>
               <w:t>StatementCol</w:t>
             </w:r>
+            <w:proofErr w:type="spellEnd"/>
             <w:r>
               <w:t xml:space="preserve"> (</w:t>
             </w:r>
@@ -2566,9 +3040,11 @@
               </w:rPr>
               <w:t xml:space="preserve"> </w:t>
             </w:r>
+            <w:proofErr w:type="spellStart"/>
             <w:r>
               <w:t>MathExpr</w:t>
             </w:r>
+            <w:proofErr w:type="spellEnd"/>
             <w:r>
               <w:rPr>
                 <w:b/>
@@ -2596,7 +3072,23 @@
           </w:tcPr>
           <w:p>
             <w:r>
-              <w:t>Type (bool, number, string)</w:t>
+              <w:t>Type (</w:t>
+            </w:r>
+            <w:proofErr w:type="spellStart"/>
+            <w:r>
+              <w:t>number</w:t>
+            </w:r>
+            <w:proofErr w:type="spellEnd"/>
+            <w:r>
+              <w:t xml:space="preserve">, </w:t>
+            </w:r>
+            <w:proofErr w:type="spellStart"/>
+            <w:r>
+              <w:t>string</w:t>
+            </w:r>
+            <w:proofErr w:type="spellEnd"/>
+            <w:r>
+              <w:t>)</w:t>
             </w:r>
           </w:p>
         </w:tc>
@@ -2654,9 +3146,11 @@
             <w:tcW w:w="3005" w:type="dxa"/>
           </w:tcPr>
           <w:p>
+            <w:proofErr w:type="spellStart"/>
             <w:r>
               <w:t>Declaration</w:t>
             </w:r>
+            <w:proofErr w:type="spellEnd"/>
           </w:p>
         </w:tc>
         <w:tc>
@@ -2664,12 +3158,6 @@
             <w:tcW w:w="5495" w:type="dxa"/>
           </w:tcPr>
           <w:p>
-            <w:pPr>
-              <w:rPr>
-                <w:b/>
-                <w:bCs/>
-              </w:rPr>
-            </w:pPr>
             <w:r>
               <w:t>::=</w:t>
             </w:r>
@@ -2686,6 +3174,7 @@
             <w:r>
               <w:t xml:space="preserve"> </w:t>
             </w:r>
+            <w:proofErr w:type="spellStart"/>
             <w:r>
               <w:rPr>
                 <w:b/>
@@ -2693,6 +3182,7 @@
               </w:rPr>
               <w:t>Identifier</w:t>
             </w:r>
+            <w:proofErr w:type="spellEnd"/>
             <w:r>
               <w:rPr>
                 <w:b/>
@@ -2717,8 +3207,111 @@
               </w:rPr>
               <w:t xml:space="preserve"> </w:t>
             </w:r>
-            <w:r>
-              <w:t>MathExpr);</w:t>
+            <w:proofErr w:type="spellStart"/>
+            <w:r>
+              <w:t>MathExpr</w:t>
+            </w:r>
+            <w:proofErr w:type="spellEnd"/>
+            <w:r>
+              <w:t>)</w:t>
+            </w:r>
+            <w:r>
+              <w:rPr>
+                <w:b/>
+                <w:bCs/>
+              </w:rPr>
+              <w:t>;</w:t>
+            </w:r>
+          </w:p>
+          <w:p>
+            <w:r>
+              <w:t>|</w:t>
+            </w:r>
+            <w:r>
+              <w:t xml:space="preserve"> </w:t>
+            </w:r>
+            <w:r>
+              <w:t>Type</w:t>
+            </w:r>
+            <w:r>
+              <w:t xml:space="preserve"> </w:t>
+            </w:r>
+            <w:proofErr w:type="spellStart"/>
+            <w:r>
+              <w:rPr>
+                <w:b/>
+                <w:bCs/>
+              </w:rPr>
+              <w:t>Identifier</w:t>
+            </w:r>
+            <w:proofErr w:type="spellEnd"/>
+            <w:r>
+              <w:rPr>
+                <w:b/>
+                <w:bCs/>
+              </w:rPr>
+              <w:t>[</w:t>
+            </w:r>
+            <w:r>
+              <w:t>(</w:t>
+            </w:r>
+            <w:proofErr w:type="spellStart"/>
+            <w:r>
+              <w:rPr>
+                <w:b/>
+                <w:bCs/>
+              </w:rPr>
+              <w:t>Numaric</w:t>
+            </w:r>
+            <w:proofErr w:type="spellEnd"/>
+            <w:r>
+              <w:t>)</w:t>
+            </w:r>
+            <w:r>
+              <w:rPr>
+                <w:b/>
+                <w:bCs/>
+              </w:rPr>
+              <w:t xml:space="preserve">] </w:t>
+            </w:r>
+            <w:r>
+              <w:t>(</w:t>
+            </w:r>
+            <w:r>
+              <w:rPr>
+                <w:b/>
+                <w:bCs/>
+              </w:rPr>
+              <w:t>=</w:t>
+            </w:r>
+            <w:r>
+              <w:rPr>
+                <w:b/>
+                <w:bCs/>
+              </w:rPr>
+              <w:t xml:space="preserve"> {</w:t>
+            </w:r>
+            <w:proofErr w:type="spellStart"/>
+            <w:r>
+              <w:t>ArgumentList</w:t>
+            </w:r>
+            <w:proofErr w:type="spellEnd"/>
+            <w:r>
+              <w:rPr>
+                <w:b/>
+                <w:bCs/>
+              </w:rPr>
+              <w:t>}</w:t>
+            </w:r>
+            <w:r>
+              <w:t>)</w:t>
+            </w:r>
+            <w:r>
+              <w:rPr>
+                <w:b/>
+                <w:bCs/>
+              </w:rPr>
+              <w:t>;</w:t>
             </w:r>
           </w:p>
           <w:p>
@@ -2732,6 +3325,7 @@
               </w:rPr>
               <w:t>&lt;-&gt;</w:t>
             </w:r>
+            <w:proofErr w:type="spellStart"/>
             <w:r>
               <w:rPr>
                 <w:b/>
@@ -2739,6 +3333,7 @@
               </w:rPr>
               <w:t>Identifier</w:t>
             </w:r>
+            <w:proofErr w:type="spellEnd"/>
             <w:r>
               <w:rPr>
                 <w:b/>
@@ -2746,9 +3341,11 @@
               </w:rPr>
               <w:t>(</w:t>
             </w:r>
+            <w:proofErr w:type="spellStart"/>
             <w:r>
               <w:t>ParamList</w:t>
             </w:r>
+            <w:proofErr w:type="spellEnd"/>
             <w:r>
               <w:rPr>
                 <w:b/>
@@ -2771,9 +3368,11 @@
             <w:tcW w:w="3005" w:type="dxa"/>
           </w:tcPr>
           <w:p>
+            <w:proofErr w:type="spellStart"/>
             <w:r>
               <w:t>Assignment</w:t>
             </w:r>
+            <w:proofErr w:type="spellEnd"/>
           </w:p>
         </w:tc>
         <w:tc>
@@ -2784,17 +3383,20 @@
             <w:pPr>
               <w:rPr>
                 <w:b/>
+                <w:bCs/>
               </w:rPr>
             </w:pPr>
             <w:r>
               <w:t xml:space="preserve">::= </w:t>
             </w:r>
+            <w:proofErr w:type="spellStart"/>
             <w:r>
               <w:rPr>
                 <w:b/>
               </w:rPr>
               <w:t>Identifier</w:t>
             </w:r>
+            <w:proofErr w:type="spellEnd"/>
             <w:r>
               <w:t xml:space="preserve"> </w:t>
             </w:r>
@@ -2806,8 +3408,86 @@
               <w:t>=</w:t>
             </w:r>
             <w:r>
-              <w:t xml:space="preserve"> MathExpr</w:t>
-            </w:r>
+              <w:t xml:space="preserve"> </w:t>
+            </w:r>
+            <w:proofErr w:type="spellStart"/>
+            <w:r>
+              <w:t>MathExpr</w:t>
+            </w:r>
+            <w:proofErr w:type="spellEnd"/>
+            <w:r>
+              <w:rPr>
+                <w:b/>
+                <w:bCs/>
+              </w:rPr>
+              <w:t>;</w:t>
+            </w:r>
+          </w:p>
+          <w:p>
+            <w:r>
+              <w:t>|</w:t>
+            </w:r>
+            <w:r>
+              <w:t xml:space="preserve"> </w:t>
+            </w:r>
+            <w:proofErr w:type="spellStart"/>
+            <w:r>
+              <w:rPr>
+                <w:b/>
+                <w:bCs/>
+              </w:rPr>
+              <w:t>Identifier</w:t>
+            </w:r>
+            <w:proofErr w:type="spellEnd"/>
+            <w:r>
+              <w:rPr>
+                <w:b/>
+                <w:bCs/>
+              </w:rPr>
+              <w:t>[</w:t>
+            </w:r>
+            <w:proofErr w:type="spellStart"/>
+            <w:r>
+              <w:rPr>
+                <w:b/>
+                <w:bCs/>
+              </w:rPr>
+              <w:t>Numeric</w:t>
+            </w:r>
+            <w:proofErr w:type="spellEnd"/>
+            <w:r>
+              <w:rPr>
+                <w:b/>
+                <w:bCs/>
+              </w:rPr>
+              <w:t>]</w:t>
+            </w:r>
+            <w:r>
+              <w:rPr>
+                <w:b/>
+                <w:bCs/>
+              </w:rPr>
+              <w:t xml:space="preserve"> </w:t>
+            </w:r>
+            <w:r>
+              <w:rPr>
+                <w:b/>
+                <w:bCs/>
+              </w:rPr>
+              <w:t>=</w:t>
+            </w:r>
+            <w:r>
+              <w:rPr>
+                <w:b/>
+                <w:bCs/>
+              </w:rPr>
+              <w:t xml:space="preserve"> </w:t>
+            </w:r>
+            <w:proofErr w:type="spellStart"/>
+            <w:r>
+              <w:t>ArgumentList</w:t>
+            </w:r>
+            <w:proofErr w:type="spellEnd"/>
             <w:r>
               <w:rPr>
                 <w:b/>
@@ -2824,9 +3504,11 @@
             <w:tcW w:w="3005" w:type="dxa"/>
           </w:tcPr>
           <w:p>
+            <w:proofErr w:type="spellStart"/>
             <w:r>
               <w:t>ParamList</w:t>
             </w:r>
+            <w:proofErr w:type="spellEnd"/>
           </w:p>
         </w:tc>
         <w:tc>
@@ -2837,6 +3519,7 @@
             <w:r>
               <w:t xml:space="preserve">::= Type </w:t>
             </w:r>
+            <w:proofErr w:type="spellStart"/>
             <w:r>
               <w:rPr>
                 <w:b/>
@@ -2844,12 +3527,15 @@
               </w:rPr>
               <w:t>Identifier</w:t>
             </w:r>
-            <w:r>
-              <w:t xml:space="preserve"> </w:t>
-            </w:r>
+            <w:proofErr w:type="spellEnd"/>
+            <w:r>
+              <w:t xml:space="preserve"> </w:t>
+            </w:r>
+            <w:proofErr w:type="spellStart"/>
             <w:r>
               <w:t>ParamListTail</w:t>
             </w:r>
+            <w:proofErr w:type="spellEnd"/>
           </w:p>
           <w:p>
             <w:r>
@@ -2867,9 +3553,11 @@
             <w:tcW w:w="3005" w:type="dxa"/>
           </w:tcPr>
           <w:p>
+            <w:proofErr w:type="spellStart"/>
             <w:r>
               <w:t>ParamListTail</w:t>
             </w:r>
+            <w:proofErr w:type="spellEnd"/>
           </w:p>
         </w:tc>
         <w:tc>
@@ -2895,11 +3583,25 @@
                 <w:b/>
                 <w:bCs/>
               </w:rPr>
-              <w:t xml:space="preserve"> Identifier</w:t>
-            </w:r>
-            <w:r>
-              <w:t xml:space="preserve"> ParamListTail</w:t>
-            </w:r>
+              <w:t xml:space="preserve"> </w:t>
+            </w:r>
+            <w:proofErr w:type="spellStart"/>
+            <w:r>
+              <w:rPr>
+                <w:b/>
+                <w:bCs/>
+              </w:rPr>
+              <w:t>Identifier</w:t>
+            </w:r>
+            <w:proofErr w:type="spellEnd"/>
+            <w:r>
+              <w:t xml:space="preserve"> </w:t>
+            </w:r>
+            <w:proofErr w:type="spellStart"/>
+            <w:r>
+              <w:t>ParamListTail</w:t>
+            </w:r>
+            <w:proofErr w:type="spellEnd"/>
           </w:p>
           <w:p>
             <w:r>
@@ -2917,18 +3619,49 @@
             <w:tcW w:w="3005" w:type="dxa"/>
           </w:tcPr>
           <w:p>
-            <w:r>
-              <w:t>ControlFlow (if,</w:t>
-            </w:r>
-          </w:p>
-          <w:p>
-            <w:r>
-              <w:t>if else,</w:t>
-            </w:r>
-          </w:p>
-          <w:p>
-            <w:r>
-              <w:t>while)</w:t>
+            <w:proofErr w:type="spellStart"/>
+            <w:r>
+              <w:t>ControlFlow</w:t>
+            </w:r>
+            <w:proofErr w:type="spellEnd"/>
+            <w:r>
+              <w:t xml:space="preserve"> (</w:t>
+            </w:r>
+            <w:proofErr w:type="spellStart"/>
+            <w:r>
+              <w:t>if</w:t>
+            </w:r>
+            <w:proofErr w:type="spellEnd"/>
+            <w:r>
+              <w:t>,</w:t>
+            </w:r>
+          </w:p>
+          <w:p>
+            <w:proofErr w:type="spellStart"/>
+            <w:r>
+              <w:t>if</w:t>
+            </w:r>
+            <w:proofErr w:type="spellEnd"/>
+            <w:r>
+              <w:t xml:space="preserve"> </w:t>
+            </w:r>
+            <w:proofErr w:type="spellStart"/>
+            <w:r>
+              <w:t>else</w:t>
+            </w:r>
+            <w:proofErr w:type="spellEnd"/>
+            <w:r>
+              <w:t>,</w:t>
+            </w:r>
+          </w:p>
+          <w:p>
+            <w:proofErr w:type="spellStart"/>
+            <w:r>
+              <w:t>while</w:t>
+            </w:r>
+            <w:proofErr w:type="spellEnd"/>
+            <w:r>
+              <w:t>)</w:t>
             </w:r>
           </w:p>
         </w:tc>
@@ -2954,6 +3687,7 @@
               </w:rPr>
               <w:t xml:space="preserve"> </w:t>
             </w:r>
+            <w:proofErr w:type="spellStart"/>
             <w:r>
               <w:rPr>
                 <w:b/>
@@ -2961,6 +3695,7 @@
               </w:rPr>
               <w:t>Condition</w:t>
             </w:r>
+            <w:proofErr w:type="spellEnd"/>
             <w:r>
               <w:t xml:space="preserve"> Block</w:t>
             </w:r>
@@ -2988,6 +3723,7 @@
               </w:rPr>
               <w:t xml:space="preserve"> </w:t>
             </w:r>
+            <w:proofErr w:type="spellStart"/>
             <w:r>
               <w:rPr>
                 <w:b/>
@@ -2995,6 +3731,7 @@
               </w:rPr>
               <w:t>Condition</w:t>
             </w:r>
+            <w:proofErr w:type="spellEnd"/>
             <w:r>
               <w:rPr>
                 <w:b/>
@@ -3040,8 +3777,17 @@
                 <w:b/>
                 <w:bCs/>
               </w:rPr>
-              <w:t>! Condition</w:t>
-            </w:r>
+              <w:t xml:space="preserve">! </w:t>
+            </w:r>
+            <w:proofErr w:type="spellStart"/>
+            <w:r>
+              <w:rPr>
+                <w:b/>
+                <w:bCs/>
+              </w:rPr>
+              <w:t>Condition</w:t>
+            </w:r>
+            <w:proofErr w:type="spellEnd"/>
             <w:r>
               <w:t xml:space="preserve"> Block</w:t>
             </w:r>
@@ -3054,9 +3800,11 @@
             <w:tcW w:w="3005" w:type="dxa"/>
           </w:tcPr>
           <w:p>
+            <w:proofErr w:type="spellStart"/>
             <w:r>
               <w:t>FunctionArguments</w:t>
             </w:r>
+            <w:proofErr w:type="spellEnd"/>
           </w:p>
         </w:tc>
         <w:tc>
@@ -3074,8 +3822,13 @@
               </w:rPr>
               <w:t xml:space="preserve">( </w:t>
             </w:r>
-            <w:r>
-              <w:t xml:space="preserve">ArgumentList </w:t>
+            <w:proofErr w:type="spellStart"/>
+            <w:r>
+              <w:t>ArgumentList</w:t>
+            </w:r>
+            <w:proofErr w:type="spellEnd"/>
+            <w:r>
+              <w:t xml:space="preserve"> </w:t>
             </w:r>
             <w:r>
               <w:rPr>
@@ -3093,9 +3846,11 @@
             <w:tcW w:w="3005" w:type="dxa"/>
           </w:tcPr>
           <w:p>
+            <w:proofErr w:type="spellStart"/>
             <w:r>
               <w:t>ArgumentList</w:t>
             </w:r>
+            <w:proofErr w:type="spellEnd"/>
           </w:p>
         </w:tc>
         <w:tc>
@@ -3104,8 +3859,21 @@
           </w:tcPr>
           <w:p>
             <w:r>
-              <w:t>::= MathExpr ArgumentListTail</w:t>
-            </w:r>
+              <w:t xml:space="preserve">::= </w:t>
+            </w:r>
+            <w:proofErr w:type="spellStart"/>
+            <w:r>
+              <w:t>MathExpr</w:t>
+            </w:r>
+            <w:proofErr w:type="spellEnd"/>
+            <w:r>
+              <w:t xml:space="preserve"> </w:t>
+            </w:r>
+            <w:proofErr w:type="spellStart"/>
+            <w:r>
+              <w:t>ArgumentListTail</w:t>
+            </w:r>
+            <w:proofErr w:type="spellEnd"/>
           </w:p>
           <w:p>
             <w:r>
@@ -3123,9 +3891,11 @@
             <w:tcW w:w="3005" w:type="dxa"/>
           </w:tcPr>
           <w:p>
+            <w:proofErr w:type="spellStart"/>
             <w:r>
               <w:t>ArgumentListTail</w:t>
             </w:r>
+            <w:proofErr w:type="spellEnd"/>
           </w:p>
         </w:tc>
         <w:tc>
@@ -3143,9 +3913,19 @@
               </w:rPr>
               <w:t xml:space="preserve">, </w:t>
             </w:r>
-            <w:r>
-              <w:t>MathExpr ArgumentListTail</w:t>
-            </w:r>
+            <w:proofErr w:type="spellStart"/>
+            <w:r>
+              <w:t>MathExpr</w:t>
+            </w:r>
+            <w:proofErr w:type="spellEnd"/>
+            <w:r>
+              <w:t xml:space="preserve"> </w:t>
+            </w:r>
+            <w:proofErr w:type="spellStart"/>
+            <w:r>
+              <w:t>ArgumentListTail</w:t>
+            </w:r>
+            <w:proofErr w:type="spellEnd"/>
           </w:p>
           <w:p>
             <w:r>
@@ -3163,9 +3943,11 @@
             <w:tcW w:w="3005" w:type="dxa"/>
           </w:tcPr>
           <w:p>
+            <w:proofErr w:type="spellStart"/>
             <w:r>
               <w:t>MathExpr</w:t>
             </w:r>
+            <w:proofErr w:type="spellEnd"/>
           </w:p>
         </w:tc>
         <w:tc>
@@ -3174,13 +3956,39 @@
           </w:tcPr>
           <w:p>
             <w:r>
-              <w:t>::= SecondMathExpr</w:t>
-            </w:r>
-          </w:p>
-          <w:p>
-            <w:r>
-              <w:t>| MathExpr  AddSubOp SecondMathExpr</w:t>
-            </w:r>
+              <w:t xml:space="preserve">::= </w:t>
+            </w:r>
+            <w:proofErr w:type="spellStart"/>
+            <w:r>
+              <w:t>SecondMathExpr</w:t>
+            </w:r>
+            <w:proofErr w:type="spellEnd"/>
+          </w:p>
+          <w:p>
+            <w:r>
+              <w:t xml:space="preserve">| </w:t>
+            </w:r>
+            <w:proofErr w:type="spellStart"/>
+            <w:r>
+              <w:t>MathExpr</w:t>
+            </w:r>
+            <w:proofErr w:type="spellEnd"/>
+            <w:r>
+              <w:t xml:space="preserve">  </w:t>
+            </w:r>
+            <w:proofErr w:type="spellStart"/>
+            <w:r>
+              <w:t>AddSubOp</w:t>
+            </w:r>
+            <w:proofErr w:type="spellEnd"/>
+            <w:r>
+              <w:t xml:space="preserve"> </w:t>
+            </w:r>
+            <w:proofErr w:type="spellStart"/>
+            <w:r>
+              <w:t>SecondMathExpr</w:t>
+            </w:r>
+            <w:proofErr w:type="spellEnd"/>
           </w:p>
         </w:tc>
       </w:tr>
@@ -3190,9 +3998,11 @@
             <w:tcW w:w="3005" w:type="dxa"/>
           </w:tcPr>
           <w:p>
+            <w:proofErr w:type="spellStart"/>
             <w:r>
               <w:t>SecondMathExpr</w:t>
             </w:r>
+            <w:proofErr w:type="spellEnd"/>
           </w:p>
         </w:tc>
         <w:tc>
@@ -3201,13 +4011,39 @@
           </w:tcPr>
           <w:p>
             <w:r>
-              <w:t>::= PrimaryMathExpr</w:t>
-            </w:r>
-          </w:p>
-          <w:p>
-            <w:r>
-              <w:t>| SecondMathExpr MulDivOP PrimaryMathExpr</w:t>
-            </w:r>
+              <w:t xml:space="preserve">::= </w:t>
+            </w:r>
+            <w:proofErr w:type="spellStart"/>
+            <w:r>
+              <w:t>PrimaryMathExpr</w:t>
+            </w:r>
+            <w:proofErr w:type="spellEnd"/>
+          </w:p>
+          <w:p>
+            <w:r>
+              <w:t xml:space="preserve">| </w:t>
+            </w:r>
+            <w:proofErr w:type="spellStart"/>
+            <w:r>
+              <w:t>SecondMathExpr</w:t>
+            </w:r>
+            <w:proofErr w:type="spellEnd"/>
+            <w:r>
+              <w:t xml:space="preserve"> </w:t>
+            </w:r>
+            <w:proofErr w:type="spellStart"/>
+            <w:r>
+              <w:t>MulDivOP</w:t>
+            </w:r>
+            <w:proofErr w:type="spellEnd"/>
+            <w:r>
+              <w:t xml:space="preserve"> </w:t>
+            </w:r>
+            <w:proofErr w:type="spellStart"/>
+            <w:r>
+              <w:t>PrimaryMathExpr</w:t>
+            </w:r>
+            <w:proofErr w:type="spellEnd"/>
           </w:p>
         </w:tc>
       </w:tr>
@@ -3217,9 +4053,11 @@
             <w:tcW w:w="3005" w:type="dxa"/>
           </w:tcPr>
           <w:p>
+            <w:proofErr w:type="spellStart"/>
             <w:r>
               <w:t>PrimaryMathExpr</w:t>
             </w:r>
+            <w:proofErr w:type="spellEnd"/>
           </w:p>
         </w:tc>
         <w:tc>
@@ -3254,6 +4092,7 @@
             <w:r>
               <w:t xml:space="preserve"> </w:t>
             </w:r>
+            <w:proofErr w:type="spellStart"/>
             <w:r>
               <w:rPr>
                 <w:b/>
@@ -3261,6 +4100,7 @@
               </w:rPr>
               <w:t>Identifier</w:t>
             </w:r>
+            <w:proofErr w:type="spellEnd"/>
             <w:r>
               <w:rPr>
                 <w:b/>
@@ -3272,7 +4112,15 @@
               <w:t>(</w:t>
             </w:r>
             <w:r>
-              <w:t xml:space="preserve"> FuctionArguments </w:t>
+              <w:t xml:space="preserve"> </w:t>
+            </w:r>
+            <w:proofErr w:type="spellStart"/>
+            <w:r>
+              <w:t>FuctionArguments</w:t>
+            </w:r>
+            <w:proofErr w:type="spellEnd"/>
+            <w:r>
+              <w:t xml:space="preserve"> </w:t>
             </w:r>
             <w:r>
               <w:t>)</w:t>
@@ -3303,9 +4151,11 @@
               </w:rPr>
               <w:t xml:space="preserve"> </w:t>
             </w:r>
+            <w:proofErr w:type="spellStart"/>
             <w:r>
               <w:t>MathExpr</w:t>
             </w:r>
+            <w:proofErr w:type="spellEnd"/>
             <w:r>
               <w:rPr>
                 <w:b/>
@@ -3322,9 +4172,11 @@
             <w:tcW w:w="3005" w:type="dxa"/>
           </w:tcPr>
           <w:p>
+            <w:proofErr w:type="spellStart"/>
             <w:r>
               <w:t>AddSubOp</w:t>
             </w:r>
+            <w:proofErr w:type="spellEnd"/>
           </w:p>
         </w:tc>
         <w:tc>
@@ -3373,9 +4225,11 @@
             <w:tcW w:w="3005" w:type="dxa"/>
           </w:tcPr>
           <w:p>
+            <w:proofErr w:type="spellStart"/>
             <w:r>
               <w:t>MulDivOP</w:t>
             </w:r>
+            <w:proofErr w:type="spellEnd"/>
           </w:p>
         </w:tc>
         <w:tc>
@@ -3525,8 +4379,30 @@
               <w:rPr>
                 <w:lang w:val="en-US"/>
               </w:rPr>
-              <w:t>::= MathExpr Comparison MathExpr</w:t>
-            </w:r>
+              <w:t xml:space="preserve">::= </w:t>
+            </w:r>
+            <w:proofErr w:type="spellStart"/>
+            <w:r>
+              <w:rPr>
+                <w:lang w:val="en-US"/>
+              </w:rPr>
+              <w:t>MathExpr</w:t>
+            </w:r>
+            <w:proofErr w:type="spellEnd"/>
+            <w:r>
+              <w:rPr>
+                <w:lang w:val="en-US"/>
+              </w:rPr>
+              <w:t xml:space="preserve"> Comparison </w:t>
+            </w:r>
+            <w:proofErr w:type="spellStart"/>
+            <w:r>
+              <w:rPr>
+                <w:lang w:val="en-US"/>
+              </w:rPr>
+              <w:t>MathExpr</w:t>
+            </w:r>
+            <w:proofErr w:type="spellEnd"/>
           </w:p>
         </w:tc>
       </w:tr>
@@ -3536,9 +4412,11 @@
             <w:tcW w:w="3005" w:type="dxa"/>
           </w:tcPr>
           <w:p>
+            <w:proofErr w:type="spellStart"/>
             <w:r>
               <w:t>ConsoleOut</w:t>
             </w:r>
+            <w:proofErr w:type="spellEnd"/>
           </w:p>
         </w:tc>
         <w:tc>
@@ -3553,8 +4431,13 @@
               </w:rPr>
             </w:pPr>
             <w:r>
-              <w:t>::= &gt;&gt; MathExpr</w:t>
-            </w:r>
+              <w:t xml:space="preserve">::= &gt;&gt; </w:t>
+            </w:r>
+            <w:proofErr w:type="spellStart"/>
+            <w:r>
+              <w:t>MathExpr</w:t>
+            </w:r>
+            <w:proofErr w:type="spellEnd"/>
             <w:r>
               <w:rPr>
                 <w:b/>
@@ -3571,9 +4454,11 @@
             <w:tcW w:w="3005" w:type="dxa"/>
           </w:tcPr>
           <w:p>
+            <w:proofErr w:type="spellStart"/>
             <w:r>
               <w:t>ConsoleIn</w:t>
             </w:r>
+            <w:proofErr w:type="spellEnd"/>
           </w:p>
         </w:tc>
         <w:tc>
@@ -3582,8 +4467,13 @@
           </w:tcPr>
           <w:p>
             <w:r>
-              <w:t>::= &lt;&lt; MathExpr</w:t>
-            </w:r>
+              <w:t xml:space="preserve">::= &lt;&lt; </w:t>
+            </w:r>
+            <w:proofErr w:type="spellStart"/>
+            <w:r>
+              <w:t>MathExpr</w:t>
+            </w:r>
+            <w:proofErr w:type="spellEnd"/>
             <w:r>
               <w:rPr>
                 <w:b/>
@@ -4013,11 +4903,11 @@
     <w:name w:val="Normal"/>
     <w:qFormat/>
   </w:style>
-  <w:style w:type="paragraph" w:styleId="Overskrift1">
+  <w:style w:type="paragraph" w:styleId="Heading1">
     <w:name w:val="heading 1"/>
     <w:basedOn w:val="Normal"/>
     <w:next w:val="Normal"/>
-    <w:link w:val="Overskrift1Tegn"/>
+    <w:link w:val="Heading1Char"/>
     <w:uiPriority w:val="9"/>
     <w:qFormat/>
     <w:rsid w:val="00B95718"/>
@@ -4034,11 +4924,11 @@
       <w:szCs w:val="40"/>
     </w:rPr>
   </w:style>
-  <w:style w:type="paragraph" w:styleId="Overskrift2">
+  <w:style w:type="paragraph" w:styleId="Heading2">
     <w:name w:val="heading 2"/>
     <w:basedOn w:val="Normal"/>
     <w:next w:val="Normal"/>
-    <w:link w:val="Overskrift2Tegn"/>
+    <w:link w:val="Heading2Char"/>
     <w:uiPriority w:val="9"/>
     <w:semiHidden/>
     <w:unhideWhenUsed/>
@@ -4057,11 +4947,11 @@
       <w:szCs w:val="32"/>
     </w:rPr>
   </w:style>
-  <w:style w:type="paragraph" w:styleId="Overskrift3">
+  <w:style w:type="paragraph" w:styleId="Heading3">
     <w:name w:val="heading 3"/>
     <w:basedOn w:val="Normal"/>
     <w:next w:val="Normal"/>
-    <w:link w:val="Overskrift3Tegn"/>
+    <w:link w:val="Heading3Char"/>
     <w:uiPriority w:val="9"/>
     <w:semiHidden/>
     <w:unhideWhenUsed/>
@@ -4080,11 +4970,11 @@
       <w:szCs w:val="28"/>
     </w:rPr>
   </w:style>
-  <w:style w:type="paragraph" w:styleId="Overskrift4">
+  <w:style w:type="paragraph" w:styleId="Heading4">
     <w:name w:val="heading 4"/>
     <w:basedOn w:val="Normal"/>
     <w:next w:val="Normal"/>
-    <w:link w:val="Overskrift4Tegn"/>
+    <w:link w:val="Heading4Char"/>
     <w:uiPriority w:val="9"/>
     <w:semiHidden/>
     <w:unhideWhenUsed/>
@@ -4103,11 +4993,11 @@
       <w:color w:val="0F4761" w:themeColor="accent1" w:themeShade="BF"/>
     </w:rPr>
   </w:style>
-  <w:style w:type="paragraph" w:styleId="Overskrift5">
+  <w:style w:type="paragraph" w:styleId="Heading5">
     <w:name w:val="heading 5"/>
     <w:basedOn w:val="Normal"/>
     <w:next w:val="Normal"/>
-    <w:link w:val="Overskrift5Tegn"/>
+    <w:link w:val="Heading5Char"/>
     <w:uiPriority w:val="9"/>
     <w:semiHidden/>
     <w:unhideWhenUsed/>
@@ -4124,11 +5014,11 @@
       <w:color w:val="0F4761" w:themeColor="accent1" w:themeShade="BF"/>
     </w:rPr>
   </w:style>
-  <w:style w:type="paragraph" w:styleId="Overskrift6">
+  <w:style w:type="paragraph" w:styleId="Heading6">
     <w:name w:val="heading 6"/>
     <w:basedOn w:val="Normal"/>
     <w:next w:val="Normal"/>
-    <w:link w:val="Overskrift6Tegn"/>
+    <w:link w:val="Heading6Char"/>
     <w:uiPriority w:val="9"/>
     <w:semiHidden/>
     <w:unhideWhenUsed/>
@@ -4147,11 +5037,11 @@
       <w:color w:val="595959" w:themeColor="text1" w:themeTint="A6"/>
     </w:rPr>
   </w:style>
-  <w:style w:type="paragraph" w:styleId="Overskrift7">
+  <w:style w:type="paragraph" w:styleId="Heading7">
     <w:name w:val="heading 7"/>
     <w:basedOn w:val="Normal"/>
     <w:next w:val="Normal"/>
-    <w:link w:val="Overskrift7Tegn"/>
+    <w:link w:val="Heading7Char"/>
     <w:uiPriority w:val="9"/>
     <w:semiHidden/>
     <w:unhideWhenUsed/>
@@ -4168,11 +5058,11 @@
       <w:color w:val="595959" w:themeColor="text1" w:themeTint="A6"/>
     </w:rPr>
   </w:style>
-  <w:style w:type="paragraph" w:styleId="Overskrift8">
+  <w:style w:type="paragraph" w:styleId="Heading8">
     <w:name w:val="heading 8"/>
     <w:basedOn w:val="Normal"/>
     <w:next w:val="Normal"/>
-    <w:link w:val="Overskrift8Tegn"/>
+    <w:link w:val="Heading8Char"/>
     <w:uiPriority w:val="9"/>
     <w:semiHidden/>
     <w:unhideWhenUsed/>
@@ -4191,11 +5081,11 @@
       <w:color w:val="272727" w:themeColor="text1" w:themeTint="D8"/>
     </w:rPr>
   </w:style>
-  <w:style w:type="paragraph" w:styleId="Overskrift9">
+  <w:style w:type="paragraph" w:styleId="Heading9">
     <w:name w:val="heading 9"/>
     <w:basedOn w:val="Normal"/>
     <w:next w:val="Normal"/>
-    <w:link w:val="Overskrift9Tegn"/>
+    <w:link w:val="Heading9Char"/>
     <w:uiPriority w:val="9"/>
     <w:semiHidden/>
     <w:unhideWhenUsed/>
@@ -4212,13 +5102,13 @@
       <w:color w:val="272727" w:themeColor="text1" w:themeTint="D8"/>
     </w:rPr>
   </w:style>
-  <w:style w:type="character" w:default="1" w:styleId="Standardskrifttypeiafsnit">
+  <w:style w:type="character" w:default="1" w:styleId="DefaultParagraphFont">
     <w:name w:val="Default Paragraph Font"/>
     <w:uiPriority w:val="1"/>
     <w:semiHidden/>
     <w:unhideWhenUsed/>
   </w:style>
-  <w:style w:type="table" w:default="1" w:styleId="Tabel-Normal">
+  <w:style w:type="table" w:default="1" w:styleId="TableNormal">
     <w:name w:val="Normal Table"/>
     <w:uiPriority w:val="99"/>
     <w:semiHidden/>
@@ -4233,16 +5123,16 @@
       </w:tblCellMar>
     </w:tblPr>
   </w:style>
-  <w:style w:type="numbering" w:default="1" w:styleId="Ingenoversigt">
+  <w:style w:type="numbering" w:default="1" w:styleId="NoList">
     <w:name w:val="No List"/>
     <w:uiPriority w:val="99"/>
     <w:semiHidden/>
     <w:unhideWhenUsed/>
   </w:style>
-  <w:style w:type="character" w:customStyle="1" w:styleId="Overskrift1Tegn">
-    <w:name w:val="Overskrift 1 Tegn"/>
-    <w:basedOn w:val="Standardskrifttypeiafsnit"/>
-    <w:link w:val="Overskrift1"/>
+  <w:style w:type="character" w:customStyle="1" w:styleId="Heading1Char">
+    <w:name w:val="Heading 1 Char"/>
+    <w:basedOn w:val="DefaultParagraphFont"/>
+    <w:link w:val="Heading1"/>
     <w:uiPriority w:val="9"/>
     <w:rsid w:val="00B95718"/>
     <w:rPr>
@@ -4252,10 +5142,10 @@
       <w:szCs w:val="40"/>
     </w:rPr>
   </w:style>
-  <w:style w:type="character" w:customStyle="1" w:styleId="Overskrift2Tegn">
-    <w:name w:val="Overskrift 2 Tegn"/>
-    <w:basedOn w:val="Standardskrifttypeiafsnit"/>
-    <w:link w:val="Overskrift2"/>
+  <w:style w:type="character" w:customStyle="1" w:styleId="Heading2Char">
+    <w:name w:val="Heading 2 Char"/>
+    <w:basedOn w:val="DefaultParagraphFont"/>
+    <w:link w:val="Heading2"/>
     <w:uiPriority w:val="9"/>
     <w:semiHidden/>
     <w:rsid w:val="00B95718"/>
@@ -4266,10 +5156,10 @@
       <w:szCs w:val="32"/>
     </w:rPr>
   </w:style>
-  <w:style w:type="character" w:customStyle="1" w:styleId="Overskrift3Tegn">
-    <w:name w:val="Overskrift 3 Tegn"/>
-    <w:basedOn w:val="Standardskrifttypeiafsnit"/>
-    <w:link w:val="Overskrift3"/>
+  <w:style w:type="character" w:customStyle="1" w:styleId="Heading3Char">
+    <w:name w:val="Heading 3 Char"/>
+    <w:basedOn w:val="DefaultParagraphFont"/>
+    <w:link w:val="Heading3"/>
     <w:uiPriority w:val="9"/>
     <w:semiHidden/>
     <w:rsid w:val="00B95718"/>
@@ -4280,10 +5170,10 @@
       <w:szCs w:val="28"/>
     </w:rPr>
   </w:style>
-  <w:style w:type="character" w:customStyle="1" w:styleId="Overskrift4Tegn">
-    <w:name w:val="Overskrift 4 Tegn"/>
-    <w:basedOn w:val="Standardskrifttypeiafsnit"/>
-    <w:link w:val="Overskrift4"/>
+  <w:style w:type="character" w:customStyle="1" w:styleId="Heading4Char">
+    <w:name w:val="Heading 4 Char"/>
+    <w:basedOn w:val="DefaultParagraphFont"/>
+    <w:link w:val="Heading4"/>
     <w:uiPriority w:val="9"/>
     <w:semiHidden/>
     <w:rsid w:val="00B95718"/>
@@ -4294,10 +5184,10 @@
       <w:color w:val="0F4761" w:themeColor="accent1" w:themeShade="BF"/>
     </w:rPr>
   </w:style>
-  <w:style w:type="character" w:customStyle="1" w:styleId="Overskrift5Tegn">
-    <w:name w:val="Overskrift 5 Tegn"/>
-    <w:basedOn w:val="Standardskrifttypeiafsnit"/>
-    <w:link w:val="Overskrift5"/>
+  <w:style w:type="character" w:customStyle="1" w:styleId="Heading5Char">
+    <w:name w:val="Heading 5 Char"/>
+    <w:basedOn w:val="DefaultParagraphFont"/>
+    <w:link w:val="Heading5"/>
     <w:uiPriority w:val="9"/>
     <w:semiHidden/>
     <w:rsid w:val="00B95718"/>
@@ -4306,10 +5196,10 @@
       <w:color w:val="0F4761" w:themeColor="accent1" w:themeShade="BF"/>
     </w:rPr>
   </w:style>
-  <w:style w:type="character" w:customStyle="1" w:styleId="Overskrift6Tegn">
-    <w:name w:val="Overskrift 6 Tegn"/>
-    <w:basedOn w:val="Standardskrifttypeiafsnit"/>
-    <w:link w:val="Overskrift6"/>
+  <w:style w:type="character" w:customStyle="1" w:styleId="Heading6Char">
+    <w:name w:val="Heading 6 Char"/>
+    <w:basedOn w:val="DefaultParagraphFont"/>
+    <w:link w:val="Heading6"/>
     <w:uiPriority w:val="9"/>
     <w:semiHidden/>
     <w:rsid w:val="00B95718"/>
@@ -4320,10 +5210,10 @@
       <w:color w:val="595959" w:themeColor="text1" w:themeTint="A6"/>
     </w:rPr>
   </w:style>
-  <w:style w:type="character" w:customStyle="1" w:styleId="Overskrift7Tegn">
-    <w:name w:val="Overskrift 7 Tegn"/>
-    <w:basedOn w:val="Standardskrifttypeiafsnit"/>
-    <w:link w:val="Overskrift7"/>
+  <w:style w:type="character" w:customStyle="1" w:styleId="Heading7Char">
+    <w:name w:val="Heading 7 Char"/>
+    <w:basedOn w:val="DefaultParagraphFont"/>
+    <w:link w:val="Heading7"/>
     <w:uiPriority w:val="9"/>
     <w:semiHidden/>
     <w:rsid w:val="00B95718"/>
@@ -4332,10 +5222,10 @@
       <w:color w:val="595959" w:themeColor="text1" w:themeTint="A6"/>
     </w:rPr>
   </w:style>
-  <w:style w:type="character" w:customStyle="1" w:styleId="Overskrift8Tegn">
-    <w:name w:val="Overskrift 8 Tegn"/>
-    <w:basedOn w:val="Standardskrifttypeiafsnit"/>
-    <w:link w:val="Overskrift8"/>
+  <w:style w:type="character" w:customStyle="1" w:styleId="Heading8Char">
+    <w:name w:val="Heading 8 Char"/>
+    <w:basedOn w:val="DefaultParagraphFont"/>
+    <w:link w:val="Heading8"/>
     <w:uiPriority w:val="9"/>
     <w:semiHidden/>
     <w:rsid w:val="00B95718"/>
@@ -4346,10 +5236,10 @@
       <w:color w:val="272727" w:themeColor="text1" w:themeTint="D8"/>
     </w:rPr>
   </w:style>
-  <w:style w:type="character" w:customStyle="1" w:styleId="Overskrift9Tegn">
-    <w:name w:val="Overskrift 9 Tegn"/>
-    <w:basedOn w:val="Standardskrifttypeiafsnit"/>
-    <w:link w:val="Overskrift9"/>
+  <w:style w:type="character" w:customStyle="1" w:styleId="Heading9Char">
+    <w:name w:val="Heading 9 Char"/>
+    <w:basedOn w:val="DefaultParagraphFont"/>
+    <w:link w:val="Heading9"/>
     <w:uiPriority w:val="9"/>
     <w:semiHidden/>
     <w:rsid w:val="00B95718"/>
@@ -4358,11 +5248,11 @@
       <w:color w:val="272727" w:themeColor="text1" w:themeTint="D8"/>
     </w:rPr>
   </w:style>
-  <w:style w:type="paragraph" w:styleId="Titel">
+  <w:style w:type="paragraph" w:styleId="Title">
     <w:name w:val="Title"/>
     <w:basedOn w:val="Normal"/>
     <w:next w:val="Normal"/>
-    <w:link w:val="TitelTegn"/>
+    <w:link w:val="TitleChar"/>
     <w:uiPriority w:val="10"/>
     <w:qFormat/>
     <w:rsid w:val="00B95718"/>
@@ -4378,10 +5268,10 @@
       <w:szCs w:val="56"/>
     </w:rPr>
   </w:style>
-  <w:style w:type="character" w:customStyle="1" w:styleId="TitelTegn">
-    <w:name w:val="Titel Tegn"/>
-    <w:basedOn w:val="Standardskrifttypeiafsnit"/>
-    <w:link w:val="Titel"/>
+  <w:style w:type="character" w:customStyle="1" w:styleId="TitleChar">
+    <w:name w:val="Title Char"/>
+    <w:basedOn w:val="DefaultParagraphFont"/>
+    <w:link w:val="Title"/>
     <w:uiPriority w:val="10"/>
     <w:rsid w:val="00B95718"/>
     <w:rPr>
@@ -4392,11 +5282,11 @@
       <w:szCs w:val="56"/>
     </w:rPr>
   </w:style>
-  <w:style w:type="paragraph" w:styleId="Undertitel">
+  <w:style w:type="paragraph" w:styleId="Subtitle">
     <w:name w:val="Subtitle"/>
     <w:basedOn w:val="Normal"/>
     <w:next w:val="Normal"/>
-    <w:link w:val="UndertitelTegn"/>
+    <w:link w:val="SubtitleChar"/>
     <w:uiPriority w:val="11"/>
     <w:qFormat/>
     <w:rsid w:val="00B95718"/>
@@ -4413,10 +5303,10 @@
       <w:szCs w:val="28"/>
     </w:rPr>
   </w:style>
-  <w:style w:type="character" w:customStyle="1" w:styleId="UndertitelTegn">
-    <w:name w:val="Undertitel Tegn"/>
-    <w:basedOn w:val="Standardskrifttypeiafsnit"/>
-    <w:link w:val="Undertitel"/>
+  <w:style w:type="character" w:customStyle="1" w:styleId="SubtitleChar">
+    <w:name w:val="Subtitle Char"/>
+    <w:basedOn w:val="DefaultParagraphFont"/>
+    <w:link w:val="Subtitle"/>
     <w:uiPriority w:val="11"/>
     <w:rsid w:val="00B95718"/>
     <w:rPr>
@@ -4427,11 +5317,11 @@
       <w:szCs w:val="28"/>
     </w:rPr>
   </w:style>
-  <w:style w:type="paragraph" w:styleId="Citat">
+  <w:style w:type="paragraph" w:styleId="Quote">
     <w:name w:val="Quote"/>
     <w:basedOn w:val="Normal"/>
     <w:next w:val="Normal"/>
-    <w:link w:val="CitatTegn"/>
+    <w:link w:val="QuoteChar"/>
     <w:uiPriority w:val="29"/>
     <w:qFormat/>
     <w:rsid w:val="00B95718"/>
@@ -4445,10 +5335,10 @@
       <w:color w:val="404040" w:themeColor="text1" w:themeTint="BF"/>
     </w:rPr>
   </w:style>
-  <w:style w:type="character" w:customStyle="1" w:styleId="CitatTegn">
-    <w:name w:val="Citat Tegn"/>
-    <w:basedOn w:val="Standardskrifttypeiafsnit"/>
-    <w:link w:val="Citat"/>
+  <w:style w:type="character" w:customStyle="1" w:styleId="QuoteChar">
+    <w:name w:val="Quote Char"/>
+    <w:basedOn w:val="DefaultParagraphFont"/>
+    <w:link w:val="Quote"/>
     <w:uiPriority w:val="29"/>
     <w:rsid w:val="00B95718"/>
     <w:rPr>
@@ -4457,7 +5347,7 @@
       <w:color w:val="404040" w:themeColor="text1" w:themeTint="BF"/>
     </w:rPr>
   </w:style>
-  <w:style w:type="paragraph" w:styleId="Listeafsnit">
+  <w:style w:type="paragraph" w:styleId="ListParagraph">
     <w:name w:val="List Paragraph"/>
     <w:basedOn w:val="Normal"/>
     <w:uiPriority w:val="34"/>
@@ -4468,9 +5358,9 @@
       <w:contextualSpacing/>
     </w:pPr>
   </w:style>
-  <w:style w:type="character" w:styleId="Kraftigfremhvning">
+  <w:style w:type="character" w:styleId="IntenseEmphasis">
     <w:name w:val="Intense Emphasis"/>
-    <w:basedOn w:val="Standardskrifttypeiafsnit"/>
+    <w:basedOn w:val="DefaultParagraphFont"/>
     <w:uiPriority w:val="21"/>
     <w:qFormat/>
     <w:rsid w:val="00B95718"/>
@@ -4480,11 +5370,11 @@
       <w:color w:val="0F4761" w:themeColor="accent1" w:themeShade="BF"/>
     </w:rPr>
   </w:style>
-  <w:style w:type="paragraph" w:styleId="Strktcitat">
+  <w:style w:type="paragraph" w:styleId="IntenseQuote">
     <w:name w:val="Intense Quote"/>
     <w:basedOn w:val="Normal"/>
     <w:next w:val="Normal"/>
-    <w:link w:val="StrktcitatTegn"/>
+    <w:link w:val="IntenseQuoteChar"/>
     <w:uiPriority w:val="30"/>
     <w:qFormat/>
     <w:rsid w:val="00B95718"/>
@@ -4503,10 +5393,10 @@
       <w:color w:val="0F4761" w:themeColor="accent1" w:themeShade="BF"/>
     </w:rPr>
   </w:style>
-  <w:style w:type="character" w:customStyle="1" w:styleId="StrktcitatTegn">
-    <w:name w:val="Stærkt citat Tegn"/>
-    <w:basedOn w:val="Standardskrifttypeiafsnit"/>
-    <w:link w:val="Strktcitat"/>
+  <w:style w:type="character" w:customStyle="1" w:styleId="IntenseQuoteChar">
+    <w:name w:val="Intense Quote Char"/>
+    <w:basedOn w:val="DefaultParagraphFont"/>
+    <w:link w:val="IntenseQuote"/>
     <w:uiPriority w:val="30"/>
     <w:rsid w:val="00B95718"/>
     <w:rPr>
@@ -4515,9 +5405,9 @@
       <w:color w:val="0F4761" w:themeColor="accent1" w:themeShade="BF"/>
     </w:rPr>
   </w:style>
-  <w:style w:type="character" w:styleId="Kraftighenvisning">
+  <w:style w:type="character" w:styleId="IntenseReference">
     <w:name w:val="Intense Reference"/>
-    <w:basedOn w:val="Standardskrifttypeiafsnit"/>
+    <w:basedOn w:val="DefaultParagraphFont"/>
     <w:uiPriority w:val="32"/>
     <w:qFormat/>
     <w:rsid w:val="00B95718"/>
@@ -4529,9 +5419,9 @@
       <w:spacing w:val="5"/>
     </w:rPr>
   </w:style>
-  <w:style w:type="table" w:styleId="Tabel-Gitter">
+  <w:style w:type="table" w:styleId="TableGrid">
     <w:name w:val="Table Grid"/>
-    <w:basedOn w:val="Tabel-Normal"/>
+    <w:basedOn w:val="TableNormal"/>
     <w:uiPriority w:val="39"/>
     <w:rsid w:val="00B95718"/>
     <w:pPr>

</xml_diff>

<commit_message>
fixed grammer and null terminated strings
</commit_message>
<xml_diff>
--- a/Grammar.docx
+++ b/Grammar.docx
@@ -1,6 +1,6 @@
 
 <file path=word/document.xml><?xml version="1.0" encoding="utf-8"?>
-<w:document xmlns:wpc="http://schemas.microsoft.com/office/word/2010/wordprocessingCanvas" xmlns:cx="http://schemas.microsoft.com/office/drawing/2014/chartex" xmlns:cx1="http://schemas.microsoft.com/office/drawing/2015/9/8/chartex" xmlns:cx2="http://schemas.microsoft.com/office/drawing/2015/10/21/chartex" xmlns:cx3="http://schemas.microsoft.com/office/drawing/2016/5/9/chartex" xmlns:cx4="http://schemas.microsoft.com/office/drawing/2016/5/10/chartex" xmlns:cx5="http://schemas.microsoft.com/office/drawing/2016/5/11/chartex" xmlns:cx6="http://schemas.microsoft.com/office/drawing/2016/5/12/chartex" xmlns:cx7="http://schemas.microsoft.com/office/drawing/2016/5/13/chartex" xmlns:cx8="http://schemas.microsoft.com/office/drawing/2016/5/14/chartex" xmlns:mc="http://schemas.openxmlformats.org/markup-compatibility/2006" xmlns:aink="http://schemas.microsoft.com/office/drawing/2016/ink" xmlns:am3d="http://schemas.microsoft.com/office/drawing/2017/model3d" xmlns:o="urn:schemas-microsoft-com:office:office" xmlns:oel="http://schemas.microsoft.com/office/2019/extlst" xmlns:r="http://schemas.openxmlformats.org/officeDocument/2006/relationships" xmlns:m="http://schemas.openxmlformats.org/officeDocument/2006/math" xmlns:v="urn:schemas-microsoft-com:vml" xmlns:wp14="http://schemas.microsoft.com/office/word/2010/wordprocessingDrawing" xmlns:wp="http://schemas.openxmlformats.org/drawingml/2006/wordprocessingDrawing" xmlns:w10="urn:schemas-microsoft-com:office:word" xmlns:w="http://schemas.openxmlformats.org/wordprocessingml/2006/main" xmlns:w14="http://schemas.microsoft.com/office/word/2010/wordml" xmlns:w15="http://schemas.microsoft.com/office/word/2012/wordml" xmlns:w16cex="http://schemas.microsoft.com/office/word/2018/wordml/cex" xmlns:w16cid="http://schemas.microsoft.com/office/word/2016/wordml/cid" xmlns:w16="http://schemas.microsoft.com/office/word/2018/wordml" xmlns:w16du="http://schemas.microsoft.com/office/word/2023/wordml/word16du" xmlns:w16sdtdh="http://schemas.microsoft.com/office/word/2020/wordml/sdtdatahash" xmlns:w16se="http://schemas.microsoft.com/office/word/2015/wordml/symex" xmlns:wpg="http://schemas.microsoft.com/office/word/2010/wordprocessingGroup" xmlns:wpi="http://schemas.microsoft.com/office/word/2010/wordprocessingInk" xmlns:wne="http://schemas.microsoft.com/office/word/2006/wordml" xmlns:wps="http://schemas.microsoft.com/office/word/2010/wordprocessingShape" mc:Ignorable="w14 w15 w16se w16cid w16 w16cex w16sdtdh w16du wp14">
+<w:document xmlns:wpc="http://schemas.microsoft.com/office/word/2010/wordprocessingCanvas" xmlns:cx="http://schemas.microsoft.com/office/drawing/2014/chartex" xmlns:cx1="http://schemas.microsoft.com/office/drawing/2015/9/8/chartex" xmlns:cx2="http://schemas.microsoft.com/office/drawing/2015/10/21/chartex" xmlns:cx3="http://schemas.microsoft.com/office/drawing/2016/5/9/chartex" xmlns:cx4="http://schemas.microsoft.com/office/drawing/2016/5/10/chartex" xmlns:cx5="http://schemas.microsoft.com/office/drawing/2016/5/11/chartex" xmlns:cx6="http://schemas.microsoft.com/office/drawing/2016/5/12/chartex" xmlns:cx7="http://schemas.microsoft.com/office/drawing/2016/5/13/chartex" xmlns:cx8="http://schemas.microsoft.com/office/drawing/2016/5/14/chartex" xmlns:mc="http://schemas.openxmlformats.org/markup-compatibility/2006" xmlns:aink="http://schemas.microsoft.com/office/drawing/2016/ink" xmlns:am3d="http://schemas.microsoft.com/office/drawing/2017/model3d" xmlns:o="urn:schemas-microsoft-com:office:office" xmlns:oel="http://schemas.microsoft.com/office/2019/extlst" xmlns:r="http://schemas.openxmlformats.org/officeDocument/2006/relationships" xmlns:m="http://schemas.openxmlformats.org/officeDocument/2006/math" xmlns:v="urn:schemas-microsoft-com:vml" xmlns:wp14="http://schemas.microsoft.com/office/word/2010/wordprocessingDrawing" xmlns:wp="http://schemas.openxmlformats.org/drawingml/2006/wordprocessingDrawing" xmlns:w10="urn:schemas-microsoft-com:office:word" xmlns:w="http://schemas.openxmlformats.org/wordprocessingml/2006/main" xmlns:w14="http://schemas.microsoft.com/office/word/2010/wordml" xmlns:w15="http://schemas.microsoft.com/office/word/2012/wordml" xmlns:w16cex="http://schemas.microsoft.com/office/word/2018/wordml/cex" xmlns:w16cid="http://schemas.microsoft.com/office/word/2016/wordml/cid" xmlns:w16="http://schemas.microsoft.com/office/word/2018/wordml" xmlns:w16du="http://schemas.microsoft.com/office/word/2023/wordml/word16du" xmlns:w16sdtdh="http://schemas.microsoft.com/office/word/2020/wordml/sdtdatahash" xmlns:w16sdtfl="http://schemas.microsoft.com/office/word/2024/wordml/sdtformatlock" xmlns:w16se="http://schemas.microsoft.com/office/word/2015/wordml/symex" xmlns:wpg="http://schemas.microsoft.com/office/word/2010/wordprocessingGroup" xmlns:wpi="http://schemas.microsoft.com/office/word/2010/wordprocessingInk" xmlns:wne="http://schemas.microsoft.com/office/word/2006/wordml" xmlns:wps="http://schemas.microsoft.com/office/word/2010/wordprocessingShape" mc:Ignorable="w14 w15 w16se w16cid w16 w16cex w16sdtdh w16sdtfl w16du wp14">
   <w:body>
     <w:p>
       <w:pPr>
@@ -37,6 +37,7 @@
         <w:t xml:space="preserve">start </w:t>
       </w:r>
       <w:proofErr w:type="spellStart"/>
+      <w:proofErr w:type="gramStart"/>
       <w:r>
         <w:rPr>
           <w:lang w:val="en-US"/>
@@ -44,6 +45,7 @@
         <w:t>symbol:Program</w:t>
       </w:r>
       <w:proofErr w:type="spellEnd"/>
+      <w:proofErr w:type="gramEnd"/>
     </w:p>
     <w:p>
       <w:pPr>
@@ -128,8 +130,13 @@
             <w:tcW w:w="5495" w:type="dxa"/>
           </w:tcPr>
           <w:p>
-            <w:r>
-              <w:t xml:space="preserve">::= </w:t>
+            <w:proofErr w:type="gramStart"/>
+            <w:r>
+              <w:t>::</w:t>
+            </w:r>
+            <w:proofErr w:type="gramEnd"/>
+            <w:r>
+              <w:t xml:space="preserve">= </w:t>
             </w:r>
             <w:proofErr w:type="spellStart"/>
             <w:r>
@@ -163,8 +170,13 @@
             <w:tcW w:w="5495" w:type="dxa"/>
           </w:tcPr>
           <w:p>
-            <w:r>
-              <w:t xml:space="preserve">::= </w:t>
+            <w:proofErr w:type="gramStart"/>
+            <w:r>
+              <w:t>::</w:t>
+            </w:r>
+            <w:proofErr w:type="gramEnd"/>
+            <w:r>
+              <w:t xml:space="preserve">= </w:t>
             </w:r>
             <w:proofErr w:type="spellStart"/>
             <w:r>
@@ -204,8 +216,13 @@
             <w:tcW w:w="5495" w:type="dxa"/>
           </w:tcPr>
           <w:p>
-            <w:r>
-              <w:t xml:space="preserve">::= </w:t>
+            <w:proofErr w:type="gramStart"/>
+            <w:r>
+              <w:t>::</w:t>
+            </w:r>
+            <w:proofErr w:type="gramEnd"/>
+            <w:r>
+              <w:t xml:space="preserve">= </w:t>
             </w:r>
             <w:proofErr w:type="spellStart"/>
             <w:r>
@@ -266,8 +283,13 @@
                 <w:bCs/>
               </w:rPr>
             </w:pPr>
-            <w:r>
-              <w:t xml:space="preserve">::= </w:t>
+            <w:proofErr w:type="gramStart"/>
+            <w:r>
+              <w:t>::</w:t>
+            </w:r>
+            <w:proofErr w:type="gramEnd"/>
+            <w:r>
+              <w:t xml:space="preserve">= </w:t>
             </w:r>
             <w:r>
               <w:rPr>
@@ -300,6 +322,7 @@
             </w:r>
           </w:p>
           <w:p>
+            <w:proofErr w:type="gramStart"/>
             <w:r>
               <w:t xml:space="preserve">| </w:t>
             </w:r>
@@ -310,6 +333,7 @@
               </w:rPr>
               <w:t>:</w:t>
             </w:r>
+            <w:proofErr w:type="gramEnd"/>
             <w:r>
               <w:t xml:space="preserve"> </w:t>
             </w:r>
@@ -414,8 +438,13 @@
             <w:tcW w:w="5495" w:type="dxa"/>
           </w:tcPr>
           <w:p>
-            <w:r>
-              <w:t>::=</w:t>
+            <w:proofErr w:type="gramStart"/>
+            <w:r>
+              <w:t>::</w:t>
+            </w:r>
+            <w:proofErr w:type="gramEnd"/>
+            <w:r>
+              <w:t>=</w:t>
             </w:r>
             <w:r>
               <w:rPr>
@@ -501,8 +530,13 @@
                 <w:bCs/>
               </w:rPr>
             </w:pPr>
-            <w:r>
-              <w:t>::=</w:t>
+            <w:proofErr w:type="gramStart"/>
+            <w:r>
+              <w:t>::</w:t>
+            </w:r>
+            <w:proofErr w:type="gramEnd"/>
+            <w:r>
+              <w:t>=</w:t>
             </w:r>
             <w:r>
               <w:rPr>
@@ -645,8 +679,13 @@
             <w:tcW w:w="5495" w:type="dxa"/>
           </w:tcPr>
           <w:p>
-            <w:r>
-              <w:t xml:space="preserve">::= </w:t>
+            <w:proofErr w:type="gramStart"/>
+            <w:r>
+              <w:t>::</w:t>
+            </w:r>
+            <w:proofErr w:type="gramEnd"/>
+            <w:r>
+              <w:t xml:space="preserve">= </w:t>
             </w:r>
             <w:proofErr w:type="spellStart"/>
             <w:r>
@@ -734,8 +773,13 @@
             <w:tcW w:w="5495" w:type="dxa"/>
           </w:tcPr>
           <w:p>
-            <w:r>
-              <w:t>::=</w:t>
+            <w:proofErr w:type="gramStart"/>
+            <w:r>
+              <w:t>::</w:t>
+            </w:r>
+            <w:proofErr w:type="gramEnd"/>
+            <w:r>
+              <w:t>=</w:t>
             </w:r>
             <w:r>
               <w:t xml:space="preserve"> Type</w:t>
@@ -795,8 +839,13 @@
             <w:tcW w:w="5495" w:type="dxa"/>
           </w:tcPr>
           <w:p>
-            <w:r>
-              <w:t xml:space="preserve">::= </w:t>
+            <w:proofErr w:type="gramStart"/>
+            <w:r>
+              <w:t>::</w:t>
+            </w:r>
+            <w:proofErr w:type="gramEnd"/>
+            <w:r>
+              <w:t xml:space="preserve">= </w:t>
             </w:r>
             <w:r>
               <w:rPr>
@@ -1044,8 +1093,13 @@
             <w:tcW w:w="5495" w:type="dxa"/>
           </w:tcPr>
           <w:p>
-            <w:r>
-              <w:t xml:space="preserve">::= </w:t>
+            <w:proofErr w:type="gramStart"/>
+            <w:r>
+              <w:t>::</w:t>
+            </w:r>
+            <w:proofErr w:type="gramEnd"/>
+            <w:r>
+              <w:t xml:space="preserve">= </w:t>
             </w:r>
             <w:proofErr w:type="spellStart"/>
             <w:r>
@@ -1119,8 +1173,13 @@
             <w:tcW w:w="5495" w:type="dxa"/>
           </w:tcPr>
           <w:p>
-            <w:r>
-              <w:t xml:space="preserve">::= </w:t>
+            <w:proofErr w:type="gramStart"/>
+            <w:r>
+              <w:t>::</w:t>
+            </w:r>
+            <w:proofErr w:type="gramEnd"/>
+            <w:r>
+              <w:t xml:space="preserve">= </w:t>
             </w:r>
             <w:proofErr w:type="spellStart"/>
             <w:r>
@@ -1186,8 +1245,13 @@
             <w:tcW w:w="5495" w:type="dxa"/>
           </w:tcPr>
           <w:p>
-            <w:r>
-              <w:t xml:space="preserve">::= </w:t>
+            <w:proofErr w:type="gramStart"/>
+            <w:r>
+              <w:t>::</w:t>
+            </w:r>
+            <w:proofErr w:type="gramEnd"/>
+            <w:r>
+              <w:t xml:space="preserve">= </w:t>
             </w:r>
             <w:r>
               <w:rPr>
@@ -1215,6 +1279,7 @@
             <w:proofErr w:type="spellEnd"/>
           </w:p>
           <w:p>
+            <w:proofErr w:type="gramStart"/>
             <w:r>
               <w:t xml:space="preserve">| </w:t>
             </w:r>
@@ -1225,6 +1290,7 @@
               </w:rPr>
               <w:t>,</w:t>
             </w:r>
+            <w:proofErr w:type="gramEnd"/>
             <w:r>
               <w:rPr>
                 <w:b/>
@@ -1278,8 +1344,13 @@
                 <w:bCs/>
               </w:rPr>
             </w:pPr>
-            <w:r>
-              <w:t xml:space="preserve">::= </w:t>
+            <w:proofErr w:type="gramStart"/>
+            <w:r>
+              <w:t>::</w:t>
+            </w:r>
+            <w:proofErr w:type="gramEnd"/>
+            <w:r>
+              <w:t xml:space="preserve">= </w:t>
             </w:r>
             <w:proofErr w:type="spellStart"/>
             <w:r>
@@ -1331,8 +1402,13 @@
             <w:tcW w:w="5495" w:type="dxa"/>
           </w:tcPr>
           <w:p>
-            <w:r>
-              <w:t xml:space="preserve">::= </w:t>
+            <w:proofErr w:type="gramStart"/>
+            <w:r>
+              <w:t>::</w:t>
+            </w:r>
+            <w:proofErr w:type="gramEnd"/>
+            <w:r>
+              <w:t xml:space="preserve">= </w:t>
             </w:r>
             <w:proofErr w:type="spellStart"/>
             <w:r>
@@ -1420,8 +1496,13 @@
             <w:tcW w:w="5495" w:type="dxa"/>
           </w:tcPr>
           <w:p>
-            <w:r>
-              <w:t xml:space="preserve">::= </w:t>
+            <w:proofErr w:type="gramStart"/>
+            <w:r>
+              <w:t>::</w:t>
+            </w:r>
+            <w:proofErr w:type="gramEnd"/>
+            <w:r>
+              <w:t xml:space="preserve">= </w:t>
             </w:r>
             <w:proofErr w:type="spellStart"/>
             <w:r>
@@ -1449,8 +1530,13 @@
             <w:tcW w:w="5495" w:type="dxa"/>
           </w:tcPr>
           <w:p>
-            <w:r>
-              <w:t>::=</w:t>
+            <w:proofErr w:type="gramStart"/>
+            <w:r>
+              <w:t>::</w:t>
+            </w:r>
+            <w:proofErr w:type="gramEnd"/>
+            <w:r>
+              <w:t>=</w:t>
             </w:r>
             <w:r>
               <w:t xml:space="preserve"> (</w:t>
@@ -1480,8 +1566,13 @@
             <w:tcW w:w="5495" w:type="dxa"/>
           </w:tcPr>
           <w:p>
-            <w:r>
-              <w:t xml:space="preserve">::= </w:t>
+            <w:proofErr w:type="gramStart"/>
+            <w:r>
+              <w:t>::</w:t>
+            </w:r>
+            <w:proofErr w:type="gramEnd"/>
+            <w:r>
+              <w:t xml:space="preserve">= </w:t>
             </w:r>
             <w:proofErr w:type="spellStart"/>
             <w:r>
@@ -1553,8 +1644,13 @@
                 <w:bCs/>
               </w:rPr>
             </w:pPr>
-            <w:r>
-              <w:t xml:space="preserve">::= </w:t>
+            <w:proofErr w:type="gramStart"/>
+            <w:r>
+              <w:t>::</w:t>
+            </w:r>
+            <w:proofErr w:type="gramEnd"/>
+            <w:r>
+              <w:t xml:space="preserve">= </w:t>
             </w:r>
             <w:r>
               <w:rPr>
@@ -1660,8 +1756,13 @@
             <w:tcW w:w="5495" w:type="dxa"/>
           </w:tcPr>
           <w:p>
-            <w:r>
-              <w:t>::=</w:t>
+            <w:proofErr w:type="gramStart"/>
+            <w:r>
+              <w:t>::</w:t>
+            </w:r>
+            <w:proofErr w:type="gramEnd"/>
+            <w:r>
+              <w:t>=</w:t>
             </w:r>
             <w:r>
               <w:rPr>
@@ -1741,8 +1842,13 @@
                 <w:bCs/>
               </w:rPr>
             </w:pPr>
-            <w:r>
-              <w:t>::=</w:t>
+            <w:proofErr w:type="gramStart"/>
+            <w:r>
+              <w:t>::</w:t>
+            </w:r>
+            <w:proofErr w:type="gramEnd"/>
+            <w:r>
+              <w:t>=</w:t>
             </w:r>
             <w:r>
               <w:rPr>
@@ -1811,6 +1917,7 @@
               <w:t>&lt;-&gt;</w:t>
             </w:r>
             <w:proofErr w:type="spellStart"/>
+            <w:proofErr w:type="gramStart"/>
             <w:r>
               <w:rPr>
                 <w:b/>
@@ -1827,6 +1934,7 @@
               <w:t>(</w:t>
             </w:r>
             <w:proofErr w:type="spellStart"/>
+            <w:proofErr w:type="gramEnd"/>
             <w:r>
               <w:t>ParamList</w:t>
             </w:r>
@@ -1870,8 +1978,13 @@
                 <w:b/>
               </w:rPr>
             </w:pPr>
-            <w:r>
-              <w:t xml:space="preserve">::= </w:t>
+            <w:proofErr w:type="gramStart"/>
+            <w:r>
+              <w:t>::</w:t>
+            </w:r>
+            <w:proofErr w:type="gramEnd"/>
+            <w:r>
+              <w:t xml:space="preserve">= </w:t>
             </w:r>
             <w:proofErr w:type="spellStart"/>
             <w:r>
@@ -1927,8 +2040,13 @@
             <w:tcW w:w="5495" w:type="dxa"/>
           </w:tcPr>
           <w:p>
-            <w:r>
-              <w:t xml:space="preserve">::= Type </w:t>
+            <w:proofErr w:type="gramStart"/>
+            <w:r>
+              <w:t>::</w:t>
+            </w:r>
+            <w:proofErr w:type="gramEnd"/>
+            <w:r>
+              <w:t xml:space="preserve">= Type </w:t>
             </w:r>
             <w:proofErr w:type="spellStart"/>
             <w:r>
@@ -1976,8 +2094,13 @@
             <w:tcW w:w="5495" w:type="dxa"/>
           </w:tcPr>
           <w:p>
-            <w:r>
-              <w:t xml:space="preserve">::= </w:t>
+            <w:proofErr w:type="gramStart"/>
+            <w:r>
+              <w:t>::</w:t>
+            </w:r>
+            <w:proofErr w:type="gramEnd"/>
+            <w:r>
+              <w:t xml:space="preserve">= </w:t>
             </w:r>
             <w:r>
               <w:rPr>
@@ -2209,8 +2332,13 @@
             <w:tcW w:w="5495" w:type="dxa"/>
           </w:tcPr>
           <w:p>
-            <w:r>
-              <w:t xml:space="preserve">::= </w:t>
+            <w:proofErr w:type="gramStart"/>
+            <w:r>
+              <w:t>::</w:t>
+            </w:r>
+            <w:proofErr w:type="gramEnd"/>
+            <w:r>
+              <w:t xml:space="preserve">= </w:t>
             </w:r>
             <w:r>
               <w:rPr>
@@ -2255,8 +2383,13 @@
             <w:tcW w:w="5495" w:type="dxa"/>
           </w:tcPr>
           <w:p>
-            <w:r>
-              <w:t xml:space="preserve">::= </w:t>
+            <w:proofErr w:type="gramStart"/>
+            <w:r>
+              <w:t>::</w:t>
+            </w:r>
+            <w:proofErr w:type="gramEnd"/>
+            <w:r>
+              <w:t xml:space="preserve">= </w:t>
             </w:r>
             <w:proofErr w:type="spellStart"/>
             <w:r>
@@ -2300,8 +2433,13 @@
             <w:tcW w:w="5495" w:type="dxa"/>
           </w:tcPr>
           <w:p>
-            <w:r>
-              <w:t xml:space="preserve">::= </w:t>
+            <w:proofErr w:type="gramStart"/>
+            <w:r>
+              <w:t>::</w:t>
+            </w:r>
+            <w:proofErr w:type="gramEnd"/>
+            <w:r>
+              <w:t xml:space="preserve">= </w:t>
             </w:r>
             <w:r>
               <w:rPr>
@@ -2352,8 +2490,13 @@
             <w:tcW w:w="5495" w:type="dxa"/>
           </w:tcPr>
           <w:p>
-            <w:r>
-              <w:t xml:space="preserve">::= </w:t>
+            <w:proofErr w:type="gramStart"/>
+            <w:r>
+              <w:t>::</w:t>
+            </w:r>
+            <w:proofErr w:type="gramEnd"/>
+            <w:r>
+              <w:t xml:space="preserve">= </w:t>
             </w:r>
             <w:proofErr w:type="spellStart"/>
             <w:r>
@@ -2366,6 +2509,7 @@
               <w:t xml:space="preserve">| </w:t>
             </w:r>
             <w:proofErr w:type="spellStart"/>
+            <w:proofErr w:type="gramStart"/>
             <w:r>
               <w:t>MathExpr</w:t>
             </w:r>
@@ -2378,6 +2522,7 @@
               <w:t>AddSubOp</w:t>
             </w:r>
             <w:proofErr w:type="spellEnd"/>
+            <w:proofErr w:type="gramEnd"/>
             <w:r>
               <w:t xml:space="preserve"> </w:t>
             </w:r>
@@ -2407,8 +2552,13 @@
             <w:tcW w:w="5495" w:type="dxa"/>
           </w:tcPr>
           <w:p>
-            <w:r>
-              <w:t xml:space="preserve">::= </w:t>
+            <w:proofErr w:type="gramStart"/>
+            <w:r>
+              <w:t>::</w:t>
+            </w:r>
+            <w:proofErr w:type="gramEnd"/>
+            <w:r>
+              <w:t xml:space="preserve">= </w:t>
             </w:r>
             <w:proofErr w:type="spellStart"/>
             <w:r>
@@ -2471,8 +2621,13 @@
             <w:tcW w:w="5495" w:type="dxa"/>
           </w:tcPr>
           <w:p>
-            <w:r>
-              <w:t xml:space="preserve">::= </w:t>
+            <w:proofErr w:type="gramStart"/>
+            <w:r>
+              <w:t>::</w:t>
+            </w:r>
+            <w:proofErr w:type="gramEnd"/>
+            <w:r>
+              <w:t xml:space="preserve">= </w:t>
             </w:r>
             <w:r>
               <w:rPr>
@@ -2514,6 +2669,7 @@
               </w:rPr>
               <w:t xml:space="preserve"> </w:t>
             </w:r>
+            <w:proofErr w:type="gramStart"/>
             <w:r>
               <w:t>(</w:t>
             </w:r>
@@ -2525,6 +2681,7 @@
               <w:t>FuctionArguments</w:t>
             </w:r>
             <w:proofErr w:type="spellEnd"/>
+            <w:proofErr w:type="gramEnd"/>
             <w:r>
               <w:t xml:space="preserve"> </w:t>
             </w:r>
@@ -2543,6 +2700,7 @@
               </w:rPr>
               <w:t xml:space="preserve"> </w:t>
             </w:r>
+            <w:proofErr w:type="gramStart"/>
             <w:r>
               <w:rPr>
                 <w:b/>
@@ -2562,6 +2720,7 @@
               <w:t>MathExpr</w:t>
             </w:r>
             <w:proofErr w:type="spellEnd"/>
+            <w:proofErr w:type="gramEnd"/>
             <w:r>
               <w:rPr>
                 <w:b/>
@@ -2718,8 +2877,13 @@
                 <w:bCs/>
               </w:rPr>
             </w:pPr>
-            <w:r>
-              <w:t xml:space="preserve">::= </w:t>
+            <w:proofErr w:type="gramStart"/>
+            <w:r>
+              <w:t>::</w:t>
+            </w:r>
+            <w:proofErr w:type="gramEnd"/>
+            <w:r>
+              <w:t xml:space="preserve">= </w:t>
             </w:r>
             <w:r>
               <w:t xml:space="preserve">&gt;&gt; </w:t>
@@ -2757,8 +2921,13 @@
             <w:tcW w:w="5495" w:type="dxa"/>
           </w:tcPr>
           <w:p>
-            <w:r>
-              <w:t xml:space="preserve">::= </w:t>
+            <w:proofErr w:type="gramStart"/>
+            <w:r>
+              <w:t>::</w:t>
+            </w:r>
+            <w:proofErr w:type="gramEnd"/>
+            <w:r>
+              <w:t xml:space="preserve">= </w:t>
             </w:r>
             <w:r>
               <w:t xml:space="preserve">&lt;&lt; </w:t>
@@ -2877,8 +3046,13 @@
             <w:tcW w:w="5495" w:type="dxa"/>
           </w:tcPr>
           <w:p>
-            <w:r>
-              <w:t xml:space="preserve">::= </w:t>
+            <w:proofErr w:type="gramStart"/>
+            <w:r>
+              <w:t>::</w:t>
+            </w:r>
+            <w:proofErr w:type="gramEnd"/>
+            <w:r>
+              <w:t xml:space="preserve">= </w:t>
             </w:r>
             <w:proofErr w:type="spellStart"/>
             <w:r>
@@ -2906,8 +3080,13 @@
             <w:tcW w:w="5495" w:type="dxa"/>
           </w:tcPr>
           <w:p>
-            <w:r>
-              <w:t>::= (Statement)*</w:t>
+            <w:proofErr w:type="gramStart"/>
+            <w:r>
+              <w:t>::</w:t>
+            </w:r>
+            <w:proofErr w:type="gramEnd"/>
+            <w:r>
+              <w:t>= (Statement)*</w:t>
             </w:r>
           </w:p>
         </w:tc>
@@ -2928,8 +3107,13 @@
             <w:tcW w:w="5495" w:type="dxa"/>
           </w:tcPr>
           <w:p>
-            <w:r>
-              <w:t xml:space="preserve">::= </w:t>
+            <w:proofErr w:type="gramStart"/>
+            <w:r>
+              <w:t>::</w:t>
+            </w:r>
+            <w:proofErr w:type="gramEnd"/>
+            <w:r>
+              <w:t xml:space="preserve">= </w:t>
             </w:r>
             <w:proofErr w:type="spellStart"/>
             <w:r>
@@ -3001,8 +3185,13 @@
                 <w:bCs/>
               </w:rPr>
             </w:pPr>
-            <w:r>
-              <w:t xml:space="preserve">::= </w:t>
+            <w:proofErr w:type="gramStart"/>
+            <w:r>
+              <w:t>::</w:t>
+            </w:r>
+            <w:proofErr w:type="gramEnd"/>
+            <w:r>
+              <w:t xml:space="preserve">= </w:t>
             </w:r>
             <w:r>
               <w:rPr>
@@ -3158,8 +3347,13 @@
             <w:tcW w:w="5495" w:type="dxa"/>
           </w:tcPr>
           <w:p>
-            <w:r>
-              <w:t>::=</w:t>
+            <w:proofErr w:type="gramStart"/>
+            <w:r>
+              <w:t>::</w:t>
+            </w:r>
+            <w:proofErr w:type="gramEnd"/>
+            <w:r>
+              <w:t>=</w:t>
             </w:r>
             <w:r>
               <w:rPr>
@@ -3326,6 +3520,7 @@
               <w:t>&lt;-&gt;</w:t>
             </w:r>
             <w:proofErr w:type="spellStart"/>
+            <w:proofErr w:type="gramStart"/>
             <w:r>
               <w:rPr>
                 <w:b/>
@@ -3342,6 +3537,7 @@
               <w:t>(</w:t>
             </w:r>
             <w:proofErr w:type="spellStart"/>
+            <w:proofErr w:type="gramEnd"/>
             <w:r>
               <w:t>ParamList</w:t>
             </w:r>
@@ -3386,8 +3582,13 @@
                 <w:bCs/>
               </w:rPr>
             </w:pPr>
-            <w:r>
-              <w:t xml:space="preserve">::= </w:t>
+            <w:proofErr w:type="gramStart"/>
+            <w:r>
+              <w:t>::</w:t>
+            </w:r>
+            <w:proofErr w:type="gramEnd"/>
+            <w:r>
+              <w:t xml:space="preserve">= </w:t>
             </w:r>
             <w:proofErr w:type="spellStart"/>
             <w:r>
@@ -3431,6 +3632,7 @@
               <w:t xml:space="preserve"> </w:t>
             </w:r>
             <w:proofErr w:type="spellStart"/>
+            <w:proofErr w:type="gramStart"/>
             <w:r>
               <w:rPr>
                 <w:b/>
@@ -3447,6 +3649,7 @@
               <w:t>[</w:t>
             </w:r>
             <w:proofErr w:type="spellStart"/>
+            <w:proofErr w:type="gramEnd"/>
             <w:r>
               <w:rPr>
                 <w:b/>
@@ -3516,8 +3719,13 @@
             <w:tcW w:w="5495" w:type="dxa"/>
           </w:tcPr>
           <w:p>
-            <w:r>
-              <w:t xml:space="preserve">::= Type </w:t>
+            <w:proofErr w:type="gramStart"/>
+            <w:r>
+              <w:t>::</w:t>
+            </w:r>
+            <w:proofErr w:type="gramEnd"/>
+            <w:r>
+              <w:t xml:space="preserve">= Type </w:t>
             </w:r>
             <w:proofErr w:type="spellStart"/>
             <w:r>
@@ -3565,8 +3773,13 @@
             <w:tcW w:w="5495" w:type="dxa"/>
           </w:tcPr>
           <w:p>
-            <w:r>
-              <w:t xml:space="preserve">::= </w:t>
+            <w:proofErr w:type="gramStart"/>
+            <w:r>
+              <w:t>::</w:t>
+            </w:r>
+            <w:proofErr w:type="gramEnd"/>
+            <w:r>
+              <w:t xml:space="preserve">= </w:t>
             </w:r>
             <w:r>
               <w:rPr>
@@ -3812,8 +4025,13 @@
             <w:tcW w:w="5495" w:type="dxa"/>
           </w:tcPr>
           <w:p>
-            <w:r>
-              <w:t xml:space="preserve">::= </w:t>
+            <w:proofErr w:type="gramStart"/>
+            <w:r>
+              <w:t>::</w:t>
+            </w:r>
+            <w:proofErr w:type="gramEnd"/>
+            <w:r>
+              <w:t xml:space="preserve">= </w:t>
             </w:r>
             <w:r>
               <w:rPr>
@@ -3858,8 +4076,13 @@
             <w:tcW w:w="5495" w:type="dxa"/>
           </w:tcPr>
           <w:p>
-            <w:r>
-              <w:t xml:space="preserve">::= </w:t>
+            <w:proofErr w:type="gramStart"/>
+            <w:r>
+              <w:t>::</w:t>
+            </w:r>
+            <w:proofErr w:type="gramEnd"/>
+            <w:r>
+              <w:t xml:space="preserve">= </w:t>
             </w:r>
             <w:proofErr w:type="spellStart"/>
             <w:r>
@@ -3903,8 +4126,13 @@
             <w:tcW w:w="5495" w:type="dxa"/>
           </w:tcPr>
           <w:p>
-            <w:r>
-              <w:t xml:space="preserve">::= </w:t>
+            <w:proofErr w:type="gramStart"/>
+            <w:r>
+              <w:t>::</w:t>
+            </w:r>
+            <w:proofErr w:type="gramEnd"/>
+            <w:r>
+              <w:t xml:space="preserve">= </w:t>
             </w:r>
             <w:r>
               <w:rPr>
@@ -3955,8 +4183,13 @@
             <w:tcW w:w="5495" w:type="dxa"/>
           </w:tcPr>
           <w:p>
-            <w:r>
-              <w:t xml:space="preserve">::= </w:t>
+            <w:proofErr w:type="gramStart"/>
+            <w:r>
+              <w:t>::</w:t>
+            </w:r>
+            <w:proofErr w:type="gramEnd"/>
+            <w:r>
+              <w:t xml:space="preserve">= </w:t>
             </w:r>
             <w:proofErr w:type="spellStart"/>
             <w:r>
@@ -3969,6 +4202,7 @@
               <w:t xml:space="preserve">| </w:t>
             </w:r>
             <w:proofErr w:type="spellStart"/>
+            <w:proofErr w:type="gramStart"/>
             <w:r>
               <w:t>MathExpr</w:t>
             </w:r>
@@ -3981,6 +4215,7 @@
               <w:t>AddSubOp</w:t>
             </w:r>
             <w:proofErr w:type="spellEnd"/>
+            <w:proofErr w:type="gramEnd"/>
             <w:r>
               <w:t xml:space="preserve"> </w:t>
             </w:r>
@@ -4010,8 +4245,13 @@
             <w:tcW w:w="5495" w:type="dxa"/>
           </w:tcPr>
           <w:p>
-            <w:r>
-              <w:t xml:space="preserve">::= </w:t>
+            <w:proofErr w:type="gramStart"/>
+            <w:r>
+              <w:t>::</w:t>
+            </w:r>
+            <w:proofErr w:type="gramEnd"/>
+            <w:r>
+              <w:t xml:space="preserve">= </w:t>
             </w:r>
             <w:proofErr w:type="spellStart"/>
             <w:r>
@@ -4065,8 +4305,13 @@
             <w:tcW w:w="5495" w:type="dxa"/>
           </w:tcPr>
           <w:p>
-            <w:r>
-              <w:t xml:space="preserve">::= </w:t>
+            <w:proofErr w:type="gramStart"/>
+            <w:r>
+              <w:t>::</w:t>
+            </w:r>
+            <w:proofErr w:type="gramEnd"/>
+            <w:r>
+              <w:t xml:space="preserve">= </w:t>
             </w:r>
             <w:r>
               <w:rPr>
@@ -4108,6 +4353,7 @@
               </w:rPr>
               <w:t xml:space="preserve"> </w:t>
             </w:r>
+            <w:proofErr w:type="gramStart"/>
             <w:r>
               <w:t>(</w:t>
             </w:r>
@@ -4119,6 +4365,7 @@
               <w:t>FuctionArguments</w:t>
             </w:r>
             <w:proofErr w:type="spellEnd"/>
+            <w:proofErr w:type="gramEnd"/>
             <w:r>
               <w:t xml:space="preserve"> </w:t>
             </w:r>
@@ -4137,6 +4384,7 @@
               </w:rPr>
               <w:t xml:space="preserve"> </w:t>
             </w:r>
+            <w:proofErr w:type="gramStart"/>
             <w:r>
               <w:rPr>
                 <w:b/>
@@ -4156,6 +4404,7 @@
               <w:t>MathExpr</w:t>
             </w:r>
             <w:proofErr w:type="spellEnd"/>
+            <w:proofErr w:type="gramEnd"/>
             <w:r>
               <w:rPr>
                 <w:b/>
@@ -4375,11 +4624,19 @@
                 <w:lang w:val="en-US"/>
               </w:rPr>
             </w:pPr>
+            <w:proofErr w:type="gramStart"/>
             <w:r>
               <w:rPr>
                 <w:lang w:val="en-US"/>
               </w:rPr>
-              <w:t xml:space="preserve">::= </w:t>
+              <w:t>::</w:t>
+            </w:r>
+            <w:proofErr w:type="gramEnd"/>
+            <w:r>
+              <w:rPr>
+                <w:lang w:val="en-US"/>
+              </w:rPr>
+              <w:t xml:space="preserve">= </w:t>
             </w:r>
             <w:proofErr w:type="spellStart"/>
             <w:r>
@@ -4430,8 +4687,13 @@
                 <w:bCs/>
               </w:rPr>
             </w:pPr>
-            <w:r>
-              <w:t xml:space="preserve">::= &gt;&gt; </w:t>
+            <w:proofErr w:type="gramStart"/>
+            <w:r>
+              <w:t>::</w:t>
+            </w:r>
+            <w:proofErr w:type="gramEnd"/>
+            <w:r>
+              <w:t xml:space="preserve">= &gt;&gt; </w:t>
             </w:r>
             <w:proofErr w:type="spellStart"/>
             <w:r>
@@ -4466,8 +4728,1966 @@
             <w:tcW w:w="5495" w:type="dxa"/>
           </w:tcPr>
           <w:p>
-            <w:r>
-              <w:t xml:space="preserve">::= &lt;&lt; </w:t>
+            <w:proofErr w:type="gramStart"/>
+            <w:r>
+              <w:t>::</w:t>
+            </w:r>
+            <w:proofErr w:type="gramEnd"/>
+            <w:r>
+              <w:t xml:space="preserve">= &lt;&lt; </w:t>
+            </w:r>
+            <w:proofErr w:type="spellStart"/>
+            <w:r>
+              <w:t>MathExpr</w:t>
+            </w:r>
+            <w:proofErr w:type="spellEnd"/>
+            <w:r>
+              <w:rPr>
+                <w:b/>
+                <w:bCs/>
+              </w:rPr>
+              <w:t>;</w:t>
+            </w:r>
+          </w:p>
+        </w:tc>
+      </w:tr>
+    </w:tbl>
+    <w:p>
+      <w:pPr>
+        <w:rPr>
+          <w:lang w:val="en-US"/>
+        </w:rPr>
+      </w:pPr>
+    </w:p>
+    <w:p>
+      <w:pPr>
+        <w:rPr>
+          <w:lang w:val="en-US"/>
+        </w:rPr>
+      </w:pPr>
+      <w:r>
+        <w:rPr>
+          <w:lang w:val="en-US"/>
+        </w:rPr>
+        <w:br w:type="page"/>
+      </w:r>
+    </w:p>
+    <w:p>
+      <w:pPr>
+        <w:rPr>
+          <w:b/>
+          <w:bCs/>
+        </w:rPr>
+      </w:pPr>
+      <w:r>
+        <w:rPr>
+          <w:b/>
+          <w:bCs/>
+        </w:rPr>
+        <w:lastRenderedPageBreak/>
+        <w:t>V</w:t>
+      </w:r>
+      <w:r>
+        <w:rPr>
+          <w:b/>
+          <w:bCs/>
+        </w:rPr>
+        <w:t>3</w:t>
+      </w:r>
+      <w:r>
+        <w:rPr>
+          <w:b/>
+          <w:bCs/>
+        </w:rPr>
+        <w:t xml:space="preserve"> - </w:t>
+      </w:r>
+      <w:proofErr w:type="spellStart"/>
+      <w:r>
+        <w:rPr>
+          <w:b/>
+          <w:bCs/>
+        </w:rPr>
+        <w:t>fixed</w:t>
+      </w:r>
+      <w:proofErr w:type="spellEnd"/>
+      <w:r>
+        <w:rPr>
+          <w:b/>
+          <w:bCs/>
+        </w:rPr>
+        <w:t>:</w:t>
+      </w:r>
+    </w:p>
+    <w:tbl>
+      <w:tblPr>
+        <w:tblStyle w:val="TableGrid"/>
+        <w:tblW w:w="0" w:type="auto"/>
+        <w:tblLook w:val="04A0" w:firstRow="1" w:lastRow="0" w:firstColumn="1" w:lastColumn="0" w:noHBand="0" w:noVBand="1"/>
+      </w:tblPr>
+      <w:tblGrid>
+        <w:gridCol w:w="3005"/>
+        <w:gridCol w:w="5495"/>
+      </w:tblGrid>
+      <w:tr>
+        <w:tc>
+          <w:tcPr>
+            <w:tcW w:w="3005" w:type="dxa"/>
+          </w:tcPr>
+          <w:p>
+            <w:r>
+              <w:t>Program</w:t>
+            </w:r>
+          </w:p>
+        </w:tc>
+        <w:tc>
+          <w:tcPr>
+            <w:tcW w:w="5495" w:type="dxa"/>
+          </w:tcPr>
+          <w:p>
+            <w:proofErr w:type="gramStart"/>
+            <w:r>
+              <w:t>::</w:t>
+            </w:r>
+            <w:proofErr w:type="gramEnd"/>
+            <w:r>
+              <w:t xml:space="preserve">= </w:t>
+            </w:r>
+            <w:proofErr w:type="spellStart"/>
+            <w:r>
+              <w:t>StatementCol</w:t>
+            </w:r>
+            <w:proofErr w:type="spellEnd"/>
+          </w:p>
+        </w:tc>
+      </w:tr>
+      <w:tr>
+        <w:tc>
+          <w:tcPr>
+            <w:tcW w:w="3005" w:type="dxa"/>
+          </w:tcPr>
+          <w:p>
+            <w:proofErr w:type="spellStart"/>
+            <w:r>
+              <w:t>StatementCol</w:t>
+            </w:r>
+            <w:proofErr w:type="spellEnd"/>
+          </w:p>
+        </w:tc>
+        <w:tc>
+          <w:tcPr>
+            <w:tcW w:w="5495" w:type="dxa"/>
+          </w:tcPr>
+          <w:p>
+            <w:proofErr w:type="gramStart"/>
+            <w:r>
+              <w:t>::</w:t>
+            </w:r>
+            <w:proofErr w:type="gramEnd"/>
+            <w:r>
+              <w:t>= (Statemen</w:t>
+            </w:r>
+            <w:r>
+              <w:t>t</w:t>
+            </w:r>
+            <w:r>
+              <w:t>)*</w:t>
+            </w:r>
+          </w:p>
+        </w:tc>
+      </w:tr>
+      <w:tr>
+        <w:tc>
+          <w:tcPr>
+            <w:tcW w:w="3005" w:type="dxa"/>
+          </w:tcPr>
+          <w:p>
+            <w:r>
+              <w:t>Statement</w:t>
+            </w:r>
+          </w:p>
+        </w:tc>
+        <w:tc>
+          <w:tcPr>
+            <w:tcW w:w="5495" w:type="dxa"/>
+          </w:tcPr>
+          <w:p>
+            <w:proofErr w:type="gramStart"/>
+            <w:r>
+              <w:t>::</w:t>
+            </w:r>
+            <w:proofErr w:type="gramEnd"/>
+            <w:r>
+              <w:t xml:space="preserve">= </w:t>
+            </w:r>
+            <w:proofErr w:type="spellStart"/>
+            <w:r>
+              <w:t>Declaration</w:t>
+            </w:r>
+            <w:proofErr w:type="spellEnd"/>
+          </w:p>
+          <w:p>
+            <w:r>
+              <w:t xml:space="preserve">| </w:t>
+            </w:r>
+            <w:proofErr w:type="spellStart"/>
+            <w:r>
+              <w:t>Assignment</w:t>
+            </w:r>
+            <w:proofErr w:type="spellEnd"/>
+          </w:p>
+          <w:p>
+            <w:r>
+              <w:t xml:space="preserve">| </w:t>
+            </w:r>
+            <w:proofErr w:type="spellStart"/>
+            <w:r>
+              <w:t>ControlFlow</w:t>
+            </w:r>
+            <w:proofErr w:type="spellEnd"/>
+          </w:p>
+          <w:p>
+            <w:r>
+              <w:t xml:space="preserve">| </w:t>
+            </w:r>
+            <w:proofErr w:type="spellStart"/>
+            <w:r>
+              <w:t>ConsoleOut</w:t>
+            </w:r>
+            <w:proofErr w:type="spellEnd"/>
+          </w:p>
+          <w:p>
+            <w:r>
+              <w:t xml:space="preserve">| </w:t>
+            </w:r>
+            <w:proofErr w:type="spellStart"/>
+            <w:r>
+              <w:t>ConsoleIn</w:t>
+            </w:r>
+            <w:proofErr w:type="spellEnd"/>
+          </w:p>
+        </w:tc>
+      </w:tr>
+      <w:tr>
+        <w:tc>
+          <w:tcPr>
+            <w:tcW w:w="3005" w:type="dxa"/>
+          </w:tcPr>
+          <w:p>
+            <w:r>
+              <w:t>Block</w:t>
+            </w:r>
+          </w:p>
+        </w:tc>
+        <w:tc>
+          <w:tcPr>
+            <w:tcW w:w="5495" w:type="dxa"/>
+          </w:tcPr>
+          <w:p>
+            <w:pPr>
+              <w:rPr>
+                <w:b/>
+                <w:bCs/>
+              </w:rPr>
+            </w:pPr>
+            <w:proofErr w:type="gramStart"/>
+            <w:r>
+              <w:t>::</w:t>
+            </w:r>
+            <w:proofErr w:type="gramEnd"/>
+            <w:r>
+              <w:t xml:space="preserve">= </w:t>
+            </w:r>
+            <w:r>
+              <w:rPr>
+                <w:b/>
+                <w:bCs/>
+              </w:rPr>
+              <w:t>:</w:t>
+            </w:r>
+            <w:r>
+              <w:rPr>
+                <w:b/>
+                <w:bCs/>
+              </w:rPr>
+              <w:t xml:space="preserve"> </w:t>
+            </w:r>
+            <w:proofErr w:type="spellStart"/>
+            <w:r>
+              <w:t>StatementCol</w:t>
+            </w:r>
+            <w:proofErr w:type="spellEnd"/>
+            <w:r>
+              <w:t xml:space="preserve"> (</w:t>
+            </w:r>
+            <w:r>
+              <w:t xml:space="preserve"> </w:t>
+            </w:r>
+            <w:r>
+              <w:rPr>
+                <w:b/>
+                <w:bCs/>
+              </w:rPr>
+              <w:t>-&gt;</w:t>
+            </w:r>
+            <w:r>
+              <w:rPr>
+                <w:b/>
+                <w:bCs/>
+              </w:rPr>
+              <w:t xml:space="preserve"> </w:t>
+            </w:r>
+            <w:proofErr w:type="spellStart"/>
+            <w:r>
+              <w:t>MathExpr</w:t>
+            </w:r>
+            <w:proofErr w:type="spellEnd"/>
+            <w:r>
+              <w:rPr>
+                <w:b/>
+                <w:bCs/>
+              </w:rPr>
+              <w:t>;</w:t>
+            </w:r>
+            <w:r>
+              <w:rPr>
+                <w:b/>
+                <w:bCs/>
+              </w:rPr>
+              <w:t xml:space="preserve"> </w:t>
+            </w:r>
+            <w:r>
+              <w:t>|</w:t>
+            </w:r>
+            <w:r>
+              <w:t xml:space="preserve"> </w:t>
+            </w:r>
+            <w:r>
+              <w:t>ε</w:t>
+            </w:r>
+            <w:r>
+              <w:t xml:space="preserve"> </w:t>
+            </w:r>
+            <w:r>
+              <w:t xml:space="preserve">) </w:t>
+            </w:r>
+            <w:r>
+              <w:rPr>
+                <w:b/>
+                <w:bCs/>
+              </w:rPr>
+              <w:t>..</w:t>
+            </w:r>
+          </w:p>
+        </w:tc>
+      </w:tr>
+      <w:tr>
+        <w:tc>
+          <w:tcPr>
+            <w:tcW w:w="3005" w:type="dxa"/>
+          </w:tcPr>
+          <w:p>
+            <w:r>
+              <w:t>Type (</w:t>
+            </w:r>
+            <w:proofErr w:type="spellStart"/>
+            <w:r>
+              <w:t>number</w:t>
+            </w:r>
+            <w:proofErr w:type="spellEnd"/>
+            <w:r>
+              <w:t xml:space="preserve">, </w:t>
+            </w:r>
+            <w:proofErr w:type="spellStart"/>
+            <w:r>
+              <w:t>string</w:t>
+            </w:r>
+            <w:proofErr w:type="spellEnd"/>
+            <w:r>
+              <w:t>)</w:t>
+            </w:r>
+          </w:p>
+        </w:tc>
+        <w:tc>
+          <w:tcPr>
+            <w:tcW w:w="5495" w:type="dxa"/>
+          </w:tcPr>
+          <w:p>
+            <w:pPr>
+              <w:rPr>
+                <w:lang w:val="en-US"/>
+              </w:rPr>
+            </w:pPr>
+            <w:r>
+              <w:t>::=</w:t>
+            </w:r>
+            <w:r>
+              <w:rPr>
+                <w:b/>
+                <w:bCs/>
+              </w:rPr>
+              <w:t xml:space="preserve"> </w:t>
+            </w:r>
+            <w:r>
+              <w:rPr>
+                <w:b/>
+                <w:bCs/>
+              </w:rPr>
+              <w:t>#</w:t>
+            </w:r>
+          </w:p>
+          <w:p>
+            <w:pPr>
+              <w:rPr>
+                <w:b/>
+                <w:bCs/>
+              </w:rPr>
+            </w:pPr>
+            <w:r>
+              <w:t xml:space="preserve">| </w:t>
+            </w:r>
+            <w:r>
+              <w:rPr>
+                <w:b/>
+                <w:bCs/>
+              </w:rPr>
+              <w:t>§</w:t>
+            </w:r>
+          </w:p>
+        </w:tc>
+      </w:tr>
+      <w:tr>
+        <w:tc>
+          <w:tcPr>
+            <w:tcW w:w="3005" w:type="dxa"/>
+          </w:tcPr>
+          <w:p>
+            <w:proofErr w:type="spellStart"/>
+            <w:r>
+              <w:t>Declaration</w:t>
+            </w:r>
+            <w:proofErr w:type="spellEnd"/>
+          </w:p>
+        </w:tc>
+        <w:tc>
+          <w:tcPr>
+            <w:tcW w:w="5495" w:type="dxa"/>
+          </w:tcPr>
+          <w:p>
+            <w:proofErr w:type="gramStart"/>
+            <w:r>
+              <w:t>::</w:t>
+            </w:r>
+            <w:proofErr w:type="gramEnd"/>
+            <w:r>
+              <w:t>=</w:t>
+            </w:r>
+            <w:r>
+              <w:rPr>
+                <w:b/>
+                <w:bCs/>
+              </w:rPr>
+              <w:t xml:space="preserve"> </w:t>
+            </w:r>
+            <w:r>
+              <w:t>Type</w:t>
+            </w:r>
+            <w:r>
+              <w:t xml:space="preserve"> </w:t>
+            </w:r>
+            <w:proofErr w:type="spellStart"/>
+            <w:r>
+              <w:rPr>
+                <w:b/>
+                <w:bCs/>
+              </w:rPr>
+              <w:t>Identifier</w:t>
+            </w:r>
+            <w:proofErr w:type="spellEnd"/>
+            <w:r>
+              <w:rPr>
+                <w:b/>
+                <w:bCs/>
+              </w:rPr>
+              <w:t xml:space="preserve"> </w:t>
+            </w:r>
+            <w:r>
+              <w:t>(</w:t>
+            </w:r>
+            <w:r>
+              <w:t xml:space="preserve"> </w:t>
+            </w:r>
+            <w:r>
+              <w:rPr>
+                <w:b/>
+                <w:bCs/>
+              </w:rPr>
+              <w:t>=</w:t>
+            </w:r>
+            <w:r>
+              <w:rPr>
+                <w:b/>
+                <w:bCs/>
+              </w:rPr>
+              <w:t xml:space="preserve"> </w:t>
+            </w:r>
+            <w:proofErr w:type="spellStart"/>
+            <w:r>
+              <w:t>MathExpr</w:t>
+            </w:r>
+            <w:proofErr w:type="spellEnd"/>
+            <w:r>
+              <w:t xml:space="preserve"> | </w:t>
+            </w:r>
+            <w:r>
+              <w:t>ε</w:t>
+            </w:r>
+            <w:r>
+              <w:t xml:space="preserve"> </w:t>
+            </w:r>
+            <w:r>
+              <w:t>)</w:t>
+            </w:r>
+            <w:r>
+              <w:rPr>
+                <w:b/>
+                <w:bCs/>
+              </w:rPr>
+              <w:t>;</w:t>
+            </w:r>
+          </w:p>
+          <w:p>
+            <w:r>
+              <w:t>|</w:t>
+            </w:r>
+            <w:r>
+              <w:t xml:space="preserve"> </w:t>
+            </w:r>
+            <w:r>
+              <w:t>Type</w:t>
+            </w:r>
+            <w:r>
+              <w:t xml:space="preserve"> </w:t>
+            </w:r>
+            <w:proofErr w:type="spellStart"/>
+            <w:proofErr w:type="gramStart"/>
+            <w:r>
+              <w:rPr>
+                <w:b/>
+                <w:bCs/>
+              </w:rPr>
+              <w:t>Identifier</w:t>
+            </w:r>
+            <w:proofErr w:type="spellEnd"/>
+            <w:r>
+              <w:rPr>
+                <w:b/>
+                <w:bCs/>
+              </w:rPr>
+              <w:t>[</w:t>
+            </w:r>
+            <w:proofErr w:type="gramEnd"/>
+            <w:r>
+              <w:t>(</w:t>
+            </w:r>
+            <w:r>
+              <w:t xml:space="preserve"> </w:t>
+            </w:r>
+            <w:proofErr w:type="spellStart"/>
+            <w:r>
+              <w:rPr>
+                <w:b/>
+                <w:bCs/>
+              </w:rPr>
+              <w:t>Numaric</w:t>
+            </w:r>
+            <w:proofErr w:type="spellEnd"/>
+            <w:r>
+              <w:rPr>
+                <w:b/>
+                <w:bCs/>
+              </w:rPr>
+              <w:t xml:space="preserve"> </w:t>
+            </w:r>
+            <w:r>
+              <w:t>|</w:t>
+            </w:r>
+            <w:r>
+              <w:rPr>
+                <w:b/>
+                <w:bCs/>
+              </w:rPr>
+              <w:t xml:space="preserve"> </w:t>
+            </w:r>
+            <w:r>
+              <w:t>ε</w:t>
+            </w:r>
+            <w:r>
+              <w:t xml:space="preserve"> </w:t>
+            </w:r>
+            <w:r>
+              <w:t>)</w:t>
+            </w:r>
+            <w:r>
+              <w:rPr>
+                <w:b/>
+                <w:bCs/>
+              </w:rPr>
+              <w:t xml:space="preserve">] </w:t>
+            </w:r>
+            <w:r>
+              <w:t>(</w:t>
+            </w:r>
+            <w:r>
+              <w:t xml:space="preserve"> </w:t>
+            </w:r>
+            <w:r>
+              <w:rPr>
+                <w:b/>
+                <w:bCs/>
+              </w:rPr>
+              <w:t>=</w:t>
+            </w:r>
+            <w:r>
+              <w:rPr>
+                <w:b/>
+                <w:bCs/>
+              </w:rPr>
+              <w:t xml:space="preserve"> {</w:t>
+            </w:r>
+            <w:proofErr w:type="spellStart"/>
+            <w:r>
+              <w:t>ArgumentList</w:t>
+            </w:r>
+            <w:proofErr w:type="spellEnd"/>
+            <w:r>
+              <w:rPr>
+                <w:b/>
+                <w:bCs/>
+              </w:rPr>
+              <w:t>}</w:t>
+            </w:r>
+            <w:r>
+              <w:rPr>
+                <w:b/>
+                <w:bCs/>
+              </w:rPr>
+              <w:t xml:space="preserve"> </w:t>
+            </w:r>
+            <w:r>
+              <w:t>|</w:t>
+            </w:r>
+            <w:r>
+              <w:rPr>
+                <w:b/>
+                <w:bCs/>
+              </w:rPr>
+              <w:t xml:space="preserve"> </w:t>
+            </w:r>
+            <w:r>
+              <w:t>ε</w:t>
+            </w:r>
+            <w:r>
+              <w:t xml:space="preserve"> </w:t>
+            </w:r>
+            <w:r>
+              <w:t>)</w:t>
+            </w:r>
+            <w:r>
+              <w:rPr>
+                <w:b/>
+                <w:bCs/>
+              </w:rPr>
+              <w:t>;</w:t>
+            </w:r>
+          </w:p>
+          <w:p>
+            <w:r>
+              <w:t xml:space="preserve">| </w:t>
+            </w:r>
+            <w:r>
+              <w:rPr>
+                <w:b/>
+                <w:bCs/>
+              </w:rPr>
+              <w:t>&lt;-&gt;</w:t>
+            </w:r>
+            <w:proofErr w:type="spellStart"/>
+            <w:proofErr w:type="gramStart"/>
+            <w:r>
+              <w:rPr>
+                <w:b/>
+                <w:bCs/>
+              </w:rPr>
+              <w:t>Identifier</w:t>
+            </w:r>
+            <w:proofErr w:type="spellEnd"/>
+            <w:r>
+              <w:rPr>
+                <w:b/>
+                <w:bCs/>
+              </w:rPr>
+              <w:t>(</w:t>
+            </w:r>
+            <w:proofErr w:type="spellStart"/>
+            <w:proofErr w:type="gramEnd"/>
+            <w:r>
+              <w:t>ParamList</w:t>
+            </w:r>
+            <w:proofErr w:type="spellEnd"/>
+            <w:r>
+              <w:rPr>
+                <w:b/>
+                <w:bCs/>
+              </w:rPr>
+              <w:t>)</w:t>
+            </w:r>
+            <w:r>
+              <w:t>Type</w:t>
+            </w:r>
+            <w:r>
+              <w:t xml:space="preserve"> Block</w:t>
+            </w:r>
+          </w:p>
+        </w:tc>
+      </w:tr>
+      <w:tr>
+        <w:tc>
+          <w:tcPr>
+            <w:tcW w:w="3005" w:type="dxa"/>
+          </w:tcPr>
+          <w:p>
+            <w:proofErr w:type="spellStart"/>
+            <w:r>
+              <w:t>Assignment</w:t>
+            </w:r>
+            <w:proofErr w:type="spellEnd"/>
+          </w:p>
+        </w:tc>
+        <w:tc>
+          <w:tcPr>
+            <w:tcW w:w="5495" w:type="dxa"/>
+          </w:tcPr>
+          <w:p>
+            <w:pPr>
+              <w:rPr>
+                <w:b/>
+                <w:bCs/>
+              </w:rPr>
+            </w:pPr>
+            <w:proofErr w:type="gramStart"/>
+            <w:r>
+              <w:t>::</w:t>
+            </w:r>
+            <w:proofErr w:type="gramEnd"/>
+            <w:r>
+              <w:t xml:space="preserve">= </w:t>
+            </w:r>
+            <w:proofErr w:type="spellStart"/>
+            <w:r>
+              <w:rPr>
+                <w:b/>
+              </w:rPr>
+              <w:t>Identifier</w:t>
+            </w:r>
+            <w:proofErr w:type="spellEnd"/>
+            <w:r>
+              <w:rPr>
+                <w:bCs/>
+              </w:rPr>
+              <w:t>(</w:t>
+            </w:r>
+            <w:r>
+              <w:rPr>
+                <w:bCs/>
+              </w:rPr>
+              <w:t xml:space="preserve"> </w:t>
+            </w:r>
+            <w:r>
+              <w:rPr>
+                <w:b/>
+                <w:bCs/>
+              </w:rPr>
+              <w:t>[</w:t>
+            </w:r>
+            <w:proofErr w:type="spellStart"/>
+            <w:r>
+              <w:rPr>
+                <w:b/>
+                <w:bCs/>
+              </w:rPr>
+              <w:t>Numeric</w:t>
+            </w:r>
+            <w:proofErr w:type="spellEnd"/>
+            <w:r>
+              <w:rPr>
+                <w:b/>
+                <w:bCs/>
+              </w:rPr>
+              <w:t>]</w:t>
+            </w:r>
+            <w:r>
+              <w:rPr>
+                <w:bCs/>
+              </w:rPr>
+              <w:t xml:space="preserve"> | </w:t>
+            </w:r>
+            <w:r>
+              <w:t>ε</w:t>
+            </w:r>
+            <w:r>
+              <w:rPr>
+                <w:bCs/>
+              </w:rPr>
+              <w:t xml:space="preserve"> </w:t>
+            </w:r>
+            <w:r>
+              <w:rPr>
+                <w:bCs/>
+              </w:rPr>
+              <w:t>)</w:t>
+            </w:r>
+            <w:r>
+              <w:t xml:space="preserve"> </w:t>
+            </w:r>
+            <w:r>
+              <w:rPr>
+                <w:b/>
+                <w:bCs/>
+              </w:rPr>
+              <w:t>=</w:t>
+            </w:r>
+            <w:r>
+              <w:t xml:space="preserve"> </w:t>
+            </w:r>
+            <w:proofErr w:type="spellStart"/>
+            <w:r>
+              <w:t>MathExpr</w:t>
+            </w:r>
+            <w:proofErr w:type="spellEnd"/>
+            <w:r>
+              <w:rPr>
+                <w:b/>
+                <w:bCs/>
+              </w:rPr>
+              <w:t>;</w:t>
+            </w:r>
+          </w:p>
+        </w:tc>
+      </w:tr>
+      <w:tr>
+        <w:tc>
+          <w:tcPr>
+            <w:tcW w:w="3005" w:type="dxa"/>
+          </w:tcPr>
+          <w:p>
+            <w:proofErr w:type="spellStart"/>
+            <w:r>
+              <w:t>ParamList</w:t>
+            </w:r>
+            <w:proofErr w:type="spellEnd"/>
+          </w:p>
+        </w:tc>
+        <w:tc>
+          <w:tcPr>
+            <w:tcW w:w="5495" w:type="dxa"/>
+          </w:tcPr>
+          <w:p>
+            <w:proofErr w:type="gramStart"/>
+            <w:r>
+              <w:t>::</w:t>
+            </w:r>
+            <w:proofErr w:type="gramEnd"/>
+            <w:r>
+              <w:t xml:space="preserve">= Type </w:t>
+            </w:r>
+            <w:proofErr w:type="spellStart"/>
+            <w:r>
+              <w:rPr>
+                <w:b/>
+                <w:bCs/>
+              </w:rPr>
+              <w:t>Identifier</w:t>
+            </w:r>
+            <w:proofErr w:type="spellEnd"/>
+            <w:r>
+              <w:t xml:space="preserve"> </w:t>
+            </w:r>
+            <w:proofErr w:type="spellStart"/>
+            <w:r>
+              <w:t>ParamListTail</w:t>
+            </w:r>
+            <w:proofErr w:type="spellEnd"/>
+          </w:p>
+          <w:p>
+            <w:r>
+              <w:t xml:space="preserve">| </w:t>
+            </w:r>
+            <w:r>
+              <w:t>ε</w:t>
+            </w:r>
+          </w:p>
+        </w:tc>
+      </w:tr>
+      <w:tr>
+        <w:tc>
+          <w:tcPr>
+            <w:tcW w:w="3005" w:type="dxa"/>
+          </w:tcPr>
+          <w:p>
+            <w:proofErr w:type="spellStart"/>
+            <w:r>
+              <w:t>ParamListTail</w:t>
+            </w:r>
+            <w:proofErr w:type="spellEnd"/>
+          </w:p>
+        </w:tc>
+        <w:tc>
+          <w:tcPr>
+            <w:tcW w:w="5495" w:type="dxa"/>
+          </w:tcPr>
+          <w:p>
+            <w:proofErr w:type="gramStart"/>
+            <w:r>
+              <w:t>::</w:t>
+            </w:r>
+            <w:proofErr w:type="gramEnd"/>
+            <w:r>
+              <w:t xml:space="preserve">= </w:t>
+            </w:r>
+            <w:r>
+              <w:rPr>
+                <w:b/>
+                <w:bCs/>
+              </w:rPr>
+              <w:t xml:space="preserve">, </w:t>
+            </w:r>
+            <w:r>
+              <w:t>Type</w:t>
+            </w:r>
+            <w:r>
+              <w:rPr>
+                <w:b/>
+                <w:bCs/>
+              </w:rPr>
+              <w:t xml:space="preserve"> </w:t>
+            </w:r>
+            <w:proofErr w:type="spellStart"/>
+            <w:r>
+              <w:rPr>
+                <w:b/>
+                <w:bCs/>
+              </w:rPr>
+              <w:t>Identifier</w:t>
+            </w:r>
+            <w:proofErr w:type="spellEnd"/>
+            <w:r>
+              <w:t xml:space="preserve"> </w:t>
+            </w:r>
+            <w:proofErr w:type="spellStart"/>
+            <w:r>
+              <w:t>ParamListTail</w:t>
+            </w:r>
+            <w:proofErr w:type="spellEnd"/>
+          </w:p>
+          <w:p>
+            <w:r>
+              <w:t xml:space="preserve">| </w:t>
+            </w:r>
+            <w:r>
+              <w:t>ε</w:t>
+            </w:r>
+          </w:p>
+        </w:tc>
+      </w:tr>
+      <w:tr>
+        <w:tc>
+          <w:tcPr>
+            <w:tcW w:w="3005" w:type="dxa"/>
+          </w:tcPr>
+          <w:p>
+            <w:proofErr w:type="spellStart"/>
+            <w:r>
+              <w:t>ControlFlow</w:t>
+            </w:r>
+            <w:proofErr w:type="spellEnd"/>
+            <w:r>
+              <w:t xml:space="preserve"> (</w:t>
+            </w:r>
+            <w:proofErr w:type="spellStart"/>
+            <w:r>
+              <w:t>if</w:t>
+            </w:r>
+            <w:proofErr w:type="spellEnd"/>
+            <w:r>
+              <w:t>,</w:t>
+            </w:r>
+          </w:p>
+          <w:p>
+            <w:proofErr w:type="spellStart"/>
+            <w:r>
+              <w:t>if</w:t>
+            </w:r>
+            <w:proofErr w:type="spellEnd"/>
+            <w:r>
+              <w:t xml:space="preserve"> </w:t>
+            </w:r>
+            <w:proofErr w:type="spellStart"/>
+            <w:r>
+              <w:t>else</w:t>
+            </w:r>
+            <w:proofErr w:type="spellEnd"/>
+            <w:r>
+              <w:t>,</w:t>
+            </w:r>
+          </w:p>
+          <w:p>
+            <w:proofErr w:type="spellStart"/>
+            <w:r>
+              <w:t>while</w:t>
+            </w:r>
+            <w:proofErr w:type="spellEnd"/>
+            <w:r>
+              <w:t>)</w:t>
+            </w:r>
+          </w:p>
+        </w:tc>
+        <w:tc>
+          <w:tcPr>
+            <w:tcW w:w="5495" w:type="dxa"/>
+          </w:tcPr>
+          <w:p>
+            <w:pPr>
+              <w:rPr>
+                <w:lang w:val="en-US"/>
+              </w:rPr>
+            </w:pPr>
+            <w:r>
+              <w:t xml:space="preserve">::= </w:t>
+            </w:r>
+            <w:r>
+              <w:rPr>
+                <w:b/>
+                <w:bCs/>
+              </w:rPr>
+              <w:t>?</w:t>
+            </w:r>
+            <w:r>
+              <w:rPr>
+                <w:b/>
+                <w:bCs/>
+              </w:rPr>
+              <w:t xml:space="preserve"> </w:t>
+            </w:r>
+            <w:proofErr w:type="spellStart"/>
+            <w:r>
+              <w:rPr>
+                <w:b/>
+                <w:bCs/>
+              </w:rPr>
+              <w:t>Condition</w:t>
+            </w:r>
+            <w:proofErr w:type="spellEnd"/>
+            <w:r>
+              <w:rPr>
+                <w:b/>
+                <w:bCs/>
+              </w:rPr>
+              <w:t xml:space="preserve"> </w:t>
+            </w:r>
+            <w:r>
+              <w:t>Block</w:t>
+            </w:r>
+            <w:r>
+              <w:t xml:space="preserve"> </w:t>
+            </w:r>
+            <w:proofErr w:type="gramStart"/>
+            <w:r>
+              <w:rPr>
+                <w:lang w:val="en-US"/>
+              </w:rPr>
+              <w:t>(</w:t>
+            </w:r>
+            <w:r>
+              <w:rPr>
+                <w:lang w:val="en-US"/>
+              </w:rPr>
+              <w:t xml:space="preserve"> </w:t>
+            </w:r>
+            <w:r>
+              <w:rPr>
+                <w:b/>
+                <w:bCs/>
+              </w:rPr>
+              <w:t>¤</w:t>
+            </w:r>
+            <w:proofErr w:type="gramEnd"/>
+            <w:r>
+              <w:t xml:space="preserve"> Block</w:t>
+            </w:r>
+            <w:r>
+              <w:t xml:space="preserve"> | </w:t>
+            </w:r>
+            <w:r>
+              <w:t>ε</w:t>
+            </w:r>
+            <w:r>
+              <w:t xml:space="preserve"> </w:t>
+            </w:r>
+            <w:r>
+              <w:rPr>
+                <w:lang w:val="en-US"/>
+              </w:rPr>
+              <w:t>)</w:t>
+            </w:r>
+          </w:p>
+          <w:p>
+            <w:r>
+              <w:t xml:space="preserve">| </w:t>
+            </w:r>
+            <w:r>
+              <w:rPr>
+                <w:b/>
+                <w:bCs/>
+              </w:rPr>
+              <w:t xml:space="preserve">! </w:t>
+            </w:r>
+            <w:proofErr w:type="spellStart"/>
+            <w:r>
+              <w:rPr>
+                <w:b/>
+                <w:bCs/>
+              </w:rPr>
+              <w:t>Condition</w:t>
+            </w:r>
+            <w:proofErr w:type="spellEnd"/>
+            <w:r>
+              <w:t xml:space="preserve"> Block</w:t>
+            </w:r>
+          </w:p>
+        </w:tc>
+      </w:tr>
+      <w:tr>
+        <w:tc>
+          <w:tcPr>
+            <w:tcW w:w="3005" w:type="dxa"/>
+          </w:tcPr>
+          <w:p>
+            <w:proofErr w:type="spellStart"/>
+            <w:r>
+              <w:t>FunctionArguments</w:t>
+            </w:r>
+            <w:proofErr w:type="spellEnd"/>
+          </w:p>
+        </w:tc>
+        <w:tc>
+          <w:tcPr>
+            <w:tcW w:w="5495" w:type="dxa"/>
+          </w:tcPr>
+          <w:p>
+            <w:proofErr w:type="gramStart"/>
+            <w:r>
+              <w:t>::</w:t>
+            </w:r>
+            <w:proofErr w:type="gramEnd"/>
+            <w:r>
+              <w:t xml:space="preserve">= </w:t>
+            </w:r>
+            <w:r>
+              <w:rPr>
+                <w:b/>
+                <w:bCs/>
+              </w:rPr>
+              <w:t xml:space="preserve">( </w:t>
+            </w:r>
+            <w:proofErr w:type="spellStart"/>
+            <w:r>
+              <w:t>ArgumentList</w:t>
+            </w:r>
+            <w:proofErr w:type="spellEnd"/>
+            <w:r>
+              <w:t xml:space="preserve"> </w:t>
+            </w:r>
+            <w:r>
+              <w:rPr>
+                <w:b/>
+                <w:bCs/>
+              </w:rPr>
+              <w:t>);</w:t>
+            </w:r>
+          </w:p>
+        </w:tc>
+      </w:tr>
+      <w:tr>
+        <w:tc>
+          <w:tcPr>
+            <w:tcW w:w="3005" w:type="dxa"/>
+          </w:tcPr>
+          <w:p>
+            <w:proofErr w:type="spellStart"/>
+            <w:r>
+              <w:t>ArgumentList</w:t>
+            </w:r>
+            <w:proofErr w:type="spellEnd"/>
+          </w:p>
+        </w:tc>
+        <w:tc>
+          <w:tcPr>
+            <w:tcW w:w="5495" w:type="dxa"/>
+          </w:tcPr>
+          <w:p>
+            <w:proofErr w:type="gramStart"/>
+            <w:r>
+              <w:t>::</w:t>
+            </w:r>
+            <w:proofErr w:type="gramEnd"/>
+            <w:r>
+              <w:t xml:space="preserve">= </w:t>
+            </w:r>
+            <w:proofErr w:type="spellStart"/>
+            <w:r>
+              <w:t>MathExpr</w:t>
+            </w:r>
+            <w:proofErr w:type="spellEnd"/>
+            <w:r>
+              <w:t xml:space="preserve"> </w:t>
+            </w:r>
+            <w:proofErr w:type="spellStart"/>
+            <w:r>
+              <w:t>ArgumentListTail</w:t>
+            </w:r>
+            <w:proofErr w:type="spellEnd"/>
+          </w:p>
+          <w:p>
+            <w:r>
+              <w:t xml:space="preserve">| </w:t>
+            </w:r>
+            <w:r>
+              <w:t>ε</w:t>
+            </w:r>
+          </w:p>
+        </w:tc>
+      </w:tr>
+      <w:tr>
+        <w:tc>
+          <w:tcPr>
+            <w:tcW w:w="3005" w:type="dxa"/>
+          </w:tcPr>
+          <w:p>
+            <w:proofErr w:type="spellStart"/>
+            <w:r>
+              <w:t>ArgumentListTail</w:t>
+            </w:r>
+            <w:proofErr w:type="spellEnd"/>
+          </w:p>
+        </w:tc>
+        <w:tc>
+          <w:tcPr>
+            <w:tcW w:w="5495" w:type="dxa"/>
+          </w:tcPr>
+          <w:p>
+            <w:pPr>
+              <w:tabs>
+                <w:tab w:val="left" w:pos="3551"/>
+              </w:tabs>
+            </w:pPr>
+            <w:proofErr w:type="gramStart"/>
+            <w:r>
+              <w:t>::</w:t>
+            </w:r>
+            <w:proofErr w:type="gramEnd"/>
+            <w:r>
+              <w:t xml:space="preserve">= </w:t>
+            </w:r>
+            <w:r>
+              <w:rPr>
+                <w:b/>
+                <w:bCs/>
+              </w:rPr>
+              <w:t xml:space="preserve">, </w:t>
+            </w:r>
+            <w:proofErr w:type="spellStart"/>
+            <w:r>
+              <w:t>MathExpr</w:t>
+            </w:r>
+            <w:proofErr w:type="spellEnd"/>
+            <w:r>
+              <w:t xml:space="preserve"> </w:t>
+            </w:r>
+            <w:proofErr w:type="spellStart"/>
+            <w:r>
+              <w:t>ArgumentListTail</w:t>
+            </w:r>
+            <w:proofErr w:type="spellEnd"/>
+          </w:p>
+          <w:p>
+            <w:r>
+              <w:t xml:space="preserve">| </w:t>
+            </w:r>
+            <w:r>
+              <w:t>ε</w:t>
+            </w:r>
+          </w:p>
+        </w:tc>
+      </w:tr>
+      <w:tr>
+        <w:tc>
+          <w:tcPr>
+            <w:tcW w:w="3005" w:type="dxa"/>
+          </w:tcPr>
+          <w:p>
+            <w:proofErr w:type="spellStart"/>
+            <w:r>
+              <w:t>MathExpr</w:t>
+            </w:r>
+            <w:proofErr w:type="spellEnd"/>
+          </w:p>
+        </w:tc>
+        <w:tc>
+          <w:tcPr>
+            <w:tcW w:w="5495" w:type="dxa"/>
+          </w:tcPr>
+          <w:p>
+            <w:proofErr w:type="gramStart"/>
+            <w:r>
+              <w:t>::</w:t>
+            </w:r>
+            <w:proofErr w:type="gramEnd"/>
+            <w:r>
+              <w:t xml:space="preserve">= </w:t>
+            </w:r>
+            <w:proofErr w:type="spellStart"/>
+            <w:r>
+              <w:t>SecondMathExpr</w:t>
+            </w:r>
+            <w:proofErr w:type="spellEnd"/>
+          </w:p>
+          <w:p>
+            <w:r>
+              <w:t xml:space="preserve">| </w:t>
+            </w:r>
+            <w:proofErr w:type="spellStart"/>
+            <w:r>
+              <w:t>MathExpr</w:t>
+            </w:r>
+            <w:proofErr w:type="spellEnd"/>
+            <w:r>
+              <w:t xml:space="preserve"> </w:t>
+            </w:r>
+            <w:proofErr w:type="spellStart"/>
+            <w:r>
+              <w:t>AddSubOp</w:t>
+            </w:r>
+            <w:proofErr w:type="spellEnd"/>
+            <w:r>
+              <w:t xml:space="preserve"> </w:t>
+            </w:r>
+            <w:proofErr w:type="spellStart"/>
+            <w:r>
+              <w:t>SecondMathExpr</w:t>
+            </w:r>
+            <w:proofErr w:type="spellEnd"/>
+          </w:p>
+        </w:tc>
+      </w:tr>
+      <w:tr>
+        <w:tc>
+          <w:tcPr>
+            <w:tcW w:w="3005" w:type="dxa"/>
+          </w:tcPr>
+          <w:p>
+            <w:proofErr w:type="spellStart"/>
+            <w:r>
+              <w:t>SecondMathExpr</w:t>
+            </w:r>
+            <w:proofErr w:type="spellEnd"/>
+          </w:p>
+        </w:tc>
+        <w:tc>
+          <w:tcPr>
+            <w:tcW w:w="5495" w:type="dxa"/>
+          </w:tcPr>
+          <w:p>
+            <w:proofErr w:type="gramStart"/>
+            <w:r>
+              <w:t>::</w:t>
+            </w:r>
+            <w:proofErr w:type="gramEnd"/>
+            <w:r>
+              <w:t xml:space="preserve">= </w:t>
+            </w:r>
+            <w:proofErr w:type="spellStart"/>
+            <w:r>
+              <w:t>PrimaryMathExpr</w:t>
+            </w:r>
+            <w:proofErr w:type="spellEnd"/>
+          </w:p>
+          <w:p>
+            <w:r>
+              <w:t xml:space="preserve">| </w:t>
+            </w:r>
+            <w:proofErr w:type="spellStart"/>
+            <w:r>
+              <w:t>SecondMathExpr</w:t>
+            </w:r>
+            <w:proofErr w:type="spellEnd"/>
+            <w:r>
+              <w:t xml:space="preserve"> </w:t>
+            </w:r>
+            <w:proofErr w:type="spellStart"/>
+            <w:r>
+              <w:t>MulDivOP</w:t>
+            </w:r>
+            <w:proofErr w:type="spellEnd"/>
+            <w:r>
+              <w:t xml:space="preserve"> </w:t>
+            </w:r>
+            <w:proofErr w:type="spellStart"/>
+            <w:r>
+              <w:t>PrimaryMathExpr</w:t>
+            </w:r>
+            <w:proofErr w:type="spellEnd"/>
+          </w:p>
+        </w:tc>
+      </w:tr>
+      <w:tr>
+        <w:tc>
+          <w:tcPr>
+            <w:tcW w:w="3005" w:type="dxa"/>
+          </w:tcPr>
+          <w:p>
+            <w:proofErr w:type="spellStart"/>
+            <w:r>
+              <w:t>PrimaryMathExpr</w:t>
+            </w:r>
+            <w:proofErr w:type="spellEnd"/>
+          </w:p>
+        </w:tc>
+        <w:tc>
+          <w:tcPr>
+            <w:tcW w:w="5495" w:type="dxa"/>
+          </w:tcPr>
+          <w:p>
+            <w:proofErr w:type="gramStart"/>
+            <w:r>
+              <w:t>::</w:t>
+            </w:r>
+            <w:proofErr w:type="gramEnd"/>
+            <w:r>
+              <w:t xml:space="preserve">= </w:t>
+            </w:r>
+            <w:r>
+              <w:rPr>
+                <w:b/>
+                <w:bCs/>
+              </w:rPr>
+              <w:t>Value</w:t>
+            </w:r>
+            <w:r>
+              <w:t xml:space="preserve"> </w:t>
+            </w:r>
+          </w:p>
+          <w:p>
+            <w:pPr>
+              <w:rPr>
+                <w:b/>
+                <w:bCs/>
+              </w:rPr>
+            </w:pPr>
+            <w:r>
+              <w:t>|</w:t>
+            </w:r>
+            <w:r>
+              <w:t xml:space="preserve"> </w:t>
+            </w:r>
+            <w:proofErr w:type="spellStart"/>
+            <w:r>
+              <w:rPr>
+                <w:b/>
+                <w:bCs/>
+              </w:rPr>
+              <w:t>Identifier</w:t>
+            </w:r>
+            <w:proofErr w:type="spellEnd"/>
+            <w:r>
+              <w:rPr>
+                <w:b/>
+                <w:bCs/>
+              </w:rPr>
+              <w:t xml:space="preserve"> </w:t>
+            </w:r>
+            <w:proofErr w:type="gramStart"/>
+            <w:r>
+              <w:t>(</w:t>
+            </w:r>
+            <w:r>
+              <w:t xml:space="preserve"> </w:t>
+            </w:r>
+            <w:proofErr w:type="spellStart"/>
+            <w:r>
+              <w:t>FuctionArguments</w:t>
+            </w:r>
+            <w:proofErr w:type="spellEnd"/>
+            <w:proofErr w:type="gramEnd"/>
+            <w:r>
+              <w:t xml:space="preserve"> | </w:t>
+            </w:r>
+            <w:r>
+              <w:t>ε</w:t>
+            </w:r>
+            <w:r>
+              <w:t xml:space="preserve"> </w:t>
+            </w:r>
+            <w:r>
+              <w:t>)</w:t>
+            </w:r>
+          </w:p>
+          <w:p>
+            <w:pPr>
+              <w:tabs>
+                <w:tab w:val="center" w:pos="2639"/>
+              </w:tabs>
+            </w:pPr>
+            <w:r>
+              <w:t>|</w:t>
+            </w:r>
+            <w:r>
+              <w:rPr>
+                <w:b/>
+                <w:bCs/>
+              </w:rPr>
+              <w:t xml:space="preserve"> </w:t>
+            </w:r>
+            <w:proofErr w:type="gramStart"/>
+            <w:r>
+              <w:rPr>
+                <w:b/>
+                <w:bCs/>
+              </w:rPr>
+              <w:t>(</w:t>
+            </w:r>
+            <w:r>
+              <w:rPr>
+                <w:b/>
+                <w:bCs/>
+              </w:rPr>
+              <w:t xml:space="preserve"> </w:t>
+            </w:r>
+            <w:proofErr w:type="spellStart"/>
+            <w:r>
+              <w:t>MathExpr</w:t>
+            </w:r>
+            <w:proofErr w:type="spellEnd"/>
+            <w:proofErr w:type="gramEnd"/>
+            <w:r>
+              <w:rPr>
+                <w:b/>
+                <w:bCs/>
+              </w:rPr>
+              <w:t xml:space="preserve"> )</w:t>
+            </w:r>
+          </w:p>
+        </w:tc>
+      </w:tr>
+      <w:tr>
+        <w:tc>
+          <w:tcPr>
+            <w:tcW w:w="3005" w:type="dxa"/>
+          </w:tcPr>
+          <w:p>
+            <w:proofErr w:type="spellStart"/>
+            <w:r>
+              <w:t>AddSubOp</w:t>
+            </w:r>
+            <w:proofErr w:type="spellEnd"/>
+          </w:p>
+        </w:tc>
+        <w:tc>
+          <w:tcPr>
+            <w:tcW w:w="5495" w:type="dxa"/>
+          </w:tcPr>
+          <w:p>
+            <w:r>
+              <w:t>::=</w:t>
+            </w:r>
+            <w:r>
+              <w:rPr>
+                <w:b/>
+                <w:bCs/>
+              </w:rPr>
+              <w:t xml:space="preserve"> </w:t>
+            </w:r>
+            <w:r>
+              <w:rPr>
+                <w:b/>
+                <w:bCs/>
+              </w:rPr>
+              <w:t>+</w:t>
+            </w:r>
+            <w:r>
+              <w:t xml:space="preserve"> </w:t>
+            </w:r>
+          </w:p>
+          <w:p>
+            <w:r>
+              <w:t xml:space="preserve">| </w:t>
+            </w:r>
+            <w:r>
+              <w:rPr>
+                <w:b/>
+                <w:bCs/>
+              </w:rPr>
+              <w:t>-</w:t>
+            </w:r>
+          </w:p>
+        </w:tc>
+      </w:tr>
+      <w:tr>
+        <w:tc>
+          <w:tcPr>
+            <w:tcW w:w="3005" w:type="dxa"/>
+          </w:tcPr>
+          <w:p>
+            <w:proofErr w:type="spellStart"/>
+            <w:r>
+              <w:t>MulDivOP</w:t>
+            </w:r>
+            <w:proofErr w:type="spellEnd"/>
+          </w:p>
+        </w:tc>
+        <w:tc>
+          <w:tcPr>
+            <w:tcW w:w="5495" w:type="dxa"/>
+          </w:tcPr>
+          <w:p>
+            <w:pPr>
+              <w:rPr>
+                <w:b/>
+                <w:bCs/>
+              </w:rPr>
+            </w:pPr>
+            <w:r>
+              <w:t>::=</w:t>
+            </w:r>
+            <w:r>
+              <w:rPr>
+                <w:b/>
+                <w:bCs/>
+              </w:rPr>
+              <w:t xml:space="preserve"> </w:t>
+            </w:r>
+            <w:r>
+              <w:rPr>
+                <w:b/>
+                <w:bCs/>
+              </w:rPr>
+              <w:t>*</w:t>
+            </w:r>
+            <w:r>
+              <w:rPr>
+                <w:b/>
+                <w:bCs/>
+              </w:rPr>
+              <w:t xml:space="preserve"> </w:t>
+            </w:r>
+          </w:p>
+          <w:p>
+            <w:pPr>
+              <w:tabs>
+                <w:tab w:val="left" w:pos="1016"/>
+              </w:tabs>
+            </w:pPr>
+            <w:r>
+              <w:t xml:space="preserve">| </w:t>
+            </w:r>
+            <w:r>
+              <w:rPr>
+                <w:b/>
+                <w:bCs/>
+              </w:rPr>
+              <w:t>/</w:t>
+            </w:r>
+          </w:p>
+        </w:tc>
+      </w:tr>
+      <w:tr>
+        <w:tc>
+          <w:tcPr>
+            <w:tcW w:w="3005" w:type="dxa"/>
+          </w:tcPr>
+          <w:p>
+            <w:pPr>
+              <w:rPr>
+                <w:lang w:val="en-US"/>
+              </w:rPr>
+            </w:pPr>
+            <w:proofErr w:type="spellStart"/>
+            <w:r>
+              <w:rPr>
+                <w:lang w:val="en-US"/>
+              </w:rPr>
+              <w:t>Comparison</w:t>
+            </w:r>
+            <w:r>
+              <w:rPr>
+                <w:lang w:val="en-US"/>
+              </w:rPr>
+              <w:t>Operator</w:t>
+            </w:r>
+            <w:proofErr w:type="spellEnd"/>
+          </w:p>
+        </w:tc>
+        <w:tc>
+          <w:tcPr>
+            <w:tcW w:w="5495" w:type="dxa"/>
+          </w:tcPr>
+          <w:p>
+            <w:pPr>
+              <w:rPr>
+                <w:lang w:val="en-US"/>
+              </w:rPr>
+            </w:pPr>
+            <w:r>
+              <w:rPr>
+                <w:lang w:val="en-US"/>
+              </w:rPr>
+              <w:t xml:space="preserve">::= </w:t>
+            </w:r>
+            <w:r>
+              <w:rPr>
+                <w:b/>
+                <w:bCs/>
+                <w:lang w:val="en-US"/>
+              </w:rPr>
+              <w:t>&lt;</w:t>
+            </w:r>
+          </w:p>
+          <w:p>
+            <w:pPr>
+              <w:rPr>
+                <w:lang w:val="en-US"/>
+              </w:rPr>
+            </w:pPr>
+            <w:r>
+              <w:rPr>
+                <w:lang w:val="en-US"/>
+              </w:rPr>
+              <w:t xml:space="preserve">| </w:t>
+            </w:r>
+            <w:r>
+              <w:rPr>
+                <w:b/>
+                <w:bCs/>
+                <w:lang w:val="en-US"/>
+              </w:rPr>
+              <w:t>&gt;</w:t>
+            </w:r>
+          </w:p>
+          <w:p>
+            <w:pPr>
+              <w:rPr>
+                <w:lang w:val="en-US"/>
+              </w:rPr>
+            </w:pPr>
+            <w:r>
+              <w:rPr>
+                <w:lang w:val="en-US"/>
+              </w:rPr>
+              <w:t xml:space="preserve">| </w:t>
+            </w:r>
+            <w:r>
+              <w:rPr>
+                <w:b/>
+                <w:bCs/>
+                <w:lang w:val="en-US"/>
+              </w:rPr>
+              <w:t>==</w:t>
+            </w:r>
+          </w:p>
+        </w:tc>
+      </w:tr>
+      <w:tr>
+        <w:tc>
+          <w:tcPr>
+            <w:tcW w:w="3005" w:type="dxa"/>
+          </w:tcPr>
+          <w:p>
+            <w:pPr>
+              <w:tabs>
+                <w:tab w:val="left" w:pos="1599"/>
+              </w:tabs>
+              <w:rPr>
+                <w:lang w:val="en-US"/>
+              </w:rPr>
+            </w:pPr>
+            <w:r>
+              <w:rPr>
+                <w:lang w:val="en-US"/>
+              </w:rPr>
+              <w:t>Comparison</w:t>
+            </w:r>
+          </w:p>
+        </w:tc>
+        <w:tc>
+          <w:tcPr>
+            <w:tcW w:w="5495" w:type="dxa"/>
+          </w:tcPr>
+          <w:p>
+            <w:pPr>
+              <w:rPr>
+                <w:lang w:val="en-US"/>
+              </w:rPr>
+            </w:pPr>
+            <w:proofErr w:type="gramStart"/>
+            <w:r>
+              <w:rPr>
+                <w:lang w:val="en-US"/>
+              </w:rPr>
+              <w:t>::</w:t>
+            </w:r>
+            <w:proofErr w:type="gramEnd"/>
+            <w:r>
+              <w:rPr>
+                <w:lang w:val="en-US"/>
+              </w:rPr>
+              <w:t xml:space="preserve">= </w:t>
+            </w:r>
+            <w:proofErr w:type="spellStart"/>
+            <w:r>
+              <w:rPr>
+                <w:lang w:val="en-US"/>
+              </w:rPr>
+              <w:t>MathExpr</w:t>
+            </w:r>
+            <w:proofErr w:type="spellEnd"/>
+            <w:r>
+              <w:rPr>
+                <w:lang w:val="en-US"/>
+              </w:rPr>
+              <w:t xml:space="preserve"> </w:t>
+            </w:r>
+            <w:proofErr w:type="spellStart"/>
+            <w:r>
+              <w:rPr>
+                <w:lang w:val="en-US"/>
+              </w:rPr>
+              <w:t>Comparison</w:t>
+            </w:r>
+            <w:r>
+              <w:rPr>
+                <w:lang w:val="en-US"/>
+              </w:rPr>
+              <w:t>Operator</w:t>
+            </w:r>
+            <w:proofErr w:type="spellEnd"/>
+            <w:r>
+              <w:rPr>
+                <w:lang w:val="en-US"/>
+              </w:rPr>
+              <w:t xml:space="preserve"> </w:t>
+            </w:r>
+            <w:proofErr w:type="spellStart"/>
+            <w:r>
+              <w:rPr>
+                <w:lang w:val="en-US"/>
+              </w:rPr>
+              <w:t>MathExpr</w:t>
+            </w:r>
+            <w:proofErr w:type="spellEnd"/>
+          </w:p>
+        </w:tc>
+      </w:tr>
+      <w:tr>
+        <w:tc>
+          <w:tcPr>
+            <w:tcW w:w="3005" w:type="dxa"/>
+          </w:tcPr>
+          <w:p>
+            <w:proofErr w:type="spellStart"/>
+            <w:r>
+              <w:t>ConsoleOut</w:t>
+            </w:r>
+            <w:proofErr w:type="spellEnd"/>
+          </w:p>
+        </w:tc>
+        <w:tc>
+          <w:tcPr>
+            <w:tcW w:w="5495" w:type="dxa"/>
+          </w:tcPr>
+          <w:p>
+            <w:pPr>
+              <w:rPr>
+                <w:b/>
+                <w:bCs/>
+              </w:rPr>
+            </w:pPr>
+            <w:proofErr w:type="gramStart"/>
+            <w:r>
+              <w:t>::</w:t>
+            </w:r>
+            <w:proofErr w:type="gramEnd"/>
+            <w:r>
+              <w:t xml:space="preserve">= </w:t>
+            </w:r>
+            <w:r>
+              <w:rPr>
+                <w:b/>
+                <w:bCs/>
+              </w:rPr>
+              <w:t>&gt;&gt;</w:t>
+            </w:r>
+            <w:r>
+              <w:t xml:space="preserve"> </w:t>
+            </w:r>
+            <w:proofErr w:type="spellStart"/>
+            <w:r>
+              <w:t>MathExpr</w:t>
+            </w:r>
+            <w:proofErr w:type="spellEnd"/>
+            <w:r>
+              <w:rPr>
+                <w:b/>
+                <w:bCs/>
+              </w:rPr>
+              <w:t>;</w:t>
+            </w:r>
+          </w:p>
+        </w:tc>
+      </w:tr>
+      <w:tr>
+        <w:tc>
+          <w:tcPr>
+            <w:tcW w:w="3005" w:type="dxa"/>
+          </w:tcPr>
+          <w:p>
+            <w:proofErr w:type="spellStart"/>
+            <w:r>
+              <w:t>ConsoleIn</w:t>
+            </w:r>
+            <w:proofErr w:type="spellEnd"/>
+          </w:p>
+        </w:tc>
+        <w:tc>
+          <w:tcPr>
+            <w:tcW w:w="5495" w:type="dxa"/>
+          </w:tcPr>
+          <w:p>
+            <w:proofErr w:type="gramStart"/>
+            <w:r>
+              <w:t>::</w:t>
+            </w:r>
+            <w:proofErr w:type="gramEnd"/>
+            <w:r>
+              <w:t xml:space="preserve">= </w:t>
+            </w:r>
+            <w:r>
+              <w:rPr>
+                <w:b/>
+                <w:bCs/>
+              </w:rPr>
+              <w:t>&lt;&lt;</w:t>
+            </w:r>
+            <w:r>
+              <w:t xml:space="preserve"> </w:t>
             </w:r>
             <w:proofErr w:type="spellStart"/>
             <w:r>
@@ -4503,7 +6723,7 @@
 </file>
 
 <file path=word/styles.xml><?xml version="1.0" encoding="utf-8"?>
-<w:styles xmlns:mc="http://schemas.openxmlformats.org/markup-compatibility/2006" xmlns:r="http://schemas.openxmlformats.org/officeDocument/2006/relationships" xmlns:w="http://schemas.openxmlformats.org/wordprocessingml/2006/main" xmlns:w14="http://schemas.microsoft.com/office/word/2010/wordml" xmlns:w15="http://schemas.microsoft.com/office/word/2012/wordml" xmlns:w16cex="http://schemas.microsoft.com/office/word/2018/wordml/cex" xmlns:w16cid="http://schemas.microsoft.com/office/word/2016/wordml/cid" xmlns:w16="http://schemas.microsoft.com/office/word/2018/wordml" xmlns:w16du="http://schemas.microsoft.com/office/word/2023/wordml/word16du" xmlns:w16sdtdh="http://schemas.microsoft.com/office/word/2020/wordml/sdtdatahash" xmlns:w16se="http://schemas.microsoft.com/office/word/2015/wordml/symex" mc:Ignorable="w14 w15 w16se w16cid w16 w16cex w16sdtdh w16du">
+<w:styles xmlns:mc="http://schemas.openxmlformats.org/markup-compatibility/2006" xmlns:r="http://schemas.openxmlformats.org/officeDocument/2006/relationships" xmlns:w="http://schemas.openxmlformats.org/wordprocessingml/2006/main" xmlns:w14="http://schemas.microsoft.com/office/word/2010/wordml" xmlns:w15="http://schemas.microsoft.com/office/word/2012/wordml" xmlns:w16cex="http://schemas.microsoft.com/office/word/2018/wordml/cex" xmlns:w16cid="http://schemas.microsoft.com/office/word/2016/wordml/cid" xmlns:w16="http://schemas.microsoft.com/office/word/2018/wordml" xmlns:w16du="http://schemas.microsoft.com/office/word/2023/wordml/word16du" xmlns:w16sdtdh="http://schemas.microsoft.com/office/word/2020/wordml/sdtdatahash" xmlns:w16sdtfl="http://schemas.microsoft.com/office/word/2024/wordml/sdtformatlock" xmlns:w16se="http://schemas.microsoft.com/office/word/2015/wordml/symex" mc:Ignorable="w14 w15 w16se w16cid w16 w16cex w16sdtdh w16sdtfl w16du">
   <w:docDefaults>
     <w:rPrDefault>
       <w:rPr>
@@ -5105,7 +7325,6 @@
   <w:style w:type="character" w:default="1" w:styleId="DefaultParagraphFont">
     <w:name w:val="Default Paragraph Font"/>
     <w:uiPriority w:val="1"/>
-    <w:semiHidden/>
     <w:unhideWhenUsed/>
   </w:style>
   <w:style w:type="table" w:default="1" w:styleId="TableNormal">

</xml_diff>